<commit_message>
Continuing with lab report
</commit_message>
<xml_diff>
--- a/Lab0/GIS5571_LabReport_Lab0.docx
+++ b/Lab0/GIS5571_LabReport_Lab0.docx
@@ -38,17 +38,13 @@
         <w:rPr>
           <w:rFonts w:ascii="Times New Roman" w:eastAsia="Times New Roman" w:hAnsi="Times New Roman" w:cs="Times New Roman"/>
         </w:rPr>
-        <w:t xml:space="preserve">Title: </w:t>
-      </w:r>
-      <w:r>
-        <w:rPr>
-          <w:rFonts w:ascii="Times New Roman" w:eastAsia="Times New Roman" w:hAnsi="Times New Roman" w:cs="Times New Roman"/>
-          <w:i/>
-          <w:color w:val="D0CECE"/>
-          <w:sz w:val="20"/>
-          <w:szCs w:val="20"/>
-        </w:rPr>
-        <w:t>&lt;Delete this text in light grey throughout&gt;</w:t>
+        <w:t>Title</w:t>
+      </w:r>
+      <w:r>
+        <w:rPr>
+          <w:rFonts w:ascii="Times New Roman" w:eastAsia="Times New Roman" w:hAnsi="Times New Roman" w:cs="Times New Roman"/>
+        </w:rPr>
+        <w:t>: Lab 0 – Comparing and Contrasting Workflows Across the Esri Ecosystem</w:t>
       </w:r>
     </w:p>
     <w:p>
@@ -99,7 +95,19 @@
         <w:rPr>
           <w:rFonts w:ascii="Times New Roman" w:eastAsia="Times New Roman" w:hAnsi="Times New Roman" w:cs="Times New Roman"/>
         </w:rPr>
-        <w:t xml:space="preserve"> 9/14/2022</w:t>
+        <w:t xml:space="preserve"> 9/</w:t>
+      </w:r>
+      <w:r>
+        <w:rPr>
+          <w:rFonts w:ascii="Times New Roman" w:eastAsia="Times New Roman" w:hAnsi="Times New Roman" w:cs="Times New Roman"/>
+        </w:rPr>
+        <w:t>21/</w:t>
+      </w:r>
+      <w:r>
+        <w:rPr>
+          <w:rFonts w:ascii="Times New Roman" w:eastAsia="Times New Roman" w:hAnsi="Times New Roman" w:cs="Times New Roman"/>
+        </w:rPr>
+        <w:t>2022</w:t>
       </w:r>
     </w:p>
     <w:p>
@@ -145,7 +153,7 @@
             <w:sz w:val="20"/>
             <w:szCs w:val="20"/>
           </w:rPr>
-          <w:t>https://github.com/</w:t>
+          <w:t>https://github.c</w:t>
         </w:r>
         <w:r>
           <w:rPr>
@@ -155,7 +163,7 @@
             <w:sz w:val="20"/>
             <w:szCs w:val="20"/>
           </w:rPr>
-          <w:t>c</w:t>
+          <w:t>o</w:t>
         </w:r>
         <w:r>
           <w:rPr>
@@ -165,7 +173,7 @@
             <w:sz w:val="20"/>
             <w:szCs w:val="20"/>
           </w:rPr>
-          <w:t>art0588/GIS5571</w:t>
+          <w:t>m/cart0588/GIS5571</w:t>
         </w:r>
       </w:hyperlink>
     </w:p>
@@ -173,6 +181,44 @@
       <w:pPr>
         <w:rPr>
           <w:rFonts w:ascii="Times New Roman" w:eastAsia="Times New Roman" w:hAnsi="Times New Roman" w:cs="Times New Roman"/>
+          <w:bCs/>
+          <w:sz w:val="22"/>
+          <w:szCs w:val="22"/>
+        </w:rPr>
+      </w:pPr>
+      <w:r>
+        <w:rPr>
+          <w:rFonts w:ascii="Times New Roman" w:eastAsia="Times New Roman" w:hAnsi="Times New Roman" w:cs="Times New Roman"/>
+          <w:b/>
+        </w:rPr>
+        <w:t>Google Drive Link:</w:t>
+      </w:r>
+      <w:r>
+        <w:rPr>
+          <w:rFonts w:ascii="Times New Roman" w:eastAsia="Times New Roman" w:hAnsi="Times New Roman" w:cs="Times New Roman"/>
+          <w:b/>
+        </w:rPr>
+        <w:t xml:space="preserve"> </w:t>
+      </w:r>
+      <w:hyperlink r:id="rId7" w:history="1">
+        <w:r>
+          <w:rPr>
+            <w:rStyle w:val="Hyperlink"/>
+            <w:rFonts w:ascii="Times New Roman" w:eastAsia="Times New Roman" w:hAnsi="Times New Roman" w:cs="Times New Roman"/>
+            <w:bCs/>
+            <w:i/>
+            <w:iCs/>
+            <w:sz w:val="20"/>
+            <w:szCs w:val="20"/>
+          </w:rPr>
+          <w:t>https://drive.google.com/drive/folders/1bWGp9N-2fsK5o_oWevz1wAkuZS1dK_gj?usp=sharing</w:t>
+        </w:r>
+      </w:hyperlink>
+    </w:p>
+    <w:p>
+      <w:pPr>
+        <w:rPr>
+          <w:rFonts w:ascii="Times New Roman" w:eastAsia="Times New Roman" w:hAnsi="Times New Roman" w:cs="Times New Roman"/>
           <w:i/>
           <w:color w:val="D0CECE"/>
           <w:sz w:val="20"/>
@@ -184,9 +230,48 @@
           <w:rFonts w:ascii="Times New Roman" w:eastAsia="Times New Roman" w:hAnsi="Times New Roman" w:cs="Times New Roman"/>
           <w:b/>
         </w:rPr>
-        <w:t xml:space="preserve">Google Drive Link: </w:t>
-      </w:r>
-      <w:r>
+        <w:t>Time Spent:</w:t>
+      </w:r>
+      <w:r>
+        <w:rPr>
+          <w:rFonts w:ascii="Times New Roman" w:eastAsia="Times New Roman" w:hAnsi="Times New Roman" w:cs="Times New Roman"/>
+        </w:rPr>
+        <w:t xml:space="preserve"> </w:t>
+      </w:r>
+      <w:r>
+        <w:rPr>
+          <w:rFonts w:ascii="Times New Roman" w:eastAsia="Times New Roman" w:hAnsi="Times New Roman" w:cs="Times New Roman"/>
+          <w:i/>
+          <w:color w:val="000000" w:themeColor="text1"/>
+          <w:sz w:val="20"/>
+          <w:szCs w:val="20"/>
+        </w:rPr>
+        <w:t>6.25 hours</w:t>
+      </w:r>
+    </w:p>
+    <w:p>
+      <w:pPr>
+        <w:rPr>
+          <w:rFonts w:ascii="Times New Roman" w:eastAsia="Times New Roman" w:hAnsi="Times New Roman" w:cs="Times New Roman"/>
+        </w:rPr>
+      </w:pPr>
+    </w:p>
+    <w:p>
+      <w:pPr>
+        <w:rPr>
+          <w:rFonts w:ascii="Times New Roman" w:eastAsia="Times New Roman" w:hAnsi="Times New Roman" w:cs="Times New Roman"/>
+        </w:rPr>
+      </w:pPr>
+      <w:r>
+        <w:rPr>
+          <w:rFonts w:ascii="Times New Roman" w:eastAsia="Times New Roman" w:hAnsi="Times New Roman" w:cs="Times New Roman"/>
+          <w:b/>
+        </w:rPr>
+        <w:t>Abstract</w:t>
+      </w:r>
+    </w:p>
+    <w:p>
+      <w:pPr>
         <w:rPr>
           <w:rFonts w:ascii="Times New Roman" w:eastAsia="Times New Roman" w:hAnsi="Times New Roman" w:cs="Times New Roman"/>
           <w:i/>
@@ -194,11 +279,8 @@
           <w:sz w:val="20"/>
           <w:szCs w:val="20"/>
         </w:rPr>
-        <w:t>&lt;if applicable with data, notebooks, etc.&gt;</w:t>
-      </w:r>
-    </w:p>
-    <w:p>
-      <w:pPr>
+      </w:pPr>
+      <w:r>
         <w:rPr>
           <w:rFonts w:ascii="Times New Roman" w:eastAsia="Times New Roman" w:hAnsi="Times New Roman" w:cs="Times New Roman"/>
           <w:i/>
@@ -206,50 +288,409 @@
           <w:sz w:val="20"/>
           <w:szCs w:val="20"/>
         </w:rPr>
-      </w:pPr>
-      <w:r>
+        <w:t>&lt;Delete this text in light grey throughout&gt;</w:t>
+      </w:r>
+    </w:p>
+    <w:p>
+      <w:pPr>
+        <w:rPr>
+          <w:rFonts w:ascii="Times New Roman" w:eastAsia="Times New Roman" w:hAnsi="Times New Roman" w:cs="Times New Roman"/>
+          <w:i/>
+          <w:color w:val="D0CECE"/>
+          <w:sz w:val="20"/>
+          <w:szCs w:val="20"/>
+        </w:rPr>
+      </w:pPr>
+      <w:r>
+        <w:rPr>
+          <w:rFonts w:ascii="Times New Roman" w:eastAsia="Times New Roman" w:hAnsi="Times New Roman" w:cs="Times New Roman"/>
+          <w:i/>
+          <w:color w:val="D0CECE"/>
+          <w:sz w:val="20"/>
+          <w:szCs w:val="20"/>
+        </w:rPr>
+        <w:t xml:space="preserve">250 words max. Clearly summarize the following major sections. Each gets one or two sentences.  </w:t>
+      </w:r>
+    </w:p>
+    <w:p>
+      <w:pPr>
+        <w:rPr>
+          <w:rFonts w:ascii="Times New Roman" w:eastAsia="Times New Roman" w:hAnsi="Times New Roman" w:cs="Times New Roman"/>
+        </w:rPr>
+      </w:pPr>
+    </w:p>
+    <w:p>
+      <w:pPr>
+        <w:rPr>
+          <w:rFonts w:ascii="Times New Roman" w:eastAsia="Times New Roman" w:hAnsi="Times New Roman" w:cs="Times New Roman"/>
+        </w:rPr>
+      </w:pPr>
+    </w:p>
+    <w:p>
+      <w:pPr>
         <w:rPr>
           <w:rFonts w:ascii="Times New Roman" w:eastAsia="Times New Roman" w:hAnsi="Times New Roman" w:cs="Times New Roman"/>
           <w:b/>
         </w:rPr>
-        <w:t>Time Spent:</w:t>
-      </w:r>
-      <w:r>
-        <w:rPr>
-          <w:rFonts w:ascii="Times New Roman" w:eastAsia="Times New Roman" w:hAnsi="Times New Roman" w:cs="Times New Roman"/>
-        </w:rPr>
-        <w:t xml:space="preserve"> </w:t>
-      </w:r>
-      <w:r>
-        <w:rPr>
-          <w:rFonts w:ascii="Times New Roman" w:eastAsia="Times New Roman" w:hAnsi="Times New Roman" w:cs="Times New Roman"/>
-          <w:i/>
+      </w:pPr>
+      <w:r>
+        <w:rPr>
+          <w:rFonts w:ascii="Times New Roman" w:eastAsia="Times New Roman" w:hAnsi="Times New Roman" w:cs="Times New Roman"/>
+          <w:b/>
+        </w:rPr>
+        <w:t>Problem Statement</w:t>
+      </w:r>
+    </w:p>
+    <w:p>
+      <w:pPr>
+        <w:rPr>
+          <w:rFonts w:ascii="Times New Roman" w:eastAsia="Times New Roman" w:hAnsi="Times New Roman" w:cs="Times New Roman"/>
+          <w:iCs/>
+          <w:color w:val="000000" w:themeColor="text1"/>
+          <w:sz w:val="20"/>
+          <w:szCs w:val="20"/>
+        </w:rPr>
+      </w:pPr>
+      <w:r>
+        <w:rPr>
+          <w:rFonts w:ascii="Times New Roman" w:eastAsia="Times New Roman" w:hAnsi="Times New Roman" w:cs="Times New Roman"/>
+          <w:iCs/>
+          <w:color w:val="000000" w:themeColor="text1"/>
+          <w:sz w:val="20"/>
+          <w:szCs w:val="20"/>
+        </w:rPr>
+        <w:t xml:space="preserve">The Esri ecosystem has </w:t>
+      </w:r>
+      <w:proofErr w:type="gramStart"/>
+      <w:r>
+        <w:rPr>
+          <w:rFonts w:ascii="Times New Roman" w:eastAsia="Times New Roman" w:hAnsi="Times New Roman" w:cs="Times New Roman"/>
+          <w:iCs/>
+          <w:color w:val="000000" w:themeColor="text1"/>
+          <w:sz w:val="20"/>
+          <w:szCs w:val="20"/>
+        </w:rPr>
+        <w:t>many different ways</w:t>
+      </w:r>
+      <w:proofErr w:type="gramEnd"/>
+      <w:r>
+        <w:rPr>
+          <w:rFonts w:ascii="Times New Roman" w:eastAsia="Times New Roman" w:hAnsi="Times New Roman" w:cs="Times New Roman"/>
+          <w:iCs/>
+          <w:color w:val="000000" w:themeColor="text1"/>
+          <w:sz w:val="20"/>
+          <w:szCs w:val="20"/>
+        </w:rPr>
+        <w:t xml:space="preserve"> that you can access the same underlying functionality. Your objective is to compare and contrast methods of performing the same simple activity – </w:t>
+      </w:r>
+      <w:proofErr w:type="gramStart"/>
+      <w:r>
+        <w:rPr>
+          <w:rFonts w:ascii="Times New Roman" w:eastAsia="Times New Roman" w:hAnsi="Times New Roman" w:cs="Times New Roman"/>
+          <w:iCs/>
+          <w:color w:val="000000" w:themeColor="text1"/>
+          <w:sz w:val="20"/>
+          <w:szCs w:val="20"/>
+        </w:rPr>
+        <w:t>buffering  a</w:t>
+      </w:r>
+      <w:proofErr w:type="gramEnd"/>
+      <w:r>
+        <w:rPr>
+          <w:rFonts w:ascii="Times New Roman" w:eastAsia="Times New Roman" w:hAnsi="Times New Roman" w:cs="Times New Roman"/>
+          <w:iCs/>
+          <w:color w:val="000000" w:themeColor="text1"/>
+          <w:sz w:val="20"/>
+          <w:szCs w:val="20"/>
+        </w:rPr>
+        <w:t xml:space="preserve"> network dataset – using three different tools: </w:t>
+      </w:r>
+      <w:proofErr w:type="spellStart"/>
+      <w:r>
+        <w:rPr>
+          <w:rFonts w:ascii="Times New Roman" w:eastAsia="Times New Roman" w:hAnsi="Times New Roman" w:cs="Times New Roman"/>
+          <w:iCs/>
+          <w:color w:val="000000" w:themeColor="text1"/>
+          <w:sz w:val="20"/>
+          <w:szCs w:val="20"/>
+        </w:rPr>
+        <w:t>ArcPro</w:t>
+      </w:r>
+      <w:proofErr w:type="spellEnd"/>
+      <w:r>
+        <w:rPr>
+          <w:rFonts w:ascii="Times New Roman" w:eastAsia="Times New Roman" w:hAnsi="Times New Roman" w:cs="Times New Roman"/>
+          <w:iCs/>
+          <w:color w:val="000000" w:themeColor="text1"/>
+          <w:sz w:val="20"/>
+          <w:szCs w:val="20"/>
+        </w:rPr>
+        <w:t xml:space="preserve">, </w:t>
+      </w:r>
+      <w:proofErr w:type="spellStart"/>
+      <w:r>
+        <w:rPr>
+          <w:rFonts w:ascii="Times New Roman" w:eastAsia="Times New Roman" w:hAnsi="Times New Roman" w:cs="Times New Roman"/>
+          <w:iCs/>
+          <w:color w:val="000000" w:themeColor="text1"/>
+          <w:sz w:val="20"/>
+          <w:szCs w:val="20"/>
+        </w:rPr>
+        <w:t>Jupyter</w:t>
+      </w:r>
+      <w:proofErr w:type="spellEnd"/>
+      <w:r>
+        <w:rPr>
+          <w:rFonts w:ascii="Times New Roman" w:eastAsia="Times New Roman" w:hAnsi="Times New Roman" w:cs="Times New Roman"/>
+          <w:iCs/>
+          <w:color w:val="000000" w:themeColor="text1"/>
+          <w:sz w:val="20"/>
+          <w:szCs w:val="20"/>
+        </w:rPr>
+        <w:t xml:space="preserve"> Notebooks in </w:t>
+      </w:r>
+      <w:proofErr w:type="spellStart"/>
+      <w:r>
+        <w:rPr>
+          <w:rFonts w:ascii="Times New Roman" w:eastAsia="Times New Roman" w:hAnsi="Times New Roman" w:cs="Times New Roman"/>
+          <w:iCs/>
+          <w:color w:val="000000" w:themeColor="text1"/>
+          <w:sz w:val="20"/>
+          <w:szCs w:val="20"/>
+        </w:rPr>
+        <w:t>ArcPro</w:t>
+      </w:r>
+      <w:proofErr w:type="spellEnd"/>
+      <w:r>
+        <w:rPr>
+          <w:rFonts w:ascii="Times New Roman" w:eastAsia="Times New Roman" w:hAnsi="Times New Roman" w:cs="Times New Roman"/>
+          <w:iCs/>
+          <w:color w:val="000000" w:themeColor="text1"/>
+          <w:sz w:val="20"/>
+          <w:szCs w:val="20"/>
+        </w:rPr>
+        <w:t xml:space="preserve"> and </w:t>
+      </w:r>
+      <w:proofErr w:type="spellStart"/>
+      <w:r>
+        <w:rPr>
+          <w:rFonts w:ascii="Times New Roman" w:eastAsia="Times New Roman" w:hAnsi="Times New Roman" w:cs="Times New Roman"/>
+          <w:iCs/>
+          <w:color w:val="000000" w:themeColor="text1"/>
+          <w:sz w:val="20"/>
+          <w:szCs w:val="20"/>
+        </w:rPr>
+        <w:t>Jupyter</w:t>
+      </w:r>
+      <w:proofErr w:type="spellEnd"/>
+      <w:r>
+        <w:rPr>
+          <w:rFonts w:ascii="Times New Roman" w:eastAsia="Times New Roman" w:hAnsi="Times New Roman" w:cs="Times New Roman"/>
+          <w:iCs/>
+          <w:color w:val="000000" w:themeColor="text1"/>
+          <w:sz w:val="20"/>
+          <w:szCs w:val="20"/>
+        </w:rPr>
+        <w:t xml:space="preserve"> Notebooks in </w:t>
+      </w:r>
+      <w:proofErr w:type="spellStart"/>
+      <w:r>
+        <w:rPr>
+          <w:rFonts w:ascii="Times New Roman" w:eastAsia="Times New Roman" w:hAnsi="Times New Roman" w:cs="Times New Roman"/>
+          <w:iCs/>
+          <w:color w:val="000000" w:themeColor="text1"/>
+          <w:sz w:val="20"/>
+          <w:szCs w:val="20"/>
+        </w:rPr>
+        <w:t>ArcOnline</w:t>
+      </w:r>
+      <w:proofErr w:type="spellEnd"/>
+      <w:r>
+        <w:rPr>
+          <w:rFonts w:ascii="Times New Roman" w:eastAsia="Times New Roman" w:hAnsi="Times New Roman" w:cs="Times New Roman"/>
+          <w:iCs/>
+          <w:color w:val="000000" w:themeColor="text1"/>
+          <w:sz w:val="20"/>
+          <w:szCs w:val="20"/>
+        </w:rPr>
+        <w:t>.</w:t>
+      </w:r>
+    </w:p>
+    <w:p>
+      <w:pPr>
+        <w:rPr>
+          <w:rFonts w:ascii="Times New Roman" w:eastAsia="Times New Roman" w:hAnsi="Times New Roman" w:cs="Times New Roman"/>
+          <w:iCs/>
+          <w:color w:val="000000" w:themeColor="text1"/>
+          <w:sz w:val="20"/>
+          <w:szCs w:val="20"/>
+        </w:rPr>
+      </w:pPr>
+    </w:p>
+    <w:p>
+      <w:pPr>
+        <w:rPr>
+          <w:rFonts w:ascii="Times New Roman" w:eastAsia="Times New Roman" w:hAnsi="Times New Roman" w:cs="Times New Roman"/>
+          <w:iCs/>
+          <w:color w:val="000000" w:themeColor="text1"/>
+          <w:sz w:val="20"/>
+          <w:szCs w:val="20"/>
+        </w:rPr>
+      </w:pPr>
+      <w:r>
+        <w:rPr>
+          <w:rFonts w:ascii="Times New Roman" w:eastAsia="Times New Roman" w:hAnsi="Times New Roman" w:cs="Times New Roman"/>
+          <w:iCs/>
+          <w:color w:val="000000" w:themeColor="text1"/>
+          <w:sz w:val="20"/>
+          <w:szCs w:val="20"/>
+        </w:rPr>
+        <w:t xml:space="preserve">I’ll be aiming to create a 200m buffer around a shapefile of road centerlines in Aitkin County, Minnesota in </w:t>
+      </w:r>
+      <w:proofErr w:type="spellStart"/>
+      <w:r>
+        <w:rPr>
+          <w:rFonts w:ascii="Times New Roman" w:eastAsia="Times New Roman" w:hAnsi="Times New Roman" w:cs="Times New Roman"/>
+          <w:iCs/>
+          <w:color w:val="000000" w:themeColor="text1"/>
+          <w:sz w:val="20"/>
+          <w:szCs w:val="20"/>
+        </w:rPr>
+        <w:t>ArcPro</w:t>
+      </w:r>
+      <w:proofErr w:type="spellEnd"/>
+      <w:r>
+        <w:rPr>
+          <w:rFonts w:ascii="Times New Roman" w:eastAsia="Times New Roman" w:hAnsi="Times New Roman" w:cs="Times New Roman"/>
+          <w:iCs/>
+          <w:color w:val="000000" w:themeColor="text1"/>
+          <w:sz w:val="20"/>
+          <w:szCs w:val="20"/>
+        </w:rPr>
+        <w:t xml:space="preserve"> and with a </w:t>
+      </w:r>
+      <w:proofErr w:type="spellStart"/>
+      <w:r>
+        <w:rPr>
+          <w:rFonts w:ascii="Times New Roman" w:eastAsia="Times New Roman" w:hAnsi="Times New Roman" w:cs="Times New Roman"/>
+          <w:iCs/>
+          <w:color w:val="000000" w:themeColor="text1"/>
+          <w:sz w:val="20"/>
+          <w:szCs w:val="20"/>
+        </w:rPr>
+        <w:t>Jupyter</w:t>
+      </w:r>
+      <w:proofErr w:type="spellEnd"/>
+      <w:r>
+        <w:rPr>
+          <w:rFonts w:ascii="Times New Roman" w:eastAsia="Times New Roman" w:hAnsi="Times New Roman" w:cs="Times New Roman"/>
+          <w:iCs/>
+          <w:color w:val="000000" w:themeColor="text1"/>
+          <w:sz w:val="20"/>
+          <w:szCs w:val="20"/>
+        </w:rPr>
+        <w:t xml:space="preserve"> Notebook in </w:t>
+      </w:r>
+      <w:proofErr w:type="spellStart"/>
+      <w:r>
+        <w:rPr>
+          <w:rFonts w:ascii="Times New Roman" w:eastAsia="Times New Roman" w:hAnsi="Times New Roman" w:cs="Times New Roman"/>
+          <w:iCs/>
+          <w:color w:val="000000" w:themeColor="text1"/>
+          <w:sz w:val="20"/>
+          <w:szCs w:val="20"/>
+        </w:rPr>
+        <w:t>ArcPro</w:t>
+      </w:r>
+      <w:proofErr w:type="spellEnd"/>
+      <w:r>
+        <w:rPr>
+          <w:rFonts w:ascii="Times New Roman" w:eastAsia="Times New Roman" w:hAnsi="Times New Roman" w:cs="Times New Roman"/>
+          <w:iCs/>
+          <w:color w:val="000000" w:themeColor="text1"/>
+          <w:sz w:val="20"/>
+          <w:szCs w:val="20"/>
+        </w:rPr>
+        <w:t xml:space="preserve"> and </w:t>
+      </w:r>
+      <w:proofErr w:type="spellStart"/>
+      <w:r>
+        <w:rPr>
+          <w:rFonts w:ascii="Times New Roman" w:eastAsia="Times New Roman" w:hAnsi="Times New Roman" w:cs="Times New Roman"/>
+          <w:iCs/>
+          <w:color w:val="000000" w:themeColor="text1"/>
+          <w:sz w:val="20"/>
+          <w:szCs w:val="20"/>
+        </w:rPr>
+        <w:t>ArcOnline</w:t>
+      </w:r>
+      <w:proofErr w:type="spellEnd"/>
+      <w:r>
+        <w:rPr>
+          <w:rFonts w:ascii="Times New Roman" w:eastAsia="Times New Roman" w:hAnsi="Times New Roman" w:cs="Times New Roman"/>
+          <w:iCs/>
+          <w:color w:val="000000" w:themeColor="text1"/>
+          <w:sz w:val="20"/>
+          <w:szCs w:val="20"/>
+        </w:rPr>
+        <w:t>.</w:t>
+      </w:r>
+    </w:p>
+    <w:p>
+      <w:pPr>
+        <w:rPr>
+          <w:rFonts w:ascii="Times New Roman" w:eastAsia="Times New Roman" w:hAnsi="Times New Roman" w:cs="Times New Roman"/>
+          <w:iCs/>
+          <w:color w:val="000000" w:themeColor="text1"/>
+          <w:sz w:val="20"/>
+          <w:szCs w:val="20"/>
+        </w:rPr>
+      </w:pPr>
+    </w:p>
+    <w:p>
+      <w:pPr>
+        <w:rPr>
+          <w:rFonts w:ascii="Times New Roman" w:eastAsia="Times New Roman" w:hAnsi="Times New Roman" w:cs="Times New Roman"/>
           <w:color w:val="D0CECE"/>
           <w:sz w:val="20"/>
           <w:szCs w:val="20"/>
         </w:rPr>
-        <w:t>&lt;report to the nearest quarter hour&gt;</w:t>
-      </w:r>
-    </w:p>
-    <w:p>
-      <w:pPr>
-        <w:rPr>
-          <w:rFonts w:ascii="Times New Roman" w:eastAsia="Times New Roman" w:hAnsi="Times New Roman" w:cs="Times New Roman"/>
-        </w:rPr>
-      </w:pPr>
-    </w:p>
-    <w:p>
-      <w:pPr>
-        <w:rPr>
-          <w:rFonts w:ascii="Times New Roman" w:eastAsia="Times New Roman" w:hAnsi="Times New Roman" w:cs="Times New Roman"/>
-        </w:rPr>
-      </w:pPr>
-      <w:r>
+      </w:pPr>
+    </w:p>
+    <w:p>
+      <w:pPr>
         <w:rPr>
           <w:rFonts w:ascii="Times New Roman" w:eastAsia="Times New Roman" w:hAnsi="Times New Roman" w:cs="Times New Roman"/>
           <w:b/>
         </w:rPr>
-        <w:t>Abstract</w:t>
+      </w:pPr>
+      <w:r>
+        <w:rPr>
+          <w:rFonts w:ascii="Times New Roman" w:eastAsia="Times New Roman" w:hAnsi="Times New Roman" w:cs="Times New Roman"/>
+          <w:b/>
+        </w:rPr>
+        <w:t>Input Data</w:t>
+      </w:r>
+    </w:p>
+    <w:p>
+      <w:pPr>
+        <w:rPr>
+          <w:rFonts w:ascii="Times New Roman" w:eastAsia="Times New Roman" w:hAnsi="Times New Roman" w:cs="Times New Roman"/>
+          <w:i/>
+          <w:color w:val="000000" w:themeColor="text1"/>
+          <w:sz w:val="20"/>
+          <w:szCs w:val="20"/>
+        </w:rPr>
+      </w:pPr>
+      <w:r>
+        <w:rPr>
+          <w:rFonts w:ascii="Times New Roman" w:eastAsia="Times New Roman" w:hAnsi="Times New Roman" w:cs="Times New Roman"/>
+          <w:i/>
+          <w:color w:val="000000" w:themeColor="text1"/>
+          <w:sz w:val="20"/>
+          <w:szCs w:val="20"/>
+        </w:rPr>
+        <w:t>Shapefile of road centerlines in Aitkin County, Minnesota, mapped for Enhanced 911 purposes.</w:t>
       </w:r>
     </w:p>
     <w:p>
@@ -262,1004 +703,36 @@
           <w:szCs w:val="20"/>
         </w:rPr>
       </w:pPr>
-      <w:r>
-        <w:rPr>
-          <w:rFonts w:ascii="Times New Roman" w:eastAsia="Times New Roman" w:hAnsi="Times New Roman" w:cs="Times New Roman"/>
-          <w:i/>
-          <w:color w:val="D0CECE"/>
-          <w:sz w:val="20"/>
-          <w:szCs w:val="20"/>
-        </w:rPr>
-        <w:t>&lt;Delete this text in light grey throughout&gt;</w:t>
-      </w:r>
-    </w:p>
-    <w:p>
-      <w:pPr>
-        <w:rPr>
-          <w:rFonts w:ascii="Times New Roman" w:eastAsia="Times New Roman" w:hAnsi="Times New Roman" w:cs="Times New Roman"/>
-          <w:i/>
-          <w:color w:val="D0CECE"/>
-          <w:sz w:val="20"/>
-          <w:szCs w:val="20"/>
-        </w:rPr>
-      </w:pPr>
-      <w:r>
-        <w:rPr>
-          <w:rFonts w:ascii="Times New Roman" w:eastAsia="Times New Roman" w:hAnsi="Times New Roman" w:cs="Times New Roman"/>
-          <w:i/>
-          <w:color w:val="D0CECE"/>
-          <w:sz w:val="20"/>
-          <w:szCs w:val="20"/>
-        </w:rPr>
-        <w:t xml:space="preserve">250 words max. Clearly summarize the following major sections. Each gets one or two sentences.  </w:t>
-      </w:r>
-    </w:p>
-    <w:p>
-      <w:pPr>
-        <w:rPr>
-          <w:rFonts w:ascii="Times New Roman" w:eastAsia="Times New Roman" w:hAnsi="Times New Roman" w:cs="Times New Roman"/>
-        </w:rPr>
-      </w:pPr>
-    </w:p>
-    <w:p>
-      <w:pPr>
-        <w:rPr>
-          <w:rFonts w:ascii="Times New Roman" w:eastAsia="Times New Roman" w:hAnsi="Times New Roman" w:cs="Times New Roman"/>
-        </w:rPr>
-      </w:pPr>
-    </w:p>
-    <w:p>
-      <w:pPr>
-        <w:rPr>
-          <w:rFonts w:ascii="Times New Roman" w:eastAsia="Times New Roman" w:hAnsi="Times New Roman" w:cs="Times New Roman"/>
-          <w:b/>
-        </w:rPr>
-      </w:pPr>
-      <w:r>
-        <w:rPr>
-          <w:rFonts w:ascii="Times New Roman" w:eastAsia="Times New Roman" w:hAnsi="Times New Roman" w:cs="Times New Roman"/>
-          <w:b/>
-        </w:rPr>
-        <w:t>Problem Statement</w:t>
-      </w:r>
-    </w:p>
-    <w:p>
-      <w:pPr>
-        <w:rPr>
-          <w:rFonts w:ascii="Times New Roman" w:eastAsia="Times New Roman" w:hAnsi="Times New Roman" w:cs="Times New Roman"/>
-          <w:color w:val="D0CECE"/>
-          <w:sz w:val="20"/>
-          <w:szCs w:val="20"/>
-        </w:rPr>
-      </w:pPr>
-      <w:r>
-        <w:rPr>
-          <w:rFonts w:ascii="Times New Roman" w:eastAsia="Times New Roman" w:hAnsi="Times New Roman" w:cs="Times New Roman"/>
-          <w:i/>
-          <w:color w:val="D0CECE"/>
-          <w:sz w:val="20"/>
-          <w:szCs w:val="20"/>
-        </w:rPr>
-        <w:t>Describe the specific problem and the context. Provide an illustrative figure and/or context map here. In the table, translate the qualitative problem statement elements into specific requirements for the analysis.</w:t>
-      </w:r>
-    </w:p>
-    <w:p>
-      <w:pPr>
-        <w:rPr>
-          <w:rFonts w:ascii="Times New Roman" w:eastAsia="Times New Roman" w:hAnsi="Times New Roman" w:cs="Times New Roman"/>
-          <w:color w:val="D0CECE"/>
-          <w:sz w:val="20"/>
-          <w:szCs w:val="20"/>
-        </w:rPr>
-      </w:pPr>
-    </w:p>
-    <w:p>
-      <w:pPr>
-        <w:rPr>
-          <w:rFonts w:ascii="Times New Roman" w:eastAsia="Times New Roman" w:hAnsi="Times New Roman" w:cs="Times New Roman"/>
-          <w:i/>
-          <w:color w:val="D0CECE"/>
-          <w:sz w:val="20"/>
-          <w:szCs w:val="20"/>
-        </w:rPr>
-      </w:pPr>
-    </w:p>
-    <w:p>
-      <w:pPr>
-        <w:rPr>
-          <w:rFonts w:ascii="Times New Roman" w:eastAsia="Times New Roman" w:hAnsi="Times New Roman" w:cs="Times New Roman"/>
-          <w:i/>
-          <w:color w:val="D0CECE"/>
-          <w:sz w:val="20"/>
-          <w:szCs w:val="20"/>
-        </w:rPr>
-      </w:pPr>
-      <w:r>
-        <w:rPr>
-          <w:rFonts w:ascii="Times New Roman" w:eastAsia="Times New Roman" w:hAnsi="Times New Roman" w:cs="Times New Roman"/>
-          <w:i/>
-          <w:color w:val="D0CECE"/>
-          <w:sz w:val="20"/>
-          <w:szCs w:val="20"/>
-        </w:rPr>
-        <w:t>Table 1. &lt;insert caption&gt;</w:t>
-      </w:r>
-    </w:p>
-    <w:tbl>
-      <w:tblPr>
-        <w:tblStyle w:val="a5"/>
-        <w:tblW w:w="9352" w:type="dxa"/>
-        <w:tblBorders>
-          <w:top w:val="single" w:sz="4" w:space="0" w:color="000000"/>
-          <w:left w:val="single" w:sz="4" w:space="0" w:color="000000"/>
-          <w:bottom w:val="single" w:sz="4" w:space="0" w:color="000000"/>
-          <w:right w:val="single" w:sz="4" w:space="0" w:color="000000"/>
-          <w:insideH w:val="single" w:sz="4" w:space="0" w:color="000000"/>
-          <w:insideV w:val="single" w:sz="4" w:space="0" w:color="000000"/>
-        </w:tblBorders>
-        <w:tblLayout w:type="fixed"/>
-        <w:tblLook w:val="0400" w:firstRow="0" w:lastRow="0" w:firstColumn="0" w:lastColumn="0" w:noHBand="0" w:noVBand="1"/>
-      </w:tblPr>
-      <w:tblGrid>
-        <w:gridCol w:w="340"/>
-        <w:gridCol w:w="1365"/>
-        <w:gridCol w:w="2382"/>
-        <w:gridCol w:w="1575"/>
-        <w:gridCol w:w="1305"/>
-        <w:gridCol w:w="1170"/>
-        <w:gridCol w:w="1215"/>
-      </w:tblGrid>
-      <w:tr>
-        <w:tc>
-          <w:tcPr>
-            <w:tcW w:w="340" w:type="dxa"/>
-          </w:tcPr>
-          <w:p>
-            <w:pPr>
-              <w:rPr>
-                <w:rFonts w:ascii="Times New Roman" w:eastAsia="Times New Roman" w:hAnsi="Times New Roman" w:cs="Times New Roman"/>
-                <w:b/>
-                <w:color w:val="000000"/>
-                <w:sz w:val="20"/>
-                <w:szCs w:val="20"/>
-              </w:rPr>
-            </w:pPr>
-            <w:r>
-              <w:rPr>
-                <w:rFonts w:ascii="Times New Roman" w:eastAsia="Times New Roman" w:hAnsi="Times New Roman" w:cs="Times New Roman"/>
-                <w:b/>
-                <w:color w:val="000000"/>
-                <w:sz w:val="20"/>
-                <w:szCs w:val="20"/>
-              </w:rPr>
-              <w:t>#</w:t>
-            </w:r>
-          </w:p>
-        </w:tc>
-        <w:tc>
-          <w:tcPr>
-            <w:tcW w:w="1365" w:type="dxa"/>
-          </w:tcPr>
-          <w:p>
-            <w:pPr>
-              <w:rPr>
-                <w:rFonts w:ascii="Times New Roman" w:eastAsia="Times New Roman" w:hAnsi="Times New Roman" w:cs="Times New Roman"/>
-                <w:b/>
-                <w:color w:val="000000"/>
-                <w:sz w:val="20"/>
-                <w:szCs w:val="20"/>
-              </w:rPr>
-            </w:pPr>
-            <w:r>
-              <w:rPr>
-                <w:rFonts w:ascii="Times New Roman" w:eastAsia="Times New Roman" w:hAnsi="Times New Roman" w:cs="Times New Roman"/>
-                <w:b/>
-                <w:color w:val="000000"/>
-                <w:sz w:val="20"/>
-                <w:szCs w:val="20"/>
-              </w:rPr>
-              <w:t>Requirement</w:t>
-            </w:r>
-          </w:p>
-        </w:tc>
-        <w:tc>
-          <w:tcPr>
-            <w:tcW w:w="2382" w:type="dxa"/>
-          </w:tcPr>
-          <w:p>
-            <w:pPr>
-              <w:rPr>
-                <w:rFonts w:ascii="Times New Roman" w:eastAsia="Times New Roman" w:hAnsi="Times New Roman" w:cs="Times New Roman"/>
-                <w:b/>
-                <w:color w:val="000000"/>
-                <w:sz w:val="20"/>
-                <w:szCs w:val="20"/>
-              </w:rPr>
-            </w:pPr>
-            <w:r>
-              <w:rPr>
-                <w:rFonts w:ascii="Times New Roman" w:eastAsia="Times New Roman" w:hAnsi="Times New Roman" w:cs="Times New Roman"/>
-                <w:b/>
-                <w:color w:val="000000"/>
-                <w:sz w:val="20"/>
-                <w:szCs w:val="20"/>
-              </w:rPr>
-              <w:t>Defined As</w:t>
-            </w:r>
-          </w:p>
-        </w:tc>
-        <w:tc>
-          <w:tcPr>
-            <w:tcW w:w="1575" w:type="dxa"/>
-          </w:tcPr>
-          <w:p>
-            <w:pPr>
-              <w:rPr>
-                <w:rFonts w:ascii="Times New Roman" w:eastAsia="Times New Roman" w:hAnsi="Times New Roman" w:cs="Times New Roman"/>
-                <w:b/>
-                <w:color w:val="000000"/>
-                <w:sz w:val="20"/>
-                <w:szCs w:val="20"/>
-              </w:rPr>
-            </w:pPr>
-            <w:r>
-              <w:rPr>
-                <w:rFonts w:ascii="Times New Roman" w:eastAsia="Times New Roman" w:hAnsi="Times New Roman" w:cs="Times New Roman"/>
-                <w:b/>
-                <w:sz w:val="20"/>
-                <w:szCs w:val="20"/>
-              </w:rPr>
-              <w:t>(</w:t>
-            </w:r>
-            <w:r>
-              <w:rPr>
-                <w:rFonts w:ascii="Times New Roman" w:eastAsia="Times New Roman" w:hAnsi="Times New Roman" w:cs="Times New Roman"/>
-                <w:b/>
-                <w:color w:val="000000"/>
-                <w:sz w:val="20"/>
-                <w:szCs w:val="20"/>
-              </w:rPr>
-              <w:t>Spatial) Data</w:t>
-            </w:r>
-          </w:p>
-        </w:tc>
-        <w:tc>
-          <w:tcPr>
-            <w:tcW w:w="1305" w:type="dxa"/>
-          </w:tcPr>
-          <w:p>
-            <w:pPr>
-              <w:rPr>
-                <w:rFonts w:ascii="Times New Roman" w:eastAsia="Times New Roman" w:hAnsi="Times New Roman" w:cs="Times New Roman"/>
-                <w:b/>
-                <w:color w:val="000000"/>
-                <w:sz w:val="20"/>
-                <w:szCs w:val="20"/>
-              </w:rPr>
-            </w:pPr>
-            <w:r>
-              <w:rPr>
-                <w:rFonts w:ascii="Times New Roman" w:eastAsia="Times New Roman" w:hAnsi="Times New Roman" w:cs="Times New Roman"/>
-                <w:b/>
-                <w:color w:val="000000"/>
-                <w:sz w:val="20"/>
-                <w:szCs w:val="20"/>
-              </w:rPr>
-              <w:t>Attribute Data</w:t>
-            </w:r>
-          </w:p>
-        </w:tc>
-        <w:tc>
-          <w:tcPr>
-            <w:tcW w:w="1170" w:type="dxa"/>
-          </w:tcPr>
-          <w:p>
-            <w:pPr>
-              <w:rPr>
-                <w:rFonts w:ascii="Times New Roman" w:eastAsia="Times New Roman" w:hAnsi="Times New Roman" w:cs="Times New Roman"/>
-                <w:b/>
-                <w:color w:val="000000"/>
-                <w:sz w:val="20"/>
-                <w:szCs w:val="20"/>
-              </w:rPr>
-            </w:pPr>
-            <w:r>
-              <w:rPr>
-                <w:rFonts w:ascii="Times New Roman" w:eastAsia="Times New Roman" w:hAnsi="Times New Roman" w:cs="Times New Roman"/>
-                <w:b/>
-                <w:color w:val="000000"/>
-                <w:sz w:val="20"/>
-                <w:szCs w:val="20"/>
-              </w:rPr>
-              <w:t>Dataset</w:t>
-            </w:r>
-          </w:p>
-        </w:tc>
-        <w:tc>
-          <w:tcPr>
-            <w:tcW w:w="1215" w:type="dxa"/>
-          </w:tcPr>
-          <w:p>
-            <w:pPr>
-              <w:rPr>
-                <w:rFonts w:ascii="Times New Roman" w:eastAsia="Times New Roman" w:hAnsi="Times New Roman" w:cs="Times New Roman"/>
-                <w:b/>
-                <w:color w:val="000000"/>
-                <w:sz w:val="20"/>
-                <w:szCs w:val="20"/>
-              </w:rPr>
-            </w:pPr>
-            <w:r>
-              <w:rPr>
-                <w:rFonts w:ascii="Times New Roman" w:eastAsia="Times New Roman" w:hAnsi="Times New Roman" w:cs="Times New Roman"/>
-                <w:b/>
-                <w:color w:val="000000"/>
-                <w:sz w:val="20"/>
-                <w:szCs w:val="20"/>
-              </w:rPr>
-              <w:t>Preparation</w:t>
-            </w:r>
-          </w:p>
-        </w:tc>
-      </w:tr>
-      <w:tr>
-        <w:tc>
-          <w:tcPr>
-            <w:tcW w:w="340" w:type="dxa"/>
-          </w:tcPr>
-          <w:p>
-            <w:pPr>
-              <w:rPr>
-                <w:rFonts w:ascii="Times New Roman" w:eastAsia="Times New Roman" w:hAnsi="Times New Roman" w:cs="Times New Roman"/>
-                <w:color w:val="000000"/>
-                <w:sz w:val="20"/>
-                <w:szCs w:val="20"/>
-              </w:rPr>
-            </w:pPr>
-            <w:r>
-              <w:rPr>
-                <w:rFonts w:ascii="Times New Roman" w:eastAsia="Times New Roman" w:hAnsi="Times New Roman" w:cs="Times New Roman"/>
-                <w:color w:val="000000"/>
-                <w:sz w:val="20"/>
-                <w:szCs w:val="20"/>
-              </w:rPr>
-              <w:t>1</w:t>
-            </w:r>
-          </w:p>
-        </w:tc>
-        <w:tc>
-          <w:tcPr>
-            <w:tcW w:w="1365" w:type="dxa"/>
-          </w:tcPr>
-          <w:p>
-            <w:pPr>
-              <w:rPr>
-                <w:rFonts w:ascii="Times New Roman" w:eastAsia="Times New Roman" w:hAnsi="Times New Roman" w:cs="Times New Roman"/>
-                <w:color w:val="D0CECE"/>
-                <w:sz w:val="20"/>
-                <w:szCs w:val="20"/>
-              </w:rPr>
-            </w:pPr>
-            <w:r>
-              <w:rPr>
-                <w:rFonts w:ascii="Times New Roman" w:eastAsia="Times New Roman" w:hAnsi="Times New Roman" w:cs="Times New Roman"/>
-                <w:color w:val="D0CECE"/>
-                <w:sz w:val="20"/>
-                <w:szCs w:val="20"/>
-              </w:rPr>
-              <w:t>Road network</w:t>
-            </w:r>
-          </w:p>
-        </w:tc>
-        <w:tc>
-          <w:tcPr>
-            <w:tcW w:w="2382" w:type="dxa"/>
-          </w:tcPr>
-          <w:p>
-            <w:pPr>
-              <w:rPr>
-                <w:rFonts w:ascii="Times New Roman" w:eastAsia="Times New Roman" w:hAnsi="Times New Roman" w:cs="Times New Roman"/>
-                <w:color w:val="D0CECE"/>
-                <w:sz w:val="20"/>
-                <w:szCs w:val="20"/>
-              </w:rPr>
-            </w:pPr>
-            <w:r>
-              <w:rPr>
-                <w:rFonts w:ascii="Times New Roman" w:eastAsia="Times New Roman" w:hAnsi="Times New Roman" w:cs="Times New Roman"/>
-                <w:color w:val="D0CECE"/>
-                <w:sz w:val="20"/>
-                <w:szCs w:val="20"/>
-              </w:rPr>
-              <w:t>Raw input dataset from MNDOT</w:t>
-            </w:r>
-          </w:p>
-        </w:tc>
-        <w:tc>
-          <w:tcPr>
-            <w:tcW w:w="1575" w:type="dxa"/>
-          </w:tcPr>
-          <w:p>
-            <w:pPr>
-              <w:rPr>
-                <w:rFonts w:ascii="Times New Roman" w:eastAsia="Times New Roman" w:hAnsi="Times New Roman" w:cs="Times New Roman"/>
-                <w:color w:val="D0CECE"/>
-                <w:sz w:val="20"/>
-                <w:szCs w:val="20"/>
-              </w:rPr>
-            </w:pPr>
-            <w:r>
-              <w:rPr>
-                <w:rFonts w:ascii="Times New Roman" w:eastAsia="Times New Roman" w:hAnsi="Times New Roman" w:cs="Times New Roman"/>
-                <w:color w:val="D0CECE"/>
-                <w:sz w:val="20"/>
-                <w:szCs w:val="20"/>
-              </w:rPr>
-              <w:t>Road geometry</w:t>
-            </w:r>
-          </w:p>
-        </w:tc>
-        <w:tc>
-          <w:tcPr>
-            <w:tcW w:w="1305" w:type="dxa"/>
-          </w:tcPr>
-          <w:p>
-            <w:pPr>
-              <w:rPr>
-                <w:rFonts w:ascii="Times New Roman" w:eastAsia="Times New Roman" w:hAnsi="Times New Roman" w:cs="Times New Roman"/>
-                <w:color w:val="D0CECE"/>
-                <w:sz w:val="20"/>
-                <w:szCs w:val="20"/>
-              </w:rPr>
-            </w:pPr>
-          </w:p>
-        </w:tc>
-        <w:tc>
-          <w:tcPr>
-            <w:tcW w:w="1170" w:type="dxa"/>
-          </w:tcPr>
-          <w:p>
-            <w:pPr>
-              <w:rPr>
-                <w:rFonts w:ascii="Times New Roman" w:eastAsia="Times New Roman" w:hAnsi="Times New Roman" w:cs="Times New Roman"/>
-                <w:color w:val="D0CECE"/>
-                <w:sz w:val="20"/>
-                <w:szCs w:val="20"/>
-              </w:rPr>
-            </w:pPr>
-            <w:hyperlink r:id="rId7">
-              <w:r>
-                <w:rPr>
-                  <w:rFonts w:ascii="Times New Roman" w:eastAsia="Times New Roman" w:hAnsi="Times New Roman" w:cs="Times New Roman"/>
-                  <w:color w:val="D0CECE"/>
-                  <w:sz w:val="20"/>
-                  <w:szCs w:val="20"/>
-                  <w:u w:val="single"/>
-                </w:rPr>
-                <w:t xml:space="preserve">Mn </w:t>
-              </w:r>
-              <w:proofErr w:type="spellStart"/>
-              <w:r>
-                <w:rPr>
-                  <w:rFonts w:ascii="Times New Roman" w:eastAsia="Times New Roman" w:hAnsi="Times New Roman" w:cs="Times New Roman"/>
-                  <w:color w:val="D0CECE"/>
-                  <w:sz w:val="20"/>
-                  <w:szCs w:val="20"/>
-                  <w:u w:val="single"/>
-                </w:rPr>
-                <w:t>GeoSpatial</w:t>
-              </w:r>
-              <w:proofErr w:type="spellEnd"/>
-              <w:r>
-                <w:rPr>
-                  <w:rFonts w:ascii="Times New Roman" w:eastAsia="Times New Roman" w:hAnsi="Times New Roman" w:cs="Times New Roman"/>
-                  <w:color w:val="D0CECE"/>
-                  <w:sz w:val="20"/>
-                  <w:szCs w:val="20"/>
-                  <w:u w:val="single"/>
-                </w:rPr>
-                <w:t xml:space="preserve"> Commons</w:t>
-              </w:r>
-            </w:hyperlink>
-          </w:p>
-        </w:tc>
-        <w:tc>
-          <w:tcPr>
-            <w:tcW w:w="1215" w:type="dxa"/>
-          </w:tcPr>
-          <w:p>
-            <w:pPr>
-              <w:rPr>
-                <w:rFonts w:ascii="Times New Roman" w:eastAsia="Times New Roman" w:hAnsi="Times New Roman" w:cs="Times New Roman"/>
-                <w:color w:val="D0CECE"/>
-                <w:sz w:val="20"/>
-                <w:szCs w:val="20"/>
-              </w:rPr>
-            </w:pPr>
-          </w:p>
-        </w:tc>
-      </w:tr>
-      <w:tr>
-        <w:tc>
-          <w:tcPr>
-            <w:tcW w:w="340" w:type="dxa"/>
-          </w:tcPr>
-          <w:p>
-            <w:pPr>
-              <w:rPr>
-                <w:rFonts w:ascii="Times New Roman" w:eastAsia="Times New Roman" w:hAnsi="Times New Roman" w:cs="Times New Roman"/>
-                <w:color w:val="000000"/>
-                <w:sz w:val="20"/>
-                <w:szCs w:val="20"/>
-              </w:rPr>
-            </w:pPr>
-            <w:r>
-              <w:rPr>
-                <w:rFonts w:ascii="Times New Roman" w:eastAsia="Times New Roman" w:hAnsi="Times New Roman" w:cs="Times New Roman"/>
-                <w:color w:val="000000"/>
-                <w:sz w:val="20"/>
-                <w:szCs w:val="20"/>
-              </w:rPr>
-              <w:t>2</w:t>
-            </w:r>
-          </w:p>
-        </w:tc>
-        <w:tc>
-          <w:tcPr>
-            <w:tcW w:w="1365" w:type="dxa"/>
-          </w:tcPr>
-          <w:p>
-            <w:pPr>
-              <w:rPr>
-                <w:rFonts w:ascii="Times New Roman" w:eastAsia="Times New Roman" w:hAnsi="Times New Roman" w:cs="Times New Roman"/>
-                <w:color w:val="D0CECE"/>
-                <w:sz w:val="20"/>
-                <w:szCs w:val="20"/>
-              </w:rPr>
-            </w:pPr>
-            <w:r>
-              <w:rPr>
-                <w:rFonts w:ascii="Times New Roman" w:eastAsia="Times New Roman" w:hAnsi="Times New Roman" w:cs="Times New Roman"/>
-                <w:color w:val="D0CECE"/>
-                <w:sz w:val="20"/>
-                <w:szCs w:val="20"/>
-              </w:rPr>
-              <w:t>High volume traffic</w:t>
-            </w:r>
-          </w:p>
-        </w:tc>
-        <w:tc>
-          <w:tcPr>
-            <w:tcW w:w="2382" w:type="dxa"/>
-          </w:tcPr>
-          <w:p>
-            <w:pPr>
-              <w:rPr>
-                <w:rFonts w:ascii="Times New Roman" w:eastAsia="Times New Roman" w:hAnsi="Times New Roman" w:cs="Times New Roman"/>
-                <w:color w:val="D0CECE"/>
-                <w:sz w:val="20"/>
-                <w:szCs w:val="20"/>
-              </w:rPr>
-            </w:pPr>
-            <w:r>
-              <w:rPr>
-                <w:rFonts w:ascii="Times New Roman" w:eastAsia="Times New Roman" w:hAnsi="Times New Roman" w:cs="Times New Roman"/>
-                <w:color w:val="D0CECE"/>
-                <w:sz w:val="20"/>
-                <w:szCs w:val="20"/>
-              </w:rPr>
-              <w:t>&gt; 100 cars per hour</w:t>
-            </w:r>
-          </w:p>
-        </w:tc>
-        <w:tc>
-          <w:tcPr>
-            <w:tcW w:w="1575" w:type="dxa"/>
-          </w:tcPr>
-          <w:p>
-            <w:pPr>
-              <w:rPr>
-                <w:rFonts w:ascii="Times New Roman" w:eastAsia="Times New Roman" w:hAnsi="Times New Roman" w:cs="Times New Roman"/>
-                <w:color w:val="D0CECE"/>
-                <w:sz w:val="20"/>
-                <w:szCs w:val="20"/>
-              </w:rPr>
-            </w:pPr>
-          </w:p>
-        </w:tc>
-        <w:tc>
-          <w:tcPr>
-            <w:tcW w:w="1305" w:type="dxa"/>
-          </w:tcPr>
-          <w:p>
-            <w:pPr>
-              <w:rPr>
-                <w:rFonts w:ascii="Times New Roman" w:eastAsia="Times New Roman" w:hAnsi="Times New Roman" w:cs="Times New Roman"/>
-                <w:color w:val="D0CECE"/>
-                <w:sz w:val="20"/>
-                <w:szCs w:val="20"/>
-              </w:rPr>
-            </w:pPr>
-            <w:r>
-              <w:rPr>
-                <w:rFonts w:ascii="Times New Roman" w:eastAsia="Times New Roman" w:hAnsi="Times New Roman" w:cs="Times New Roman"/>
-                <w:color w:val="D0CECE"/>
-                <w:sz w:val="20"/>
-                <w:szCs w:val="20"/>
-              </w:rPr>
-              <w:t>Volume</w:t>
-            </w:r>
-          </w:p>
-        </w:tc>
-        <w:tc>
-          <w:tcPr>
-            <w:tcW w:w="1170" w:type="dxa"/>
-          </w:tcPr>
-          <w:p>
-            <w:pPr>
-              <w:rPr>
-                <w:rFonts w:ascii="Times New Roman" w:eastAsia="Times New Roman" w:hAnsi="Times New Roman" w:cs="Times New Roman"/>
-                <w:color w:val="D0CECE"/>
-                <w:sz w:val="20"/>
-                <w:szCs w:val="20"/>
-              </w:rPr>
-            </w:pPr>
-            <w:r>
-              <w:rPr>
-                <w:rFonts w:ascii="Times New Roman" w:eastAsia="Times New Roman" w:hAnsi="Times New Roman" w:cs="Times New Roman"/>
-                <w:color w:val="D0CECE"/>
-                <w:sz w:val="20"/>
-                <w:szCs w:val="20"/>
-              </w:rPr>
-              <w:t>AADT Data</w:t>
-            </w:r>
-          </w:p>
-        </w:tc>
-        <w:tc>
-          <w:tcPr>
-            <w:tcW w:w="1215" w:type="dxa"/>
-          </w:tcPr>
-          <w:p>
-            <w:pPr>
-              <w:rPr>
-                <w:rFonts w:ascii="Times New Roman" w:eastAsia="Times New Roman" w:hAnsi="Times New Roman" w:cs="Times New Roman"/>
-                <w:color w:val="D0CECE"/>
-                <w:sz w:val="20"/>
-                <w:szCs w:val="20"/>
-              </w:rPr>
-            </w:pPr>
-          </w:p>
-        </w:tc>
-      </w:tr>
-      <w:tr>
-        <w:tc>
-          <w:tcPr>
-            <w:tcW w:w="340" w:type="dxa"/>
-          </w:tcPr>
-          <w:p>
-            <w:pPr>
-              <w:rPr>
-                <w:rFonts w:ascii="Times New Roman" w:eastAsia="Times New Roman" w:hAnsi="Times New Roman" w:cs="Times New Roman"/>
-                <w:color w:val="000000"/>
-                <w:sz w:val="20"/>
-                <w:szCs w:val="20"/>
-              </w:rPr>
-            </w:pPr>
-            <w:r>
-              <w:rPr>
-                <w:rFonts w:ascii="Times New Roman" w:eastAsia="Times New Roman" w:hAnsi="Times New Roman" w:cs="Times New Roman"/>
-                <w:color w:val="000000"/>
-                <w:sz w:val="20"/>
-                <w:szCs w:val="20"/>
-              </w:rPr>
-              <w:t>3</w:t>
-            </w:r>
-          </w:p>
-        </w:tc>
-        <w:tc>
-          <w:tcPr>
-            <w:tcW w:w="1365" w:type="dxa"/>
-          </w:tcPr>
-          <w:p>
-            <w:pPr>
-              <w:rPr>
-                <w:rFonts w:ascii="Times New Roman" w:eastAsia="Times New Roman" w:hAnsi="Times New Roman" w:cs="Times New Roman"/>
-                <w:color w:val="D0CECE"/>
-                <w:sz w:val="20"/>
-                <w:szCs w:val="20"/>
-              </w:rPr>
-            </w:pPr>
-          </w:p>
-        </w:tc>
-        <w:tc>
-          <w:tcPr>
-            <w:tcW w:w="2382" w:type="dxa"/>
-          </w:tcPr>
-          <w:p>
-            <w:pPr>
-              <w:rPr>
-                <w:rFonts w:ascii="Times New Roman" w:eastAsia="Times New Roman" w:hAnsi="Times New Roman" w:cs="Times New Roman"/>
-                <w:color w:val="D0CECE"/>
-                <w:sz w:val="20"/>
-                <w:szCs w:val="20"/>
-              </w:rPr>
-            </w:pPr>
-          </w:p>
-        </w:tc>
-        <w:tc>
-          <w:tcPr>
-            <w:tcW w:w="1575" w:type="dxa"/>
-          </w:tcPr>
-          <w:p>
-            <w:pPr>
-              <w:rPr>
-                <w:rFonts w:ascii="Times New Roman" w:eastAsia="Times New Roman" w:hAnsi="Times New Roman" w:cs="Times New Roman"/>
-                <w:color w:val="D0CECE"/>
-                <w:sz w:val="20"/>
-                <w:szCs w:val="20"/>
-              </w:rPr>
-            </w:pPr>
-          </w:p>
-        </w:tc>
-        <w:tc>
-          <w:tcPr>
-            <w:tcW w:w="1305" w:type="dxa"/>
-          </w:tcPr>
-          <w:p>
-            <w:pPr>
-              <w:rPr>
-                <w:rFonts w:ascii="Times New Roman" w:eastAsia="Times New Roman" w:hAnsi="Times New Roman" w:cs="Times New Roman"/>
-                <w:color w:val="D0CECE"/>
-                <w:sz w:val="20"/>
-                <w:szCs w:val="20"/>
-              </w:rPr>
-            </w:pPr>
-          </w:p>
-        </w:tc>
-        <w:tc>
-          <w:tcPr>
-            <w:tcW w:w="1170" w:type="dxa"/>
-          </w:tcPr>
-          <w:p>
-            <w:pPr>
-              <w:rPr>
-                <w:rFonts w:ascii="Times New Roman" w:eastAsia="Times New Roman" w:hAnsi="Times New Roman" w:cs="Times New Roman"/>
-                <w:color w:val="D0CECE"/>
-                <w:sz w:val="20"/>
-                <w:szCs w:val="20"/>
-              </w:rPr>
-            </w:pPr>
-          </w:p>
-        </w:tc>
-        <w:tc>
-          <w:tcPr>
-            <w:tcW w:w="1215" w:type="dxa"/>
-          </w:tcPr>
-          <w:p>
-            <w:pPr>
-              <w:rPr>
-                <w:rFonts w:ascii="Times New Roman" w:eastAsia="Times New Roman" w:hAnsi="Times New Roman" w:cs="Times New Roman"/>
-                <w:color w:val="D0CECE"/>
-                <w:sz w:val="20"/>
-                <w:szCs w:val="20"/>
-              </w:rPr>
-            </w:pPr>
-          </w:p>
-        </w:tc>
-      </w:tr>
-      <w:tr>
-        <w:tc>
-          <w:tcPr>
-            <w:tcW w:w="340" w:type="dxa"/>
-          </w:tcPr>
-          <w:p>
-            <w:pPr>
-              <w:rPr>
-                <w:rFonts w:ascii="Times New Roman" w:eastAsia="Times New Roman" w:hAnsi="Times New Roman" w:cs="Times New Roman"/>
-                <w:color w:val="000000"/>
-                <w:sz w:val="20"/>
-                <w:szCs w:val="20"/>
-              </w:rPr>
-            </w:pPr>
-            <w:r>
-              <w:rPr>
-                <w:rFonts w:ascii="Times New Roman" w:eastAsia="Times New Roman" w:hAnsi="Times New Roman" w:cs="Times New Roman"/>
-                <w:color w:val="000000"/>
-                <w:sz w:val="20"/>
-                <w:szCs w:val="20"/>
-              </w:rPr>
-              <w:t>4</w:t>
-            </w:r>
-          </w:p>
-        </w:tc>
-        <w:tc>
-          <w:tcPr>
-            <w:tcW w:w="1365" w:type="dxa"/>
-          </w:tcPr>
-          <w:p>
-            <w:pPr>
-              <w:rPr>
-                <w:rFonts w:ascii="Times New Roman" w:eastAsia="Times New Roman" w:hAnsi="Times New Roman" w:cs="Times New Roman"/>
-                <w:color w:val="D0CECE"/>
-                <w:sz w:val="20"/>
-                <w:szCs w:val="20"/>
-              </w:rPr>
-            </w:pPr>
-          </w:p>
-        </w:tc>
-        <w:tc>
-          <w:tcPr>
-            <w:tcW w:w="2382" w:type="dxa"/>
-          </w:tcPr>
-          <w:p>
-            <w:pPr>
-              <w:rPr>
-                <w:rFonts w:ascii="Times New Roman" w:eastAsia="Times New Roman" w:hAnsi="Times New Roman" w:cs="Times New Roman"/>
-                <w:color w:val="D0CECE"/>
-                <w:sz w:val="20"/>
-                <w:szCs w:val="20"/>
-              </w:rPr>
-            </w:pPr>
-          </w:p>
-        </w:tc>
-        <w:tc>
-          <w:tcPr>
-            <w:tcW w:w="1575" w:type="dxa"/>
-          </w:tcPr>
-          <w:p>
-            <w:pPr>
-              <w:rPr>
-                <w:rFonts w:ascii="Times New Roman" w:eastAsia="Times New Roman" w:hAnsi="Times New Roman" w:cs="Times New Roman"/>
-                <w:color w:val="D0CECE"/>
-                <w:sz w:val="20"/>
-                <w:szCs w:val="20"/>
-              </w:rPr>
-            </w:pPr>
-          </w:p>
-        </w:tc>
-        <w:tc>
-          <w:tcPr>
-            <w:tcW w:w="1305" w:type="dxa"/>
-          </w:tcPr>
-          <w:p>
-            <w:pPr>
-              <w:rPr>
-                <w:rFonts w:ascii="Times New Roman" w:eastAsia="Times New Roman" w:hAnsi="Times New Roman" w:cs="Times New Roman"/>
-                <w:color w:val="D0CECE"/>
-                <w:sz w:val="20"/>
-                <w:szCs w:val="20"/>
-              </w:rPr>
-            </w:pPr>
-          </w:p>
-        </w:tc>
-        <w:tc>
-          <w:tcPr>
-            <w:tcW w:w="1170" w:type="dxa"/>
-          </w:tcPr>
-          <w:p>
-            <w:pPr>
-              <w:rPr>
-                <w:rFonts w:ascii="Times New Roman" w:eastAsia="Times New Roman" w:hAnsi="Times New Roman" w:cs="Times New Roman"/>
-                <w:color w:val="D0CECE"/>
-                <w:sz w:val="20"/>
-                <w:szCs w:val="20"/>
-              </w:rPr>
-            </w:pPr>
-          </w:p>
-        </w:tc>
-        <w:tc>
-          <w:tcPr>
-            <w:tcW w:w="1215" w:type="dxa"/>
-          </w:tcPr>
-          <w:p>
-            <w:pPr>
-              <w:rPr>
-                <w:rFonts w:ascii="Times New Roman" w:eastAsia="Times New Roman" w:hAnsi="Times New Roman" w:cs="Times New Roman"/>
-                <w:color w:val="D0CECE"/>
-                <w:sz w:val="20"/>
-                <w:szCs w:val="20"/>
-              </w:rPr>
-            </w:pPr>
-          </w:p>
-        </w:tc>
-      </w:tr>
-    </w:tbl>
-    <w:p>
-      <w:pPr>
-        <w:rPr>
-          <w:rFonts w:ascii="Times New Roman" w:eastAsia="Times New Roman" w:hAnsi="Times New Roman" w:cs="Times New Roman"/>
-          <w:color w:val="D0CECE"/>
-          <w:sz w:val="20"/>
-          <w:szCs w:val="20"/>
-        </w:rPr>
-      </w:pPr>
-    </w:p>
-    <w:p>
-      <w:pPr>
-        <w:rPr>
-          <w:rFonts w:ascii="Times New Roman" w:eastAsia="Times New Roman" w:hAnsi="Times New Roman" w:cs="Times New Roman"/>
-          <w:color w:val="D0CECE"/>
-          <w:sz w:val="20"/>
-          <w:szCs w:val="20"/>
-        </w:rPr>
-      </w:pPr>
-    </w:p>
-    <w:p>
-      <w:pPr>
-        <w:rPr>
-          <w:rFonts w:ascii="Times New Roman" w:eastAsia="Times New Roman" w:hAnsi="Times New Roman" w:cs="Times New Roman"/>
-          <w:color w:val="D0CECE"/>
-          <w:sz w:val="20"/>
-          <w:szCs w:val="20"/>
-        </w:rPr>
-      </w:pPr>
-    </w:p>
-    <w:p>
-      <w:pPr>
-        <w:rPr>
-          <w:rFonts w:ascii="Times New Roman" w:eastAsia="Times New Roman" w:hAnsi="Times New Roman" w:cs="Times New Roman"/>
-          <w:b/>
-        </w:rPr>
-      </w:pPr>
-      <w:r>
-        <w:rPr>
-          <w:rFonts w:ascii="Times New Roman" w:eastAsia="Times New Roman" w:hAnsi="Times New Roman" w:cs="Times New Roman"/>
-          <w:b/>
-        </w:rPr>
-        <w:t>Input Data</w:t>
-      </w:r>
-    </w:p>
-    <w:p>
-      <w:pPr>
-        <w:rPr>
-          <w:rFonts w:ascii="Times New Roman" w:eastAsia="Times New Roman" w:hAnsi="Times New Roman" w:cs="Times New Roman"/>
-          <w:i/>
-          <w:color w:val="D0CECE"/>
-          <w:sz w:val="20"/>
-          <w:szCs w:val="20"/>
-        </w:rPr>
-      </w:pPr>
-      <w:r>
-        <w:rPr>
-          <w:rFonts w:ascii="Times New Roman" w:eastAsia="Times New Roman" w:hAnsi="Times New Roman" w:cs="Times New Roman"/>
-          <w:i/>
-          <w:color w:val="D0CECE"/>
-          <w:sz w:val="20"/>
-          <w:szCs w:val="20"/>
-        </w:rPr>
-        <w:t>Describe the data in two paragraphs max. Fill out the table.</w:t>
-      </w:r>
-    </w:p>
-    <w:p>
-      <w:pPr>
-        <w:rPr>
-          <w:rFonts w:ascii="Times New Roman" w:eastAsia="Times New Roman" w:hAnsi="Times New Roman" w:cs="Times New Roman"/>
-          <w:i/>
-          <w:color w:val="D0CECE"/>
-          <w:sz w:val="20"/>
-          <w:szCs w:val="20"/>
-        </w:rPr>
-      </w:pPr>
-    </w:p>
-    <w:p>
-      <w:pPr>
-        <w:rPr>
-          <w:rFonts w:ascii="Times New Roman" w:eastAsia="Times New Roman" w:hAnsi="Times New Roman" w:cs="Times New Roman"/>
-          <w:i/>
-          <w:color w:val="D0CECE"/>
-          <w:sz w:val="20"/>
-          <w:szCs w:val="20"/>
-        </w:rPr>
-      </w:pPr>
-      <w:r>
-        <w:rPr>
-          <w:rFonts w:ascii="Times New Roman" w:eastAsia="Times New Roman" w:hAnsi="Times New Roman" w:cs="Times New Roman"/>
-          <w:i/>
-          <w:color w:val="D0CECE"/>
-          <w:sz w:val="20"/>
-          <w:szCs w:val="20"/>
-        </w:rPr>
-        <w:t>Table 2. &lt;insert caption&gt;</w:t>
+    </w:p>
+    <w:p>
+      <w:pPr>
+        <w:rPr>
+          <w:rFonts w:ascii="Times New Roman" w:eastAsia="Times New Roman" w:hAnsi="Times New Roman" w:cs="Times New Roman"/>
+          <w:i/>
+          <w:color w:val="000000" w:themeColor="text1"/>
+          <w:sz w:val="20"/>
+          <w:szCs w:val="20"/>
+        </w:rPr>
+      </w:pPr>
+      <w:r>
+        <w:rPr>
+          <w:rFonts w:ascii="Times New Roman" w:eastAsia="Times New Roman" w:hAnsi="Times New Roman" w:cs="Times New Roman"/>
+          <w:i/>
+          <w:color w:val="000000" w:themeColor="text1"/>
+          <w:sz w:val="20"/>
+          <w:szCs w:val="20"/>
+        </w:rPr>
+        <w:t xml:space="preserve">Table 2. </w:t>
+      </w:r>
+      <w:r>
+        <w:rPr>
+          <w:rFonts w:ascii="Times New Roman" w:eastAsia="Times New Roman" w:hAnsi="Times New Roman" w:cs="Times New Roman"/>
+          <w:i/>
+          <w:color w:val="000000" w:themeColor="text1"/>
+          <w:sz w:val="20"/>
+          <w:szCs w:val="20"/>
+        </w:rPr>
+        <w:t>Data Sources used for Lab 0</w:t>
       </w:r>
     </w:p>
     <w:tbl>
@@ -1422,7 +895,7 @@
             <w:pPr>
               <w:rPr>
                 <w:rFonts w:ascii="Times New Roman" w:eastAsia="Times New Roman" w:hAnsi="Times New Roman" w:cs="Times New Roman"/>
-                <w:color w:val="D0CECE"/>
+                <w:color w:val="000000" w:themeColor="text1"/>
                 <w:sz w:val="20"/>
                 <w:szCs w:val="20"/>
               </w:rPr>
@@ -1430,11 +903,11 @@
             <w:r>
               <w:rPr>
                 <w:rFonts w:ascii="Times New Roman" w:eastAsia="Times New Roman" w:hAnsi="Times New Roman" w:cs="Times New Roman"/>
-                <w:color w:val="D0CECE"/>
-                <w:sz w:val="20"/>
-                <w:szCs w:val="20"/>
-              </w:rPr>
-              <w:t>Minnesota Roads</w:t>
+                <w:color w:val="000000" w:themeColor="text1"/>
+                <w:sz w:val="20"/>
+                <w:szCs w:val="20"/>
+              </w:rPr>
+              <w:t>Road Centerlines, Aitkin County, Minnesota</w:t>
             </w:r>
           </w:p>
         </w:tc>
@@ -1446,7 +919,7 @@
             <w:pPr>
               <w:rPr>
                 <w:rFonts w:ascii="Times New Roman" w:eastAsia="Times New Roman" w:hAnsi="Times New Roman" w:cs="Times New Roman"/>
-                <w:color w:val="D0CECE"/>
+                <w:color w:val="000000" w:themeColor="text1"/>
                 <w:sz w:val="20"/>
                 <w:szCs w:val="20"/>
               </w:rPr>
@@ -1454,11 +927,47 @@
             <w:r>
               <w:rPr>
                 <w:rFonts w:ascii="Times New Roman" w:eastAsia="Times New Roman" w:hAnsi="Times New Roman" w:cs="Times New Roman"/>
-                <w:color w:val="D0CECE"/>
-                <w:sz w:val="20"/>
-                <w:szCs w:val="20"/>
-              </w:rPr>
-              <w:t>Raw input dataset for routing analysis from MNDOT</w:t>
+                <w:color w:val="000000" w:themeColor="text1"/>
+                <w:sz w:val="20"/>
+                <w:szCs w:val="20"/>
+              </w:rPr>
+              <w:t>Raw input dataset</w:t>
+            </w:r>
+            <w:r>
+              <w:rPr>
+                <w:rFonts w:ascii="Times New Roman" w:eastAsia="Times New Roman" w:hAnsi="Times New Roman" w:cs="Times New Roman"/>
+                <w:color w:val="000000" w:themeColor="text1"/>
+                <w:sz w:val="20"/>
+                <w:szCs w:val="20"/>
+              </w:rPr>
+              <w:t xml:space="preserve"> </w:t>
+            </w:r>
+            <w:r>
+              <w:rPr>
+                <w:rFonts w:ascii="Times New Roman" w:eastAsia="Times New Roman" w:hAnsi="Times New Roman" w:cs="Times New Roman"/>
+                <w:color w:val="000000" w:themeColor="text1"/>
+                <w:sz w:val="20"/>
+                <w:szCs w:val="20"/>
+              </w:rPr>
+              <w:t>from</w:t>
+            </w:r>
+            <w:r>
+              <w:rPr>
+                <w:rFonts w:ascii="Times New Roman" w:eastAsia="Times New Roman" w:hAnsi="Times New Roman" w:cs="Times New Roman"/>
+                <w:color w:val="000000" w:themeColor="text1"/>
+                <w:sz w:val="20"/>
+                <w:szCs w:val="20"/>
+              </w:rPr>
+              <w:t xml:space="preserve"> which buffers will be generated</w:t>
+            </w:r>
+            <w:r>
+              <w:rPr>
+                <w:rFonts w:ascii="Times New Roman" w:eastAsia="Times New Roman" w:hAnsi="Times New Roman" w:cs="Times New Roman"/>
+                <w:color w:val="000000" w:themeColor="text1"/>
+                <w:sz w:val="20"/>
+                <w:szCs w:val="20"/>
+              </w:rPr>
+              <w:t xml:space="preserve"> (shapefile)</w:t>
             </w:r>
           </w:p>
         </w:tc>
@@ -1470,58 +979,311 @@
             <w:pPr>
               <w:rPr>
                 <w:rFonts w:ascii="Times New Roman" w:eastAsia="Times New Roman" w:hAnsi="Times New Roman" w:cs="Times New Roman"/>
-                <w:color w:val="D0CECE"/>
+                <w:color w:val="000000" w:themeColor="text1"/>
                 <w:sz w:val="20"/>
                 <w:szCs w:val="20"/>
               </w:rPr>
             </w:pPr>
-            <w:hyperlink r:id="rId8">
+            <w:hyperlink r:id="rId8" w:history="1">
               <w:r>
                 <w:rPr>
-                  <w:rFonts w:ascii="Times New Roman" w:eastAsia="Times New Roman" w:hAnsi="Times New Roman" w:cs="Times New Roman"/>
-                  <w:color w:val="D0CECE"/>
+                  <w:rStyle w:val="Hyperlink"/>
+                  <w:rFonts w:ascii="Times New Roman" w:hAnsi="Times New Roman" w:cs="Times New Roman"/>
                   <w:sz w:val="20"/>
                   <w:szCs w:val="20"/>
-                  <w:u w:val="single"/>
                 </w:rPr>
-                <w:t xml:space="preserve">Mn </w:t>
+                <w:t>Minnesota G</w:t>
               </w:r>
-              <w:proofErr w:type="spellStart"/>
               <w:r>
                 <w:rPr>
-                  <w:rFonts w:ascii="Times New Roman" w:eastAsia="Times New Roman" w:hAnsi="Times New Roman" w:cs="Times New Roman"/>
-                  <w:color w:val="D0CECE"/>
+                  <w:rStyle w:val="Hyperlink"/>
+                  <w:rFonts w:ascii="Times New Roman" w:hAnsi="Times New Roman" w:cs="Times New Roman"/>
                   <w:sz w:val="20"/>
                   <w:szCs w:val="20"/>
-                  <w:u w:val="single"/>
                 </w:rPr>
-                <w:t>GeoSpatial</w:t>
+                <w:t>e</w:t>
               </w:r>
-              <w:proofErr w:type="spellEnd"/>
               <w:r>
                 <w:rPr>
-                  <w:rFonts w:ascii="Times New Roman" w:eastAsia="Times New Roman" w:hAnsi="Times New Roman" w:cs="Times New Roman"/>
-                  <w:color w:val="D0CECE"/>
+                  <w:rStyle w:val="Hyperlink"/>
+                  <w:rFonts w:ascii="Times New Roman" w:hAnsi="Times New Roman" w:cs="Times New Roman"/>
                   <w:sz w:val="20"/>
                   <w:szCs w:val="20"/>
-                  <w:u w:val="single"/>
                 </w:rPr>
-                <w:t xml:space="preserve"> Commons</w:t>
+                <w:t>ospatial Commons</w:t>
               </w:r>
             </w:hyperlink>
           </w:p>
         </w:tc>
       </w:tr>
+    </w:tbl>
+    <w:p>
+      <w:pPr>
+        <w:rPr>
+          <w:rFonts w:ascii="Times New Roman" w:eastAsia="Times New Roman" w:hAnsi="Times New Roman" w:cs="Times New Roman"/>
+          <w:color w:val="D0CECE"/>
+          <w:sz w:val="20"/>
+          <w:szCs w:val="20"/>
+        </w:rPr>
+      </w:pPr>
+    </w:p>
+    <w:p>
+      <w:pPr>
+        <w:rPr>
+          <w:rFonts w:ascii="Times New Roman" w:eastAsia="Times New Roman" w:hAnsi="Times New Roman" w:cs="Times New Roman"/>
+          <w:i/>
+          <w:color w:val="D0CECE"/>
+          <w:sz w:val="20"/>
+          <w:szCs w:val="20"/>
+        </w:rPr>
+      </w:pPr>
+    </w:p>
+    <w:p>
+      <w:pPr>
+        <w:rPr>
+          <w:rFonts w:ascii="Times New Roman" w:eastAsia="Times New Roman" w:hAnsi="Times New Roman" w:cs="Times New Roman"/>
+          <w:b/>
+        </w:rPr>
+      </w:pPr>
+      <w:r>
+        <w:rPr>
+          <w:rFonts w:ascii="Times New Roman" w:eastAsia="Times New Roman" w:hAnsi="Times New Roman" w:cs="Times New Roman"/>
+          <w:b/>
+        </w:rPr>
+        <w:t>Methods</w:t>
+      </w:r>
+    </w:p>
+    <w:p>
+      <w:pPr>
+        <w:rPr>
+          <w:rFonts w:ascii="Times New Roman" w:eastAsia="Times New Roman" w:hAnsi="Times New Roman" w:cs="Times New Roman"/>
+          <w:bCs/>
+          <w:sz w:val="20"/>
+          <w:szCs w:val="20"/>
+        </w:rPr>
+      </w:pPr>
+      <w:r>
+        <w:rPr>
+          <w:rFonts w:ascii="Times New Roman" w:eastAsia="Times New Roman" w:hAnsi="Times New Roman" w:cs="Times New Roman"/>
+          <w:bCs/>
+          <w:sz w:val="20"/>
+          <w:szCs w:val="20"/>
+        </w:rPr>
+        <w:t>Where</w:t>
+      </w:r>
+      <w:r>
+        <w:rPr>
+          <w:rFonts w:ascii="Times New Roman" w:eastAsia="Times New Roman" w:hAnsi="Times New Roman" w:cs="Times New Roman"/>
+          <w:bCs/>
+          <w:sz w:val="20"/>
+          <w:szCs w:val="20"/>
+        </w:rPr>
+        <w:t xml:space="preserve"> </w:t>
+      </w:r>
+      <w:r>
+        <w:rPr>
+          <w:rFonts w:ascii="Times New Roman" w:eastAsia="Times New Roman" w:hAnsi="Times New Roman" w:cs="Times New Roman"/>
+          <w:b/>
+          <w:color w:val="F8CECC"/>
+          <w:sz w:val="20"/>
+          <w:szCs w:val="20"/>
+          <w:highlight w:val="black"/>
+        </w:rPr>
+        <w:t>red</w:t>
+      </w:r>
+      <w:r>
+        <w:rPr>
+          <w:rFonts w:ascii="Times New Roman" w:eastAsia="Times New Roman" w:hAnsi="Times New Roman" w:cs="Times New Roman"/>
+          <w:bCs/>
+          <w:color w:val="F8CECC"/>
+          <w:sz w:val="20"/>
+          <w:szCs w:val="20"/>
+        </w:rPr>
+        <w:t xml:space="preserve"> </w:t>
+      </w:r>
+      <w:r>
+        <w:rPr>
+          <w:rFonts w:ascii="Times New Roman" w:eastAsia="Times New Roman" w:hAnsi="Times New Roman" w:cs="Times New Roman"/>
+          <w:bCs/>
+          <w:sz w:val="20"/>
+          <w:szCs w:val="20"/>
+        </w:rPr>
+        <w:t xml:space="preserve">boxes indicate data input, </w:t>
+      </w:r>
+      <w:r>
+        <w:rPr>
+          <w:rFonts w:ascii="Times New Roman" w:eastAsia="Times New Roman" w:hAnsi="Times New Roman" w:cs="Times New Roman"/>
+          <w:b/>
+          <w:color w:val="FFF3CC"/>
+          <w:sz w:val="20"/>
+          <w:szCs w:val="20"/>
+          <w:highlight w:val="black"/>
+        </w:rPr>
+        <w:t>yellow</w:t>
+      </w:r>
+      <w:r>
+        <w:rPr>
+          <w:rFonts w:ascii="Times New Roman" w:eastAsia="Times New Roman" w:hAnsi="Times New Roman" w:cs="Times New Roman"/>
+          <w:bCs/>
+          <w:sz w:val="20"/>
+          <w:szCs w:val="20"/>
+        </w:rPr>
+        <w:t xml:space="preserve"> boxes indicate variable selection for the buffer, and </w:t>
+      </w:r>
+      <w:r>
+        <w:rPr>
+          <w:rFonts w:ascii="Times New Roman" w:eastAsia="Times New Roman" w:hAnsi="Times New Roman" w:cs="Times New Roman"/>
+          <w:b/>
+          <w:color w:val="D6E8D5"/>
+          <w:sz w:val="20"/>
+          <w:szCs w:val="20"/>
+          <w:highlight w:val="black"/>
+        </w:rPr>
+        <w:t>green</w:t>
+      </w:r>
+      <w:r>
+        <w:rPr>
+          <w:rFonts w:ascii="Times New Roman" w:eastAsia="Times New Roman" w:hAnsi="Times New Roman" w:cs="Times New Roman"/>
+          <w:bCs/>
+          <w:color w:val="D6E8D5"/>
+          <w:sz w:val="20"/>
+          <w:szCs w:val="20"/>
+        </w:rPr>
+        <w:t xml:space="preserve"> </w:t>
+      </w:r>
+      <w:r>
+        <w:rPr>
+          <w:rFonts w:ascii="Times New Roman" w:eastAsia="Times New Roman" w:hAnsi="Times New Roman" w:cs="Times New Roman"/>
+          <w:bCs/>
+          <w:sz w:val="20"/>
+          <w:szCs w:val="20"/>
+        </w:rPr>
+        <w:t>boxes indicate output.</w:t>
+      </w:r>
+    </w:p>
+    <w:p>
+      <w:pPr>
+        <w:rPr>
+          <w:rFonts w:ascii="Times New Roman" w:eastAsia="Times New Roman" w:hAnsi="Times New Roman" w:cs="Times New Roman"/>
+          <w:i/>
+          <w:color w:val="000000" w:themeColor="text1"/>
+          <w:sz w:val="20"/>
+          <w:szCs w:val="20"/>
+          <w:u w:val="single"/>
+        </w:rPr>
+      </w:pPr>
+      <w:r>
+        <w:rPr>
+          <w:rFonts w:ascii="Times New Roman" w:eastAsia="Times New Roman" w:hAnsi="Times New Roman" w:cs="Times New Roman"/>
+          <w:i/>
+          <w:noProof/>
+          <w:color w:val="D0CECE"/>
+          <w:sz w:val="20"/>
+          <w:szCs w:val="20"/>
+        </w:rPr>
+        <w:lastRenderedPageBreak/>
+        <w:drawing>
+          <wp:inline distT="0" distB="0" distL="0" distR="0" wp14:anchorId="57A1B36E" wp14:editId="152C8DFC">
+            <wp:extent cx="5945436" cy="4474723"/>
+            <wp:effectExtent l="0" t="0" r="0" b="0"/>
+            <wp:docPr id="1" name="Picture 1" descr="Diagram&#10;&#10;Description automatically generated"/>
+            <wp:cNvGraphicFramePr>
+              <a:graphicFrameLocks xmlns:a="http://schemas.openxmlformats.org/drawingml/2006/main" noChangeAspect="1"/>
+            </wp:cNvGraphicFramePr>
+            <a:graphic xmlns:a="http://schemas.openxmlformats.org/drawingml/2006/main">
+              <a:graphicData uri="http://schemas.openxmlformats.org/drawingml/2006/picture">
+                <pic:pic xmlns:pic="http://schemas.openxmlformats.org/drawingml/2006/picture">
+                  <pic:nvPicPr>
+                    <pic:cNvPr id="1" name="Picture 1" descr="Diagram&#10;&#10;Description automatically generated"/>
+                    <pic:cNvPicPr/>
+                  </pic:nvPicPr>
+                  <pic:blipFill>
+                    <a:blip r:embed="rId9">
+                      <a:extLst>
+                        <a:ext uri="{28A0092B-C50C-407E-A947-70E740481C1C}">
+                          <a14:useLocalDpi xmlns:a14="http://schemas.microsoft.com/office/drawing/2010/main" val="0"/>
+                        </a:ext>
+                      </a:extLst>
+                    </a:blip>
+                    <a:stretch>
+                      <a:fillRect/>
+                    </a:stretch>
+                  </pic:blipFill>
+                  <pic:spPr>
+                    <a:xfrm>
+                      <a:off x="0" y="0"/>
+                      <a:ext cx="5966637" cy="4490680"/>
+                    </a:xfrm>
+                    <a:prstGeom prst="rect">
+                      <a:avLst/>
+                    </a:prstGeom>
+                  </pic:spPr>
+                </pic:pic>
+              </a:graphicData>
+            </a:graphic>
+          </wp:inline>
+        </w:drawing>
+      </w:r>
+    </w:p>
+    <w:p>
+      <w:pPr>
+        <w:rPr>
+          <w:rFonts w:ascii="Times New Roman" w:eastAsia="Times New Roman" w:hAnsi="Times New Roman" w:cs="Times New Roman"/>
+          <w:i/>
+          <w:color w:val="000000" w:themeColor="text1"/>
+          <w:sz w:val="20"/>
+          <w:szCs w:val="20"/>
+          <w:u w:val="single"/>
+        </w:rPr>
+      </w:pPr>
+      <w:r>
+        <w:rPr>
+          <w:rFonts w:ascii="Times New Roman" w:eastAsia="Times New Roman" w:hAnsi="Times New Roman" w:cs="Times New Roman"/>
+          <w:i/>
+          <w:color w:val="000000" w:themeColor="text1"/>
+          <w:sz w:val="20"/>
+          <w:szCs w:val="20"/>
+          <w:u w:val="single"/>
+        </w:rPr>
+        <w:t>Code</w:t>
+      </w:r>
+    </w:p>
+    <w:p>
+      <w:pPr>
+        <w:rPr>
+          <w:rFonts w:ascii="Times New Roman" w:eastAsia="Times New Roman" w:hAnsi="Times New Roman" w:cs="Times New Roman"/>
+          <w:i/>
+          <w:color w:val="D0CECE"/>
+          <w:sz w:val="20"/>
+          <w:szCs w:val="20"/>
+          <w:u w:val="single"/>
+        </w:rPr>
+      </w:pPr>
+    </w:p>
+    <w:tbl>
+      <w:tblPr>
+        <w:tblStyle w:val="TableGrid"/>
+        <w:tblW w:w="0" w:type="auto"/>
+        <w:tblLook w:val="04A0" w:firstRow="1" w:lastRow="0" w:firstColumn="1" w:lastColumn="0" w:noHBand="0" w:noVBand="1"/>
+      </w:tblPr>
+      <w:tblGrid>
+        <w:gridCol w:w="1413"/>
+        <w:gridCol w:w="7937"/>
+      </w:tblGrid>
       <w:tr>
+        <w:trPr>
+          <w:trHeight w:val="347"/>
+        </w:trPr>
         <w:tc>
           <w:tcPr>
-            <w:tcW w:w="383" w:type="dxa"/>
+            <w:tcW w:w="1413" w:type="dxa"/>
           </w:tcPr>
           <w:p>
             <w:pPr>
               <w:rPr>
                 <w:rFonts w:ascii="Times New Roman" w:eastAsia="Times New Roman" w:hAnsi="Times New Roman" w:cs="Times New Roman"/>
-                <w:color w:val="000000"/>
+                <w:iCs/>
+                <w:color w:val="000000" w:themeColor="text1"/>
                 <w:sz w:val="20"/>
                 <w:szCs w:val="20"/>
               </w:rPr>
@@ -1529,186 +1291,454 @@
             <w:r>
               <w:rPr>
                 <w:rFonts w:ascii="Times New Roman" w:eastAsia="Times New Roman" w:hAnsi="Times New Roman" w:cs="Times New Roman"/>
-                <w:color w:val="000000"/>
-                <w:sz w:val="20"/>
-                <w:szCs w:val="20"/>
-              </w:rPr>
-              <w:t>2</w:t>
+                <w:iCs/>
+                <w:color w:val="000000" w:themeColor="text1"/>
+                <w:sz w:val="20"/>
+                <w:szCs w:val="20"/>
+              </w:rPr>
+              <w:t>System</w:t>
             </w:r>
           </w:p>
         </w:tc>
         <w:tc>
           <w:tcPr>
-            <w:tcW w:w="1952" w:type="dxa"/>
+            <w:tcW w:w="7937" w:type="dxa"/>
           </w:tcPr>
           <w:p>
             <w:pPr>
               <w:rPr>
                 <w:rFonts w:ascii="Times New Roman" w:eastAsia="Times New Roman" w:hAnsi="Times New Roman" w:cs="Times New Roman"/>
-                <w:color w:val="D0CECE"/>
+                <w:iCs/>
+                <w:color w:val="000000" w:themeColor="text1"/>
                 <w:sz w:val="20"/>
                 <w:szCs w:val="20"/>
               </w:rPr>
             </w:pPr>
+            <w:r>
+              <w:rPr>
+                <w:rFonts w:ascii="Times New Roman" w:eastAsia="Times New Roman" w:hAnsi="Times New Roman" w:cs="Times New Roman"/>
+                <w:iCs/>
+                <w:color w:val="000000" w:themeColor="text1"/>
+                <w:sz w:val="20"/>
+                <w:szCs w:val="20"/>
+              </w:rPr>
+              <w:t>Code</w:t>
+            </w:r>
+          </w:p>
+        </w:tc>
+      </w:tr>
+      <w:tr>
+        <w:trPr>
+          <w:trHeight w:val="267"/>
+        </w:trPr>
+        <w:tc>
+          <w:tcPr>
+            <w:tcW w:w="1413" w:type="dxa"/>
+          </w:tcPr>
+          <w:p>
+            <w:pPr>
+              <w:rPr>
+                <w:rFonts w:ascii="Times New Roman" w:eastAsia="Times New Roman" w:hAnsi="Times New Roman" w:cs="Times New Roman"/>
+                <w:iCs/>
+                <w:color w:val="000000" w:themeColor="text1"/>
+                <w:sz w:val="20"/>
+                <w:szCs w:val="20"/>
+              </w:rPr>
+            </w:pPr>
+            <w:r>
+              <w:rPr>
+                <w:rFonts w:ascii="Times New Roman" w:eastAsia="Times New Roman" w:hAnsi="Times New Roman" w:cs="Times New Roman"/>
+                <w:iCs/>
+                <w:color w:val="000000" w:themeColor="text1"/>
+                <w:sz w:val="20"/>
+                <w:szCs w:val="20"/>
+              </w:rPr>
+              <w:t xml:space="preserve">Notebooks in </w:t>
+            </w:r>
+            <w:proofErr w:type="spellStart"/>
+            <w:r>
+              <w:rPr>
+                <w:rFonts w:ascii="Times New Roman" w:eastAsia="Times New Roman" w:hAnsi="Times New Roman" w:cs="Times New Roman"/>
+                <w:iCs/>
+                <w:color w:val="000000" w:themeColor="text1"/>
+                <w:sz w:val="20"/>
+                <w:szCs w:val="20"/>
+              </w:rPr>
+              <w:t>ArcPro</w:t>
+            </w:r>
+            <w:proofErr w:type="spellEnd"/>
           </w:p>
         </w:tc>
         <w:tc>
           <w:tcPr>
-            <w:tcW w:w="4590" w:type="dxa"/>
+            <w:tcW w:w="7937" w:type="dxa"/>
           </w:tcPr>
           <w:p>
             <w:pPr>
               <w:rPr>
-                <w:rFonts w:ascii="Times New Roman" w:eastAsia="Times New Roman" w:hAnsi="Times New Roman" w:cs="Times New Roman"/>
-                <w:color w:val="D0CECE"/>
+                <w:rFonts w:ascii="Courier" w:eastAsia="Times New Roman" w:hAnsi="Courier" w:cs="Times New Roman"/>
+                <w:iCs/>
+                <w:color w:val="000000" w:themeColor="text1"/>
                 <w:sz w:val="20"/>
                 <w:szCs w:val="20"/>
               </w:rPr>
             </w:pPr>
+            <w:proofErr w:type="spellStart"/>
+            <w:proofErr w:type="gramStart"/>
+            <w:r>
+              <w:rPr>
+                <w:rFonts w:ascii="Courier" w:eastAsia="Times New Roman" w:hAnsi="Courier" w:cs="Times New Roman"/>
+                <w:iCs/>
+                <w:color w:val="000000" w:themeColor="text1"/>
+                <w:sz w:val="20"/>
+                <w:szCs w:val="20"/>
+              </w:rPr>
+              <w:t>arcpy.analysis</w:t>
+            </w:r>
+            <w:proofErr w:type="gramEnd"/>
+            <w:r>
+              <w:rPr>
+                <w:rFonts w:ascii="Courier" w:eastAsia="Times New Roman" w:hAnsi="Courier" w:cs="Times New Roman"/>
+                <w:iCs/>
+                <w:color w:val="000000" w:themeColor="text1"/>
+                <w:sz w:val="20"/>
+                <w:szCs w:val="20"/>
+              </w:rPr>
+              <w:t>.Buffer</w:t>
+            </w:r>
+            <w:proofErr w:type="spellEnd"/>
+            <w:r>
+              <w:rPr>
+                <w:rFonts w:ascii="Courier" w:eastAsia="Times New Roman" w:hAnsi="Courier" w:cs="Times New Roman"/>
+                <w:iCs/>
+                <w:color w:val="000000" w:themeColor="text1"/>
+                <w:sz w:val="20"/>
+                <w:szCs w:val="20"/>
+              </w:rPr>
+              <w:t>("</w:t>
+            </w:r>
+            <w:proofErr w:type="spellStart"/>
+            <w:r>
+              <w:rPr>
+                <w:rFonts w:ascii="Courier" w:eastAsia="Times New Roman" w:hAnsi="Courier" w:cs="Times New Roman"/>
+                <w:iCs/>
+                <w:color w:val="000000" w:themeColor="text1"/>
+                <w:sz w:val="20"/>
+                <w:szCs w:val="20"/>
+              </w:rPr>
+              <w:t>rcl</w:t>
+            </w:r>
+            <w:proofErr w:type="spellEnd"/>
+            <w:r>
+              <w:rPr>
+                <w:rFonts w:ascii="Courier" w:eastAsia="Times New Roman" w:hAnsi="Courier" w:cs="Times New Roman"/>
+                <w:iCs/>
+                <w:color w:val="000000" w:themeColor="text1"/>
+                <w:sz w:val="20"/>
+                <w:szCs w:val="20"/>
+              </w:rPr>
+              <w:t>",</w:t>
+            </w:r>
+            <w:r>
+              <w:rPr>
+                <w:rFonts w:ascii="Courier" w:eastAsia="Times New Roman" w:hAnsi="Courier" w:cs="Times New Roman"/>
+                <w:iCs/>
+                <w:color w:val="000000" w:themeColor="text1"/>
+                <w:sz w:val="20"/>
+                <w:szCs w:val="20"/>
+              </w:rPr>
+              <w:t xml:space="preserve"> </w:t>
+            </w:r>
+            <w:r>
+              <w:rPr>
+                <w:rFonts w:ascii="Courier" w:eastAsia="Times New Roman" w:hAnsi="Courier" w:cs="Times New Roman"/>
+                <w:iCs/>
+                <w:color w:val="000000" w:themeColor="text1"/>
+                <w:sz w:val="20"/>
+                <w:szCs w:val="20"/>
+              </w:rPr>
+              <w:t>"</w:t>
+            </w:r>
+            <w:proofErr w:type="spellStart"/>
+            <w:r>
+              <w:rPr>
+                <w:rFonts w:ascii="Courier" w:eastAsia="Times New Roman" w:hAnsi="Courier" w:cs="Times New Roman"/>
+                <w:iCs/>
+                <w:color w:val="000000" w:themeColor="text1"/>
+                <w:sz w:val="20"/>
+                <w:szCs w:val="20"/>
+              </w:rPr>
+              <w:t>rcl</w:t>
+            </w:r>
+            <w:r>
+              <w:rPr>
+                <w:rFonts w:ascii="Courier" w:eastAsia="Times New Roman" w:hAnsi="Courier" w:cs="Times New Roman"/>
+                <w:iCs/>
+                <w:color w:val="000000" w:themeColor="text1"/>
+                <w:sz w:val="20"/>
+                <w:szCs w:val="20"/>
+              </w:rPr>
+              <w:t>_</w:t>
+            </w:r>
+            <w:r>
+              <w:rPr>
+                <w:rFonts w:ascii="Courier" w:eastAsia="Times New Roman" w:hAnsi="Courier" w:cs="Times New Roman"/>
+                <w:iCs/>
+                <w:color w:val="000000" w:themeColor="text1"/>
+                <w:sz w:val="20"/>
+                <w:szCs w:val="20"/>
+              </w:rPr>
+              <w:t>Buffer_NotebooksPro</w:t>
+            </w:r>
+            <w:proofErr w:type="spellEnd"/>
+            <w:r>
+              <w:rPr>
+                <w:rFonts w:ascii="Courier" w:eastAsia="Times New Roman" w:hAnsi="Courier" w:cs="Times New Roman"/>
+                <w:iCs/>
+                <w:color w:val="000000" w:themeColor="text1"/>
+                <w:sz w:val="20"/>
+                <w:szCs w:val="20"/>
+              </w:rPr>
+              <w:t>",</w:t>
+            </w:r>
+            <w:r>
+              <w:rPr>
+                <w:rFonts w:ascii="Courier" w:eastAsia="Times New Roman" w:hAnsi="Courier" w:cs="Times New Roman"/>
+                <w:iCs/>
+                <w:color w:val="000000" w:themeColor="text1"/>
+                <w:sz w:val="20"/>
+                <w:szCs w:val="20"/>
+              </w:rPr>
+              <w:t xml:space="preserve"> </w:t>
+            </w:r>
+            <w:r>
+              <w:rPr>
+                <w:rFonts w:ascii="Courier" w:eastAsia="Times New Roman" w:hAnsi="Courier" w:cs="Times New Roman"/>
+                <w:iCs/>
+                <w:color w:val="000000" w:themeColor="text1"/>
+                <w:sz w:val="20"/>
+                <w:szCs w:val="20"/>
+              </w:rPr>
+              <w:t>"200 Meters")</w:t>
+            </w:r>
+          </w:p>
+        </w:tc>
+      </w:tr>
+      <w:tr>
+        <w:trPr>
+          <w:trHeight w:val="300"/>
+        </w:trPr>
+        <w:tc>
+          <w:tcPr>
+            <w:tcW w:w="1413" w:type="dxa"/>
+          </w:tcPr>
+          <w:p>
+            <w:pPr>
+              <w:rPr>
+                <w:rFonts w:ascii="Times New Roman" w:eastAsia="Times New Roman" w:hAnsi="Times New Roman" w:cs="Times New Roman"/>
+                <w:iCs/>
+                <w:color w:val="000000" w:themeColor="text1"/>
+                <w:sz w:val="20"/>
+                <w:szCs w:val="20"/>
+              </w:rPr>
+            </w:pPr>
+            <w:r>
+              <w:rPr>
+                <w:rFonts w:ascii="Times New Roman" w:eastAsia="Times New Roman" w:hAnsi="Times New Roman" w:cs="Times New Roman"/>
+                <w:iCs/>
+                <w:color w:val="000000" w:themeColor="text1"/>
+                <w:sz w:val="20"/>
+                <w:szCs w:val="20"/>
+              </w:rPr>
+              <w:t xml:space="preserve">Notebooks in </w:t>
+            </w:r>
+            <w:proofErr w:type="spellStart"/>
+            <w:r>
+              <w:rPr>
+                <w:rFonts w:ascii="Times New Roman" w:eastAsia="Times New Roman" w:hAnsi="Times New Roman" w:cs="Times New Roman"/>
+                <w:iCs/>
+                <w:color w:val="000000" w:themeColor="text1"/>
+                <w:sz w:val="20"/>
+                <w:szCs w:val="20"/>
+              </w:rPr>
+              <w:t>ArcOnline</w:t>
+            </w:r>
+            <w:proofErr w:type="spellEnd"/>
           </w:p>
         </w:tc>
         <w:tc>
           <w:tcPr>
-            <w:tcW w:w="2425" w:type="dxa"/>
+            <w:tcW w:w="7937" w:type="dxa"/>
           </w:tcPr>
           <w:p>
             <w:pPr>
               <w:rPr>
-                <w:rFonts w:ascii="Times New Roman" w:eastAsia="Times New Roman" w:hAnsi="Times New Roman" w:cs="Times New Roman"/>
-                <w:color w:val="D0CECE"/>
+                <w:rFonts w:ascii="Courier" w:eastAsia="Times New Roman" w:hAnsi="Courier" w:cs="Times New Roman"/>
+                <w:iCs/>
+                <w:color w:val="000000" w:themeColor="text1"/>
                 <w:sz w:val="20"/>
                 <w:szCs w:val="20"/>
               </w:rPr>
             </w:pPr>
+            <w:proofErr w:type="spellStart"/>
+            <w:r>
+              <w:rPr>
+                <w:rFonts w:ascii="Courier" w:eastAsia="Times New Roman" w:hAnsi="Courier" w:cs="Times New Roman"/>
+                <w:iCs/>
+                <w:color w:val="000000" w:themeColor="text1"/>
+                <w:sz w:val="20"/>
+                <w:szCs w:val="20"/>
+              </w:rPr>
+              <w:t>features.use_</w:t>
+            </w:r>
+            <w:proofErr w:type="gramStart"/>
+            <w:r>
+              <w:rPr>
+                <w:rFonts w:ascii="Courier" w:eastAsia="Times New Roman" w:hAnsi="Courier" w:cs="Times New Roman"/>
+                <w:iCs/>
+                <w:color w:val="000000" w:themeColor="text1"/>
+                <w:sz w:val="20"/>
+                <w:szCs w:val="20"/>
+              </w:rPr>
+              <w:t>proximity.create</w:t>
+            </w:r>
+            <w:proofErr w:type="gramEnd"/>
+            <w:r>
+              <w:rPr>
+                <w:rFonts w:ascii="Courier" w:eastAsia="Times New Roman" w:hAnsi="Courier" w:cs="Times New Roman"/>
+                <w:iCs/>
+                <w:color w:val="000000" w:themeColor="text1"/>
+                <w:sz w:val="20"/>
+                <w:szCs w:val="20"/>
+              </w:rPr>
+              <w:t>_buffers</w:t>
+            </w:r>
+            <w:proofErr w:type="spellEnd"/>
+            <w:r>
+              <w:rPr>
+                <w:rFonts w:ascii="Courier" w:eastAsia="Times New Roman" w:hAnsi="Courier" w:cs="Times New Roman"/>
+                <w:iCs/>
+                <w:color w:val="000000" w:themeColor="text1"/>
+                <w:sz w:val="20"/>
+                <w:szCs w:val="20"/>
+              </w:rPr>
+              <w:t>(</w:t>
+            </w:r>
+            <w:proofErr w:type="spellStart"/>
+            <w:r>
+              <w:rPr>
+                <w:rFonts w:ascii="Courier" w:eastAsia="Times New Roman" w:hAnsi="Courier" w:cs="Times New Roman"/>
+                <w:iCs/>
+                <w:color w:val="000000" w:themeColor="text1"/>
+                <w:sz w:val="20"/>
+                <w:szCs w:val="20"/>
+              </w:rPr>
+              <w:t>input_layer</w:t>
+            </w:r>
+            <w:proofErr w:type="spellEnd"/>
+            <w:r>
+              <w:rPr>
+                <w:rFonts w:ascii="Courier" w:eastAsia="Times New Roman" w:hAnsi="Courier" w:cs="Times New Roman"/>
+                <w:iCs/>
+                <w:color w:val="000000" w:themeColor="text1"/>
+                <w:sz w:val="20"/>
+                <w:szCs w:val="20"/>
+              </w:rPr>
+              <w:t xml:space="preserve"> </w:t>
+            </w:r>
+            <w:r>
+              <w:rPr>
+                <w:rFonts w:ascii="Courier" w:eastAsia="Times New Roman" w:hAnsi="Courier" w:cs="Times New Roman"/>
+                <w:iCs/>
+                <w:color w:val="000000" w:themeColor="text1"/>
+                <w:sz w:val="20"/>
+                <w:szCs w:val="20"/>
+              </w:rPr>
+              <w:t>=</w:t>
+            </w:r>
+            <w:r>
+              <w:rPr>
+                <w:rFonts w:ascii="Courier" w:eastAsia="Times New Roman" w:hAnsi="Courier" w:cs="Times New Roman"/>
+                <w:iCs/>
+                <w:color w:val="000000" w:themeColor="text1"/>
+                <w:sz w:val="20"/>
+                <w:szCs w:val="20"/>
+              </w:rPr>
+              <w:t xml:space="preserve"> </w:t>
+            </w:r>
+            <w:proofErr w:type="spellStart"/>
+            <w:r>
+              <w:rPr>
+                <w:rFonts w:ascii="Courier" w:eastAsia="Times New Roman" w:hAnsi="Courier" w:cs="Times New Roman"/>
+                <w:iCs/>
+                <w:color w:val="000000" w:themeColor="text1"/>
+                <w:sz w:val="20"/>
+                <w:szCs w:val="20"/>
+              </w:rPr>
+              <w:t>rcl</w:t>
+            </w:r>
+            <w:proofErr w:type="spellEnd"/>
+            <w:r>
+              <w:rPr>
+                <w:rFonts w:ascii="Courier" w:eastAsia="Times New Roman" w:hAnsi="Courier" w:cs="Times New Roman"/>
+                <w:iCs/>
+                <w:color w:val="000000" w:themeColor="text1"/>
+                <w:sz w:val="20"/>
+                <w:szCs w:val="20"/>
+              </w:rPr>
+              <w:t xml:space="preserve">, distances =[200], units = ’Meters’, </w:t>
+            </w:r>
+            <w:proofErr w:type="spellStart"/>
+            <w:r>
+              <w:rPr>
+                <w:rFonts w:ascii="Courier" w:eastAsia="Times New Roman" w:hAnsi="Courier" w:cs="Times New Roman"/>
+                <w:iCs/>
+                <w:color w:val="000000" w:themeColor="text1"/>
+                <w:sz w:val="20"/>
+                <w:szCs w:val="20"/>
+              </w:rPr>
+              <w:t>output_name</w:t>
+            </w:r>
+            <w:proofErr w:type="spellEnd"/>
+            <w:r>
+              <w:rPr>
+                <w:rFonts w:ascii="Courier" w:eastAsia="Times New Roman" w:hAnsi="Courier" w:cs="Times New Roman"/>
+                <w:iCs/>
+                <w:color w:val="000000" w:themeColor="text1"/>
+                <w:sz w:val="20"/>
+                <w:szCs w:val="20"/>
+              </w:rPr>
+              <w:t xml:space="preserve"> = ‘</w:t>
+            </w:r>
+            <w:proofErr w:type="spellStart"/>
+            <w:r>
+              <w:rPr>
+                <w:rFonts w:ascii="Courier" w:eastAsia="Times New Roman" w:hAnsi="Courier" w:cs="Times New Roman"/>
+                <w:iCs/>
+                <w:color w:val="000000" w:themeColor="text1"/>
+                <w:sz w:val="20"/>
+                <w:szCs w:val="20"/>
+              </w:rPr>
+              <w:t>rcl_Buffer_NotebooksOnline</w:t>
+            </w:r>
+            <w:proofErr w:type="spellEnd"/>
+            <w:r>
+              <w:rPr>
+                <w:rFonts w:ascii="Courier" w:eastAsia="Times New Roman" w:hAnsi="Courier" w:cs="Times New Roman"/>
+                <w:iCs/>
+                <w:color w:val="000000" w:themeColor="text1"/>
+                <w:sz w:val="20"/>
+                <w:szCs w:val="20"/>
+              </w:rPr>
+              <w:t xml:space="preserve">’)                                </w:t>
+            </w:r>
           </w:p>
-        </w:tc>
-      </w:tr>
-      <w:tr>
-        <w:tc>
-          <w:tcPr>
-            <w:tcW w:w="383" w:type="dxa"/>
-          </w:tcPr>
           <w:p>
             <w:pPr>
               <w:rPr>
                 <w:rFonts w:ascii="Times New Roman" w:eastAsia="Times New Roman" w:hAnsi="Times New Roman" w:cs="Times New Roman"/>
-                <w:color w:val="000000"/>
-                <w:sz w:val="20"/>
-                <w:szCs w:val="20"/>
-              </w:rPr>
-            </w:pPr>
-            <w:r>
-              <w:rPr>
-                <w:rFonts w:ascii="Times New Roman" w:eastAsia="Times New Roman" w:hAnsi="Times New Roman" w:cs="Times New Roman"/>
-                <w:color w:val="000000"/>
-                <w:sz w:val="20"/>
-                <w:szCs w:val="20"/>
-              </w:rPr>
-              <w:t>3</w:t>
-            </w:r>
-          </w:p>
-        </w:tc>
-        <w:tc>
-          <w:tcPr>
-            <w:tcW w:w="1952" w:type="dxa"/>
-          </w:tcPr>
-          <w:p>
-            <w:pPr>
-              <w:rPr>
-                <w:rFonts w:ascii="Times New Roman" w:eastAsia="Times New Roman" w:hAnsi="Times New Roman" w:cs="Times New Roman"/>
-                <w:color w:val="D0CECE"/>
-                <w:sz w:val="20"/>
-                <w:szCs w:val="20"/>
-              </w:rPr>
-            </w:pPr>
-          </w:p>
-        </w:tc>
-        <w:tc>
-          <w:tcPr>
-            <w:tcW w:w="4590" w:type="dxa"/>
-          </w:tcPr>
-          <w:p>
-            <w:pPr>
-              <w:rPr>
-                <w:rFonts w:ascii="Times New Roman" w:eastAsia="Times New Roman" w:hAnsi="Times New Roman" w:cs="Times New Roman"/>
-                <w:color w:val="D0CECE"/>
-                <w:sz w:val="20"/>
-                <w:szCs w:val="20"/>
-              </w:rPr>
-            </w:pPr>
-          </w:p>
-        </w:tc>
-        <w:tc>
-          <w:tcPr>
-            <w:tcW w:w="2425" w:type="dxa"/>
-          </w:tcPr>
-          <w:p>
-            <w:pPr>
-              <w:rPr>
-                <w:rFonts w:ascii="Times New Roman" w:eastAsia="Times New Roman" w:hAnsi="Times New Roman" w:cs="Times New Roman"/>
-                <w:color w:val="D0CECE"/>
-                <w:sz w:val="20"/>
-                <w:szCs w:val="20"/>
-              </w:rPr>
-            </w:pPr>
-          </w:p>
-        </w:tc>
-      </w:tr>
-      <w:tr>
-        <w:tc>
-          <w:tcPr>
-            <w:tcW w:w="383" w:type="dxa"/>
-          </w:tcPr>
-          <w:p>
-            <w:pPr>
-              <w:rPr>
-                <w:rFonts w:ascii="Times New Roman" w:eastAsia="Times New Roman" w:hAnsi="Times New Roman" w:cs="Times New Roman"/>
-                <w:color w:val="D0CECE"/>
-                <w:sz w:val="20"/>
-                <w:szCs w:val="20"/>
-              </w:rPr>
-            </w:pPr>
-          </w:p>
-        </w:tc>
-        <w:tc>
-          <w:tcPr>
-            <w:tcW w:w="1952" w:type="dxa"/>
-          </w:tcPr>
-          <w:p>
-            <w:pPr>
-              <w:rPr>
-                <w:rFonts w:ascii="Times New Roman" w:eastAsia="Times New Roman" w:hAnsi="Times New Roman" w:cs="Times New Roman"/>
-                <w:color w:val="D0CECE"/>
-                <w:sz w:val="20"/>
-                <w:szCs w:val="20"/>
-              </w:rPr>
-            </w:pPr>
-          </w:p>
-        </w:tc>
-        <w:tc>
-          <w:tcPr>
-            <w:tcW w:w="4590" w:type="dxa"/>
-          </w:tcPr>
-          <w:p>
-            <w:pPr>
-              <w:rPr>
-                <w:rFonts w:ascii="Times New Roman" w:eastAsia="Times New Roman" w:hAnsi="Times New Roman" w:cs="Times New Roman"/>
-                <w:color w:val="D0CECE"/>
-                <w:sz w:val="20"/>
-                <w:szCs w:val="20"/>
-              </w:rPr>
-            </w:pPr>
-          </w:p>
-        </w:tc>
-        <w:tc>
-          <w:tcPr>
-            <w:tcW w:w="2425" w:type="dxa"/>
-          </w:tcPr>
-          <w:p>
-            <w:pPr>
-              <w:rPr>
-                <w:rFonts w:ascii="Times New Roman" w:eastAsia="Times New Roman" w:hAnsi="Times New Roman" w:cs="Times New Roman"/>
-                <w:color w:val="D0CECE"/>
+                <w:iCs/>
+                <w:color w:val="000000" w:themeColor="text1"/>
                 <w:sz w:val="20"/>
                 <w:szCs w:val="20"/>
               </w:rPr>
@@ -1721,9 +1751,11 @@
       <w:pPr>
         <w:rPr>
           <w:rFonts w:ascii="Times New Roman" w:eastAsia="Times New Roman" w:hAnsi="Times New Roman" w:cs="Times New Roman"/>
+          <w:i/>
           <w:color w:val="D0CECE"/>
           <w:sz w:val="20"/>
           <w:szCs w:val="20"/>
+          <w:u w:val="single"/>
         </w:rPr>
       </w:pPr>
     </w:p>
@@ -1735,6 +1767,7 @@
           <w:color w:val="D0CECE"/>
           <w:sz w:val="20"/>
           <w:szCs w:val="20"/>
+          <w:u w:val="single"/>
         </w:rPr>
       </w:pPr>
     </w:p>
@@ -1750,19 +1783,250 @@
           <w:rFonts w:ascii="Times New Roman" w:eastAsia="Times New Roman" w:hAnsi="Times New Roman" w:cs="Times New Roman"/>
           <w:b/>
         </w:rPr>
-        <w:t>Methods</w:t>
-      </w:r>
-    </w:p>
-    <w:p>
-      <w:pPr>
-        <w:rPr>
-          <w:rFonts w:ascii="Times New Roman" w:eastAsia="Times New Roman" w:hAnsi="Times New Roman" w:cs="Times New Roman"/>
+        <w:t>Results</w:t>
+      </w:r>
+    </w:p>
+    <w:p>
+      <w:pPr>
+        <w:rPr>
+          <w:rFonts w:ascii="Times New Roman" w:eastAsia="Times New Roman" w:hAnsi="Times New Roman" w:cs="Times New Roman"/>
+          <w:i/>
+          <w:color w:val="000000" w:themeColor="text1"/>
+          <w:sz w:val="20"/>
+          <w:szCs w:val="20"/>
+          <w:u w:val="single"/>
+        </w:rPr>
+      </w:pPr>
+      <w:r>
+        <w:rPr>
+          <w:rFonts w:ascii="Times New Roman" w:eastAsia="Times New Roman" w:hAnsi="Times New Roman" w:cs="Times New Roman"/>
+          <w:i/>
+          <w:color w:val="000000" w:themeColor="text1"/>
+          <w:sz w:val="20"/>
+          <w:szCs w:val="20"/>
+          <w:u w:val="single"/>
+        </w:rPr>
+        <w:t>Arc</w:t>
+      </w:r>
+      <w:r>
+        <w:rPr>
+          <w:rFonts w:ascii="Times New Roman" w:eastAsia="Times New Roman" w:hAnsi="Times New Roman" w:cs="Times New Roman"/>
+          <w:i/>
+          <w:color w:val="000000" w:themeColor="text1"/>
+          <w:sz w:val="20"/>
+          <w:szCs w:val="20"/>
+          <w:u w:val="single"/>
+        </w:rPr>
+        <w:t xml:space="preserve">GIS </w:t>
+      </w:r>
+      <w:r>
+        <w:rPr>
+          <w:rFonts w:ascii="Times New Roman" w:eastAsia="Times New Roman" w:hAnsi="Times New Roman" w:cs="Times New Roman"/>
+          <w:i/>
+          <w:color w:val="000000" w:themeColor="text1"/>
+          <w:sz w:val="20"/>
+          <w:szCs w:val="20"/>
+          <w:u w:val="single"/>
+        </w:rPr>
+        <w:t>Pro</w:t>
+      </w:r>
+    </w:p>
+    <w:p>
+      <w:pPr>
+        <w:rPr>
+          <w:rFonts w:ascii="Times New Roman" w:eastAsia="Times New Roman" w:hAnsi="Times New Roman" w:cs="Times New Roman"/>
+          <w:iCs/>
+          <w:color w:val="000000" w:themeColor="text1"/>
+          <w:sz w:val="20"/>
+          <w:szCs w:val="20"/>
+        </w:rPr>
+      </w:pPr>
+      <w:r>
+        <w:rPr>
+          <w:rFonts w:ascii="Times New Roman" w:eastAsia="Times New Roman" w:hAnsi="Times New Roman" w:cs="Times New Roman"/>
+          <w:iCs/>
+          <w:color w:val="000000" w:themeColor="text1"/>
+          <w:sz w:val="20"/>
+          <w:szCs w:val="20"/>
+        </w:rPr>
+        <w:t>Viewable at:</w:t>
+      </w:r>
+      <w:r>
+        <w:rPr>
+          <w:rFonts w:ascii="Times New Roman" w:eastAsia="Times New Roman" w:hAnsi="Times New Roman" w:cs="Times New Roman"/>
+          <w:iCs/>
+          <w:color w:val="000000" w:themeColor="text1"/>
+          <w:sz w:val="20"/>
+          <w:szCs w:val="20"/>
+        </w:rPr>
+        <w:t xml:space="preserve"> </w:t>
+      </w:r>
+      <w:r>
+        <w:rPr>
+          <w:rFonts w:ascii="Times New Roman" w:eastAsia="Times New Roman" w:hAnsi="Times New Roman" w:cs="Times New Roman"/>
+          <w:iCs/>
+          <w:color w:val="000000" w:themeColor="text1"/>
+          <w:sz w:val="20"/>
+          <w:szCs w:val="20"/>
+        </w:rPr>
+        <w:t>https://drive.google.com/drive/folders/1FY5N6itX3Ai3_oFOllOHB91gS8fYIKde?usp=sharing</w:t>
+      </w:r>
+    </w:p>
+    <w:p>
+      <w:pPr>
+        <w:rPr>
+          <w:rFonts w:ascii="Times New Roman" w:eastAsia="Times New Roman" w:hAnsi="Times New Roman" w:cs="Times New Roman"/>
+          <w:i/>
+          <w:color w:val="000000" w:themeColor="text1"/>
+          <w:sz w:val="20"/>
+          <w:szCs w:val="20"/>
+          <w:u w:val="single"/>
+        </w:rPr>
+      </w:pPr>
+    </w:p>
+    <w:p>
+      <w:pPr>
+        <w:rPr>
+          <w:rFonts w:ascii="Times New Roman" w:eastAsia="Times New Roman" w:hAnsi="Times New Roman" w:cs="Times New Roman"/>
+          <w:i/>
+          <w:color w:val="000000" w:themeColor="text1"/>
+          <w:sz w:val="20"/>
+          <w:szCs w:val="20"/>
+          <w:u w:val="single"/>
+        </w:rPr>
+      </w:pPr>
+      <w:r>
+        <w:rPr>
+          <w:rFonts w:ascii="Times New Roman" w:eastAsia="Times New Roman" w:hAnsi="Times New Roman" w:cs="Times New Roman"/>
+          <w:iCs/>
+          <w:noProof/>
+          <w:color w:val="000000" w:themeColor="text1"/>
+          <w:sz w:val="20"/>
+          <w:szCs w:val="20"/>
+        </w:rPr>
+        <w:lastRenderedPageBreak/>
+        <w:drawing>
+          <wp:inline distT="0" distB="0" distL="0" distR="0" wp14:anchorId="2CB007AB" wp14:editId="6645A69E">
+            <wp:extent cx="5943600" cy="3147695"/>
+            <wp:effectExtent l="0" t="0" r="0" b="1905"/>
+            <wp:docPr id="2" name="Picture 2" descr="Diagram&#10;&#10;Description automatically generated"/>
+            <wp:cNvGraphicFramePr>
+              <a:graphicFrameLocks xmlns:a="http://schemas.openxmlformats.org/drawingml/2006/main" noChangeAspect="1"/>
+            </wp:cNvGraphicFramePr>
+            <a:graphic xmlns:a="http://schemas.openxmlformats.org/drawingml/2006/main">
+              <a:graphicData uri="http://schemas.openxmlformats.org/drawingml/2006/picture">
+                <pic:pic xmlns:pic="http://schemas.openxmlformats.org/drawingml/2006/picture">
+                  <pic:nvPicPr>
+                    <pic:cNvPr id="2" name="Picture 2" descr="Diagram&#10;&#10;Description automatically generated"/>
+                    <pic:cNvPicPr/>
+                  </pic:nvPicPr>
+                  <pic:blipFill>
+                    <a:blip r:embed="rId10">
+                      <a:extLst>
+                        <a:ext uri="{28A0092B-C50C-407E-A947-70E740481C1C}">
+                          <a14:useLocalDpi xmlns:a14="http://schemas.microsoft.com/office/drawing/2010/main" val="0"/>
+                        </a:ext>
+                      </a:extLst>
+                    </a:blip>
+                    <a:stretch>
+                      <a:fillRect/>
+                    </a:stretch>
+                  </pic:blipFill>
+                  <pic:spPr>
+                    <a:xfrm>
+                      <a:off x="0" y="0"/>
+                      <a:ext cx="5943600" cy="3147695"/>
+                    </a:xfrm>
+                    <a:prstGeom prst="rect">
+                      <a:avLst/>
+                    </a:prstGeom>
+                  </pic:spPr>
+                </pic:pic>
+              </a:graphicData>
+            </a:graphic>
+          </wp:inline>
+        </w:drawing>
+      </w:r>
+    </w:p>
+    <w:p>
+      <w:pPr>
+        <w:rPr>
+          <w:rFonts w:ascii="Times New Roman" w:eastAsia="Times New Roman" w:hAnsi="Times New Roman" w:cs="Times New Roman"/>
+          <w:i/>
+          <w:color w:val="000000" w:themeColor="text1"/>
+          <w:sz w:val="20"/>
+          <w:szCs w:val="20"/>
+          <w:u w:val="single"/>
+        </w:rPr>
+      </w:pPr>
+    </w:p>
+    <w:p>
+      <w:pPr>
+        <w:rPr>
+          <w:rFonts w:ascii="Times New Roman" w:eastAsia="Times New Roman" w:hAnsi="Times New Roman" w:cs="Times New Roman"/>
+          <w:i/>
+          <w:color w:val="000000" w:themeColor="text1"/>
+          <w:sz w:val="20"/>
+          <w:szCs w:val="20"/>
+          <w:u w:val="single"/>
+        </w:rPr>
+      </w:pPr>
+      <w:r>
+        <w:rPr>
+          <w:rFonts w:ascii="Times New Roman" w:eastAsia="Times New Roman" w:hAnsi="Times New Roman" w:cs="Times New Roman"/>
+          <w:i/>
+          <w:color w:val="000000" w:themeColor="text1"/>
+          <w:sz w:val="20"/>
+          <w:szCs w:val="20"/>
+          <w:u w:val="single"/>
+        </w:rPr>
+        <w:t>Notebooks in ArcGIS Pro</w:t>
+      </w:r>
+    </w:p>
+    <w:p>
+      <w:pPr>
+        <w:rPr>
+          <w:rFonts w:ascii="Times New Roman" w:eastAsia="Times New Roman" w:hAnsi="Times New Roman" w:cs="Times New Roman"/>
+          <w:iCs/>
+          <w:color w:val="000000" w:themeColor="text1"/>
+          <w:sz w:val="20"/>
+          <w:szCs w:val="20"/>
+        </w:rPr>
+      </w:pPr>
+      <w:r>
+        <w:rPr>
+          <w:rFonts w:ascii="Times New Roman" w:eastAsia="Times New Roman" w:hAnsi="Times New Roman" w:cs="Times New Roman"/>
+          <w:iCs/>
+          <w:color w:val="000000" w:themeColor="text1"/>
+          <w:sz w:val="20"/>
+          <w:szCs w:val="20"/>
+        </w:rPr>
+        <w:t xml:space="preserve">Viewable at: </w:t>
+      </w:r>
+      <w:r>
+        <w:rPr>
+          <w:rFonts w:ascii="Times New Roman" w:eastAsia="Times New Roman" w:hAnsi="Times New Roman" w:cs="Times New Roman"/>
+          <w:iCs/>
+          <w:color w:val="000000" w:themeColor="text1"/>
+          <w:sz w:val="20"/>
+          <w:szCs w:val="20"/>
+        </w:rPr>
+        <w:t>https://drive.google.com/drive/folders/1FY5N6itX3Ai3_oFOllOHB91gS8fYIKde?usp=sharing</w:t>
+      </w:r>
+    </w:p>
+    <w:p>
+      <w:pPr>
+        <w:rPr>
+          <w:rFonts w:ascii="Times New Roman" w:eastAsia="Times New Roman" w:hAnsi="Times New Roman" w:cs="Times New Roman"/>
+          <w:i/>
           <w:color w:val="D0CECE"/>
           <w:sz w:val="20"/>
           <w:szCs w:val="20"/>
         </w:rPr>
       </w:pPr>
-      <w:r>
+    </w:p>
+    <w:p>
+      <w:pPr>
         <w:rPr>
           <w:rFonts w:ascii="Times New Roman" w:eastAsia="Times New Roman" w:hAnsi="Times New Roman" w:cs="Times New Roman"/>
           <w:i/>
@@ -1770,392 +2034,593 @@
           <w:sz w:val="20"/>
           <w:szCs w:val="20"/>
         </w:rPr>
-        <w:t>Include a data flow diagram or screenshot from model builder. Do references in line (</w:t>
-      </w:r>
+      </w:pPr>
+      <w:r>
+        <w:rPr>
+          <w:rFonts w:ascii="Times New Roman" w:eastAsia="Times New Roman" w:hAnsi="Times New Roman" w:cs="Times New Roman"/>
+          <w:i/>
+          <w:noProof/>
+          <w:color w:val="D0CECE"/>
+          <w:sz w:val="20"/>
+          <w:szCs w:val="20"/>
+        </w:rPr>
+        <w:drawing>
+          <wp:inline distT="0" distB="0" distL="0" distR="0" wp14:anchorId="1FA8BDB4" wp14:editId="39ABBA31">
+            <wp:extent cx="5943600" cy="3030220"/>
+            <wp:effectExtent l="0" t="0" r="0" b="5080"/>
+            <wp:docPr id="3" name="Picture 3" descr="Diagram&#10;&#10;Description automatically generated"/>
+            <wp:cNvGraphicFramePr>
+              <a:graphicFrameLocks xmlns:a="http://schemas.openxmlformats.org/drawingml/2006/main" noChangeAspect="1"/>
+            </wp:cNvGraphicFramePr>
+            <a:graphic xmlns:a="http://schemas.openxmlformats.org/drawingml/2006/main">
+              <a:graphicData uri="http://schemas.openxmlformats.org/drawingml/2006/picture">
+                <pic:pic xmlns:pic="http://schemas.openxmlformats.org/drawingml/2006/picture">
+                  <pic:nvPicPr>
+                    <pic:cNvPr id="3" name="Picture 3" descr="Diagram&#10;&#10;Description automatically generated"/>
+                    <pic:cNvPicPr/>
+                  </pic:nvPicPr>
+                  <pic:blipFill>
+                    <a:blip r:embed="rId11">
+                      <a:extLst>
+                        <a:ext uri="{28A0092B-C50C-407E-A947-70E740481C1C}">
+                          <a14:useLocalDpi xmlns:a14="http://schemas.microsoft.com/office/drawing/2010/main" val="0"/>
+                        </a:ext>
+                      </a:extLst>
+                    </a:blip>
+                    <a:stretch>
+                      <a:fillRect/>
+                    </a:stretch>
+                  </pic:blipFill>
+                  <pic:spPr>
+                    <a:xfrm>
+                      <a:off x="0" y="0"/>
+                      <a:ext cx="5943600" cy="3030220"/>
+                    </a:xfrm>
+                    <a:prstGeom prst="rect">
+                      <a:avLst/>
+                    </a:prstGeom>
+                  </pic:spPr>
+                </pic:pic>
+              </a:graphicData>
+            </a:graphic>
+          </wp:inline>
+        </w:drawing>
+      </w:r>
+    </w:p>
+    <w:p>
+      <w:pPr>
+        <w:rPr>
+          <w:rFonts w:ascii="Times New Roman" w:eastAsia="Times New Roman" w:hAnsi="Times New Roman" w:cs="Times New Roman"/>
+          <w:i/>
+          <w:color w:val="D0CECE"/>
+          <w:sz w:val="20"/>
+          <w:szCs w:val="20"/>
+        </w:rPr>
+      </w:pPr>
+    </w:p>
+    <w:p>
+      <w:pPr>
+        <w:rPr>
+          <w:rFonts w:ascii="Times New Roman" w:eastAsia="Times New Roman" w:hAnsi="Times New Roman" w:cs="Times New Roman"/>
+          <w:i/>
+          <w:color w:val="000000" w:themeColor="text1"/>
+          <w:sz w:val="20"/>
+          <w:szCs w:val="20"/>
+          <w:u w:val="single"/>
+        </w:rPr>
+      </w:pPr>
+      <w:r>
+        <w:rPr>
+          <w:rFonts w:ascii="Times New Roman" w:eastAsia="Times New Roman" w:hAnsi="Times New Roman" w:cs="Times New Roman"/>
+          <w:i/>
+          <w:color w:val="000000" w:themeColor="text1"/>
+          <w:sz w:val="20"/>
+          <w:szCs w:val="20"/>
+          <w:u w:val="single"/>
+        </w:rPr>
+        <w:t>Notebooks in ArcGIS Online</w:t>
+      </w:r>
+    </w:p>
+    <w:p>
+      <w:pPr>
+        <w:rPr>
+          <w:rFonts w:ascii="Times New Roman" w:eastAsia="Times New Roman" w:hAnsi="Times New Roman" w:cs="Times New Roman"/>
+          <w:iCs/>
+          <w:color w:val="000000" w:themeColor="text1"/>
+          <w:sz w:val="20"/>
+          <w:szCs w:val="20"/>
+        </w:rPr>
+      </w:pPr>
+      <w:r>
+        <w:rPr>
+          <w:rFonts w:ascii="Times New Roman" w:eastAsia="Times New Roman" w:hAnsi="Times New Roman" w:cs="Times New Roman"/>
+          <w:iCs/>
+          <w:color w:val="000000" w:themeColor="text1"/>
+          <w:sz w:val="20"/>
+          <w:szCs w:val="20"/>
+        </w:rPr>
+        <w:t xml:space="preserve">Viewable at: </w:t>
+      </w:r>
+      <w:r>
+        <w:rPr>
+          <w:rFonts w:ascii="Times New Roman" w:eastAsia="Times New Roman" w:hAnsi="Times New Roman" w:cs="Times New Roman"/>
+          <w:iCs/>
+          <w:color w:val="000000" w:themeColor="text1"/>
+          <w:sz w:val="20"/>
+          <w:szCs w:val="20"/>
+        </w:rPr>
+        <w:t>https://arcg.is/18jbn2</w:t>
+      </w:r>
+    </w:p>
+    <w:p>
+      <w:pPr>
+        <w:rPr>
+          <w:rFonts w:ascii="Times New Roman" w:eastAsia="Times New Roman" w:hAnsi="Times New Roman" w:cs="Times New Roman"/>
+          <w:iCs/>
+          <w:color w:val="000000" w:themeColor="text1"/>
+          <w:sz w:val="20"/>
+          <w:szCs w:val="20"/>
+        </w:rPr>
+      </w:pPr>
+      <w:r>
+        <w:rPr>
+          <w:rFonts w:ascii="Times New Roman" w:eastAsia="Times New Roman" w:hAnsi="Times New Roman" w:cs="Times New Roman"/>
+          <w:iCs/>
+          <w:noProof/>
+          <w:color w:val="000000" w:themeColor="text1"/>
+          <w:sz w:val="20"/>
+          <w:szCs w:val="20"/>
+        </w:rPr>
+        <w:lastRenderedPageBreak/>
+        <w:drawing>
+          <wp:inline distT="0" distB="0" distL="0" distR="0" wp14:anchorId="6D67ED20" wp14:editId="08FE2344">
+            <wp:extent cx="5918200" cy="2984500"/>
+            <wp:effectExtent l="0" t="0" r="0" b="0"/>
+            <wp:docPr id="4" name="Picture 4" descr="Diagram&#10;&#10;Description automatically generated"/>
+            <wp:cNvGraphicFramePr>
+              <a:graphicFrameLocks xmlns:a="http://schemas.openxmlformats.org/drawingml/2006/main" noChangeAspect="1"/>
+            </wp:cNvGraphicFramePr>
+            <a:graphic xmlns:a="http://schemas.openxmlformats.org/drawingml/2006/main">
+              <a:graphicData uri="http://schemas.openxmlformats.org/drawingml/2006/picture">
+                <pic:pic xmlns:pic="http://schemas.openxmlformats.org/drawingml/2006/picture">
+                  <pic:nvPicPr>
+                    <pic:cNvPr id="4" name="Picture 4" descr="Diagram&#10;&#10;Description automatically generated"/>
+                    <pic:cNvPicPr/>
+                  </pic:nvPicPr>
+                  <pic:blipFill>
+                    <a:blip r:embed="rId12">
+                      <a:extLst>
+                        <a:ext uri="{28A0092B-C50C-407E-A947-70E740481C1C}">
+                          <a14:useLocalDpi xmlns:a14="http://schemas.microsoft.com/office/drawing/2010/main" val="0"/>
+                        </a:ext>
+                      </a:extLst>
+                    </a:blip>
+                    <a:stretch>
+                      <a:fillRect/>
+                    </a:stretch>
+                  </pic:blipFill>
+                  <pic:spPr>
+                    <a:xfrm>
+                      <a:off x="0" y="0"/>
+                      <a:ext cx="5918200" cy="2984500"/>
+                    </a:xfrm>
+                    <a:prstGeom prst="rect">
+                      <a:avLst/>
+                    </a:prstGeom>
+                  </pic:spPr>
+                </pic:pic>
+              </a:graphicData>
+            </a:graphic>
+          </wp:inline>
+        </w:drawing>
+      </w:r>
+    </w:p>
+    <w:p>
+      <w:pPr>
+        <w:rPr>
+          <w:rFonts w:ascii="Times New Roman" w:eastAsia="Times New Roman" w:hAnsi="Times New Roman" w:cs="Times New Roman"/>
+          <w:i/>
+          <w:color w:val="D0CECE"/>
+          <w:sz w:val="20"/>
+          <w:szCs w:val="20"/>
+        </w:rPr>
+      </w:pPr>
+    </w:p>
+    <w:p>
+      <w:pPr>
+        <w:rPr>
+          <w:rFonts w:ascii="Times New Roman" w:eastAsia="Times New Roman" w:hAnsi="Times New Roman" w:cs="Times New Roman"/>
+        </w:rPr>
+      </w:pPr>
+      <w:r>
+        <w:rPr>
+          <w:rFonts w:ascii="Times New Roman" w:eastAsia="Times New Roman" w:hAnsi="Times New Roman" w:cs="Times New Roman"/>
+          <w:b/>
+        </w:rPr>
+        <w:t>Results Verification</w:t>
+      </w:r>
+    </w:p>
+    <w:p>
+      <w:pPr>
+        <w:rPr>
+          <w:rFonts w:ascii="Times New Roman" w:eastAsia="Times New Roman" w:hAnsi="Times New Roman" w:cs="Times New Roman"/>
+          <w:iCs/>
+          <w:color w:val="000000" w:themeColor="text1"/>
+        </w:rPr>
+      </w:pPr>
+      <w:r>
+        <w:rPr>
+          <w:rFonts w:ascii="Times New Roman" w:eastAsia="Times New Roman" w:hAnsi="Times New Roman" w:cs="Times New Roman"/>
+          <w:iCs/>
+          <w:color w:val="000000" w:themeColor="text1"/>
+          <w:sz w:val="20"/>
+          <w:szCs w:val="20"/>
+        </w:rPr>
+        <w:t>All three processes produced the same output, which can be visually confirmed as correct</w:t>
+      </w:r>
+      <w:r>
+        <w:rPr>
+          <w:rFonts w:ascii="Times New Roman" w:eastAsia="Times New Roman" w:hAnsi="Times New Roman" w:cs="Times New Roman"/>
+          <w:iCs/>
+          <w:color w:val="000000" w:themeColor="text1"/>
+          <w:sz w:val="20"/>
+          <w:szCs w:val="20"/>
+        </w:rPr>
+        <w:t xml:space="preserve"> (screenshots from maps have different scales)</w:t>
+      </w:r>
+    </w:p>
+    <w:p>
+      <w:pPr>
+        <w:rPr>
+          <w:rFonts w:ascii="Times New Roman" w:eastAsia="Times New Roman" w:hAnsi="Times New Roman" w:cs="Times New Roman"/>
+        </w:rPr>
+      </w:pPr>
+    </w:p>
+    <w:p>
+      <w:pPr>
+        <w:rPr>
+          <w:rFonts w:ascii="Times New Roman" w:eastAsia="Times New Roman" w:hAnsi="Times New Roman" w:cs="Times New Roman"/>
+          <w:b/>
+        </w:rPr>
+      </w:pPr>
+      <w:r>
+        <w:rPr>
+          <w:rFonts w:ascii="Times New Roman" w:eastAsia="Times New Roman" w:hAnsi="Times New Roman" w:cs="Times New Roman"/>
+          <w:b/>
+        </w:rPr>
+        <w:t>Discussion and Conclusion</w:t>
+      </w:r>
+    </w:p>
+    <w:p>
+      <w:pPr>
+        <w:rPr>
+          <w:rFonts w:ascii="Times New Roman" w:eastAsia="Times New Roman" w:hAnsi="Times New Roman" w:cs="Times New Roman"/>
+          <w:i/>
+          <w:color w:val="000000" w:themeColor="text1"/>
+          <w:sz w:val="20"/>
+          <w:szCs w:val="20"/>
+          <w:u w:val="single"/>
+        </w:rPr>
+      </w:pPr>
+      <w:r>
+        <w:rPr>
+          <w:rFonts w:ascii="Times New Roman" w:eastAsia="Times New Roman" w:hAnsi="Times New Roman" w:cs="Times New Roman"/>
+          <w:i/>
+          <w:color w:val="000000" w:themeColor="text1"/>
+          <w:sz w:val="20"/>
+          <w:szCs w:val="20"/>
+          <w:u w:val="single"/>
+        </w:rPr>
+        <w:t>GitHub</w:t>
+      </w:r>
+    </w:p>
+    <w:p>
+      <w:pPr>
+        <w:rPr>
+          <w:rFonts w:ascii="Times New Roman" w:eastAsia="Times New Roman" w:hAnsi="Times New Roman" w:cs="Times New Roman"/>
+          <w:iCs/>
+          <w:color w:val="000000" w:themeColor="text1"/>
+          <w:sz w:val="20"/>
+          <w:szCs w:val="20"/>
+        </w:rPr>
+      </w:pPr>
+      <w:r>
+        <w:rPr>
+          <w:rFonts w:ascii="Times New Roman" w:eastAsia="Times New Roman" w:hAnsi="Times New Roman" w:cs="Times New Roman"/>
+          <w:iCs/>
+          <w:color w:val="000000" w:themeColor="text1"/>
+          <w:sz w:val="20"/>
+          <w:szCs w:val="20"/>
+        </w:rPr>
+        <w:t xml:space="preserve">GitHub is a platform that I have only used very briefly in the past, and never in enough depth to feel comfortable. I appreciate the ‘branch’ system, allowing for iterative and collaborative work that improves on prior products or builds. </w:t>
+      </w:r>
+    </w:p>
+    <w:p>
+      <w:pPr>
+        <w:rPr>
+          <w:rFonts w:ascii="Times New Roman" w:eastAsia="Times New Roman" w:hAnsi="Times New Roman" w:cs="Times New Roman"/>
+          <w:iCs/>
+          <w:color w:val="000000" w:themeColor="text1"/>
+          <w:sz w:val="20"/>
+          <w:szCs w:val="20"/>
+        </w:rPr>
+      </w:pPr>
+    </w:p>
+    <w:p>
+      <w:pPr>
+        <w:rPr>
+          <w:rFonts w:ascii="Times New Roman" w:eastAsia="Times New Roman" w:hAnsi="Times New Roman" w:cs="Times New Roman"/>
+          <w:iCs/>
+          <w:color w:val="000000" w:themeColor="text1"/>
+          <w:sz w:val="20"/>
+          <w:szCs w:val="20"/>
+        </w:rPr>
+      </w:pPr>
+      <w:r>
+        <w:rPr>
+          <w:rFonts w:ascii="Times New Roman" w:eastAsia="Times New Roman" w:hAnsi="Times New Roman" w:cs="Times New Roman"/>
+          <w:iCs/>
+          <w:color w:val="000000" w:themeColor="text1"/>
+          <w:sz w:val="20"/>
+          <w:szCs w:val="20"/>
+        </w:rPr>
+        <w:t xml:space="preserve">The hardest part of the GitHub section of this Lab was learning how to clone a repo onto my local machine. I ended up downloading GitHub Desktop to allow for easier interfacing and kind of ‘brute forced’ my way through the process to see what worked and what didn’t. I’m looking forward to using GitHub more and gaining more confidence with it, so that I no longer </w:t>
+      </w:r>
+      <w:proofErr w:type="gramStart"/>
+      <w:r>
+        <w:rPr>
+          <w:rFonts w:ascii="Times New Roman" w:eastAsia="Times New Roman" w:hAnsi="Times New Roman" w:cs="Times New Roman"/>
+          <w:iCs/>
+          <w:color w:val="000000" w:themeColor="text1"/>
+          <w:sz w:val="20"/>
+          <w:szCs w:val="20"/>
+        </w:rPr>
+        <w:t>have to</w:t>
+      </w:r>
+      <w:proofErr w:type="gramEnd"/>
+      <w:r>
+        <w:rPr>
+          <w:rFonts w:ascii="Times New Roman" w:eastAsia="Times New Roman" w:hAnsi="Times New Roman" w:cs="Times New Roman"/>
+          <w:iCs/>
+          <w:color w:val="000000" w:themeColor="text1"/>
+          <w:sz w:val="20"/>
+          <w:szCs w:val="20"/>
+        </w:rPr>
+        <w:t xml:space="preserve"> rely on an exploratory, trial-and-error approach to uploading Word documents!</w:t>
+      </w:r>
+    </w:p>
+    <w:p>
+      <w:pPr>
+        <w:rPr>
+          <w:rFonts w:ascii="Times New Roman" w:eastAsia="Times New Roman" w:hAnsi="Times New Roman" w:cs="Times New Roman"/>
+          <w:iCs/>
+          <w:color w:val="000000" w:themeColor="text1"/>
+          <w:sz w:val="20"/>
+          <w:szCs w:val="20"/>
+        </w:rPr>
+      </w:pPr>
+    </w:p>
+    <w:p>
+      <w:pPr>
+        <w:rPr>
+          <w:rFonts w:ascii="Times New Roman" w:eastAsia="Times New Roman" w:hAnsi="Times New Roman" w:cs="Times New Roman"/>
+          <w:i/>
+          <w:color w:val="000000" w:themeColor="text1"/>
+          <w:sz w:val="20"/>
+          <w:szCs w:val="20"/>
+          <w:u w:val="single"/>
+        </w:rPr>
+      </w:pPr>
+      <w:r>
+        <w:rPr>
+          <w:rFonts w:ascii="Times New Roman" w:eastAsia="Times New Roman" w:hAnsi="Times New Roman" w:cs="Times New Roman"/>
+          <w:i/>
+          <w:color w:val="000000" w:themeColor="text1"/>
+          <w:sz w:val="20"/>
+          <w:szCs w:val="20"/>
+          <w:u w:val="single"/>
+        </w:rPr>
+        <w:t>ArcGIS Pro</w:t>
+      </w:r>
+    </w:p>
+    <w:p>
+      <w:pPr>
+        <w:rPr>
+          <w:rFonts w:ascii="Times New Roman" w:eastAsia="Times New Roman" w:hAnsi="Times New Roman" w:cs="Times New Roman"/>
+          <w:iCs/>
+          <w:color w:val="000000" w:themeColor="text1"/>
+          <w:sz w:val="20"/>
+          <w:szCs w:val="20"/>
+        </w:rPr>
+      </w:pPr>
+      <w:r>
+        <w:rPr>
+          <w:rFonts w:ascii="Times New Roman" w:eastAsia="Times New Roman" w:hAnsi="Times New Roman" w:cs="Times New Roman"/>
+          <w:iCs/>
+          <w:color w:val="000000" w:themeColor="text1"/>
+          <w:sz w:val="20"/>
+          <w:szCs w:val="20"/>
+        </w:rPr>
+        <w:t xml:space="preserve">This was the easy bit! ArcGIS is a software that I am comfortable using, especially for basic tasks like creating a buffer. </w:t>
+      </w:r>
+    </w:p>
+    <w:p>
+      <w:pPr>
+        <w:rPr>
+          <w:rFonts w:ascii="Times New Roman" w:eastAsia="Times New Roman" w:hAnsi="Times New Roman" w:cs="Times New Roman"/>
+          <w:iCs/>
+          <w:color w:val="000000" w:themeColor="text1"/>
+          <w:sz w:val="20"/>
+          <w:szCs w:val="20"/>
+        </w:rPr>
+      </w:pPr>
+    </w:p>
+    <w:p>
+      <w:pPr>
+        <w:rPr>
+          <w:rFonts w:ascii="Times New Roman" w:eastAsia="Times New Roman" w:hAnsi="Times New Roman" w:cs="Times New Roman"/>
+          <w:i/>
+          <w:color w:val="000000" w:themeColor="text1"/>
+          <w:sz w:val="20"/>
+          <w:szCs w:val="20"/>
+          <w:u w:val="single"/>
+        </w:rPr>
+      </w:pPr>
       <w:proofErr w:type="spellStart"/>
       <w:r>
         <w:rPr>
           <w:rFonts w:ascii="Times New Roman" w:eastAsia="Times New Roman" w:hAnsi="Times New Roman" w:cs="Times New Roman"/>
           <w:i/>
-          <w:color w:val="D0CECE"/>
-          <w:sz w:val="20"/>
-          <w:szCs w:val="20"/>
-        </w:rPr>
-        <w:t>Rammankutty</w:t>
+          <w:color w:val="000000" w:themeColor="text1"/>
+          <w:sz w:val="20"/>
+          <w:szCs w:val="20"/>
+          <w:u w:val="single"/>
+        </w:rPr>
+        <w:t>Jupyter</w:t>
       </w:r>
       <w:proofErr w:type="spellEnd"/>
       <w:r>
         <w:rPr>
           <w:rFonts w:ascii="Times New Roman" w:eastAsia="Times New Roman" w:hAnsi="Times New Roman" w:cs="Times New Roman"/>
           <w:i/>
-          <w:color w:val="D0CECE"/>
-          <w:sz w:val="20"/>
-          <w:szCs w:val="20"/>
-        </w:rPr>
-        <w:t>, 2033). Document any and all steps that you did to the input data in the data flow diagram. Provide natural language description of the most important steps, giving a narrative arc and provide well formatting screenshots with a boarder and centered throughout.</w:t>
-      </w:r>
-    </w:p>
-    <w:p>
-      <w:pPr>
-        <w:rPr>
-          <w:rFonts w:ascii="Times New Roman" w:eastAsia="Times New Roman" w:hAnsi="Times New Roman" w:cs="Times New Roman"/>
-          <w:color w:val="D0CECE"/>
-          <w:sz w:val="20"/>
-          <w:szCs w:val="20"/>
-        </w:rPr>
-      </w:pPr>
-    </w:p>
-    <w:p>
-      <w:pPr>
-        <w:rPr>
-          <w:rFonts w:ascii="Times New Roman" w:eastAsia="Times New Roman" w:hAnsi="Times New Roman" w:cs="Times New Roman"/>
-          <w:i/>
-          <w:color w:val="D0CECE"/>
-          <w:sz w:val="20"/>
-          <w:szCs w:val="20"/>
-        </w:rPr>
-      </w:pPr>
-      <w:r>
-        <w:rPr>
-          <w:rFonts w:ascii="Times New Roman" w:eastAsia="Times New Roman" w:hAnsi="Times New Roman" w:cs="Times New Roman"/>
-          <w:i/>
-          <w:color w:val="D0CECE"/>
-          <w:sz w:val="20"/>
-          <w:szCs w:val="20"/>
-        </w:rPr>
-        <w:t>Resources on Data Flow Diagrams:</w:t>
-      </w:r>
-    </w:p>
-    <w:p>
-      <w:pPr>
-        <w:numPr>
-          <w:ilvl w:val="0"/>
-          <w:numId w:val="1"/>
-        </w:numPr>
-        <w:pBdr>
-          <w:top w:val="nil"/>
-          <w:left w:val="nil"/>
-          <w:bottom w:val="nil"/>
-          <w:right w:val="nil"/>
-          <w:between w:val="nil"/>
-        </w:pBdr>
-        <w:rPr>
-          <w:rFonts w:ascii="Times New Roman" w:eastAsia="Times New Roman" w:hAnsi="Times New Roman" w:cs="Times New Roman"/>
-          <w:i/>
-          <w:color w:val="D0CECE"/>
-          <w:sz w:val="20"/>
-          <w:szCs w:val="20"/>
-        </w:rPr>
-      </w:pPr>
-      <w:hyperlink r:id="rId9">
-        <w:r>
-          <w:rPr>
-            <w:rFonts w:ascii="Times New Roman" w:eastAsia="Times New Roman" w:hAnsi="Times New Roman" w:cs="Times New Roman"/>
-            <w:i/>
-            <w:color w:val="D0CECE"/>
-            <w:sz w:val="20"/>
-            <w:szCs w:val="20"/>
-            <w:u w:val="single"/>
-          </w:rPr>
-          <w:t>https://www.visual-paradigm.com/tutorials/data-flow-diagram-dfd.jsp</w:t>
-        </w:r>
-      </w:hyperlink>
-    </w:p>
-    <w:p>
-      <w:pPr>
-        <w:numPr>
-          <w:ilvl w:val="0"/>
-          <w:numId w:val="1"/>
-        </w:numPr>
-        <w:pBdr>
-          <w:top w:val="nil"/>
-          <w:left w:val="nil"/>
-          <w:bottom w:val="nil"/>
-          <w:right w:val="nil"/>
-          <w:between w:val="nil"/>
-        </w:pBdr>
-        <w:rPr>
-          <w:rFonts w:ascii="Times New Roman" w:eastAsia="Times New Roman" w:hAnsi="Times New Roman" w:cs="Times New Roman"/>
-          <w:i/>
-          <w:color w:val="D0CECE"/>
-          <w:sz w:val="20"/>
-          <w:szCs w:val="20"/>
-        </w:rPr>
-      </w:pPr>
-      <w:hyperlink r:id="rId10">
-        <w:r>
-          <w:rPr>
-            <w:rFonts w:ascii="Times New Roman" w:eastAsia="Times New Roman" w:hAnsi="Times New Roman" w:cs="Times New Roman"/>
-            <w:i/>
-            <w:color w:val="D0CECE"/>
-            <w:sz w:val="20"/>
-            <w:szCs w:val="20"/>
-            <w:u w:val="single"/>
-          </w:rPr>
-          <w:t>https://www.lucidchart.com/pages/data-flow-diagram/how-to-make-a-dfd</w:t>
-        </w:r>
-      </w:hyperlink>
-    </w:p>
-    <w:p>
-      <w:pPr>
-        <w:rPr>
-          <w:rFonts w:ascii="Times New Roman" w:eastAsia="Times New Roman" w:hAnsi="Times New Roman" w:cs="Times New Roman"/>
-          <w:i/>
-          <w:color w:val="D0CECE"/>
-          <w:sz w:val="20"/>
-          <w:szCs w:val="20"/>
-        </w:rPr>
-      </w:pPr>
-    </w:p>
-    <w:p>
-      <w:pPr>
-        <w:rPr>
-          <w:rFonts w:ascii="Times New Roman" w:eastAsia="Times New Roman" w:hAnsi="Times New Roman" w:cs="Times New Roman"/>
-          <w:i/>
-          <w:color w:val="D0CECE"/>
-          <w:sz w:val="20"/>
-          <w:szCs w:val="20"/>
-        </w:rPr>
-      </w:pPr>
-      <w:r>
-        <w:rPr>
-          <w:rFonts w:ascii="Times New Roman" w:eastAsia="Times New Roman" w:hAnsi="Times New Roman" w:cs="Times New Roman"/>
-          <w:i/>
-          <w:color w:val="D0CECE"/>
-          <w:sz w:val="20"/>
-          <w:szCs w:val="20"/>
-        </w:rPr>
-        <w:t xml:space="preserve">Figure 1. Data flow diagram. </w:t>
-      </w:r>
-    </w:p>
-    <w:p>
-      <w:pPr>
-        <w:rPr>
-          <w:rFonts w:ascii="Times New Roman" w:eastAsia="Times New Roman" w:hAnsi="Times New Roman" w:cs="Times New Roman"/>
-          <w:i/>
-          <w:color w:val="D0CECE"/>
-          <w:sz w:val="20"/>
-          <w:szCs w:val="20"/>
-        </w:rPr>
-      </w:pPr>
-    </w:p>
-    <w:p>
-      <w:pPr>
-        <w:rPr>
-          <w:rFonts w:ascii="Times New Roman" w:eastAsia="Times New Roman" w:hAnsi="Times New Roman" w:cs="Times New Roman"/>
-          <w:i/>
-          <w:color w:val="D0CECE"/>
-          <w:sz w:val="20"/>
-          <w:szCs w:val="20"/>
-        </w:rPr>
-      </w:pPr>
-      <w:r>
-        <w:rPr>
-          <w:rFonts w:ascii="Times New Roman" w:eastAsia="Times New Roman" w:hAnsi="Times New Roman" w:cs="Times New Roman"/>
-          <w:i/>
-          <w:color w:val="D0CECE"/>
-          <w:sz w:val="20"/>
-          <w:szCs w:val="20"/>
-        </w:rPr>
-        <w:t>If appropriate, add in pseudo-code describing model algorithms and/or objects. If using mathematical equations, create a clear mapping between the reference equation, pseudo-code, and actual implementation in a programming language.</w:t>
-      </w:r>
-    </w:p>
-    <w:p>
-      <w:pPr>
-        <w:rPr>
-          <w:rFonts w:ascii="Times New Roman" w:eastAsia="Times New Roman" w:hAnsi="Times New Roman" w:cs="Times New Roman"/>
-          <w:b/>
-        </w:rPr>
-      </w:pPr>
-    </w:p>
-    <w:p>
-      <w:pPr>
-        <w:rPr>
-          <w:rFonts w:ascii="Times New Roman" w:eastAsia="Times New Roman" w:hAnsi="Times New Roman" w:cs="Times New Roman"/>
-          <w:b/>
-        </w:rPr>
-      </w:pPr>
-      <w:r>
-        <w:rPr>
-          <w:rFonts w:ascii="Times New Roman" w:eastAsia="Times New Roman" w:hAnsi="Times New Roman" w:cs="Times New Roman"/>
-          <w:b/>
-        </w:rPr>
-        <w:t>Results</w:t>
-      </w:r>
-    </w:p>
-    <w:p>
-      <w:pPr>
-        <w:rPr>
-          <w:rFonts w:ascii="Times New Roman" w:eastAsia="Times New Roman" w:hAnsi="Times New Roman" w:cs="Times New Roman"/>
-          <w:b/>
-        </w:rPr>
-      </w:pPr>
-      <w:r>
-        <w:rPr>
-          <w:rFonts w:ascii="Times New Roman" w:eastAsia="Times New Roman" w:hAnsi="Times New Roman" w:cs="Times New Roman"/>
-          <w:i/>
-          <w:color w:val="D0CECE"/>
-          <w:sz w:val="20"/>
-          <w:szCs w:val="20"/>
-        </w:rPr>
-        <w:t xml:space="preserve">Show the results in figures and maps. Describe how they address the problem statement. </w:t>
-      </w:r>
-    </w:p>
-    <w:p>
-      <w:pPr>
-        <w:rPr>
-          <w:rFonts w:ascii="Times New Roman" w:eastAsia="Times New Roman" w:hAnsi="Times New Roman" w:cs="Times New Roman"/>
-          <w:i/>
-          <w:color w:val="D0CECE"/>
-          <w:sz w:val="20"/>
-          <w:szCs w:val="20"/>
-        </w:rPr>
-      </w:pPr>
-    </w:p>
-    <w:p>
-      <w:pPr>
-        <w:rPr>
-          <w:rFonts w:ascii="Times New Roman" w:eastAsia="Times New Roman" w:hAnsi="Times New Roman" w:cs="Times New Roman"/>
-          <w:i/>
-          <w:color w:val="D0CECE"/>
-          <w:sz w:val="20"/>
-          <w:szCs w:val="20"/>
-        </w:rPr>
-      </w:pPr>
-      <w:r>
-        <w:rPr>
-          <w:rFonts w:ascii="Times New Roman" w:eastAsia="Times New Roman" w:hAnsi="Times New Roman" w:cs="Times New Roman"/>
-          <w:i/>
-          <w:color w:val="D0CECE"/>
-          <w:sz w:val="20"/>
-          <w:szCs w:val="20"/>
-        </w:rPr>
-        <w:t>Follow best practice for map design, coloring, etc.</w:t>
-      </w:r>
-    </w:p>
-    <w:p>
-      <w:pPr>
-        <w:rPr>
-          <w:rFonts w:ascii="Times New Roman" w:eastAsia="Times New Roman" w:hAnsi="Times New Roman" w:cs="Times New Roman"/>
-          <w:i/>
-          <w:color w:val="D0CECE"/>
-          <w:sz w:val="20"/>
-          <w:szCs w:val="20"/>
-        </w:rPr>
-      </w:pPr>
-    </w:p>
-    <w:p>
-      <w:pPr>
-        <w:rPr>
-          <w:rFonts w:ascii="Times New Roman" w:eastAsia="Times New Roman" w:hAnsi="Times New Roman" w:cs="Times New Roman"/>
-          <w:i/>
-          <w:color w:val="D0CECE"/>
-          <w:sz w:val="20"/>
-          <w:szCs w:val="20"/>
-        </w:rPr>
-      </w:pPr>
-    </w:p>
-    <w:p>
-      <w:pPr>
-        <w:rPr>
-          <w:rFonts w:ascii="Times New Roman" w:eastAsia="Times New Roman" w:hAnsi="Times New Roman" w:cs="Times New Roman"/>
-          <w:i/>
-          <w:color w:val="D0CECE"/>
-          <w:sz w:val="20"/>
-          <w:szCs w:val="20"/>
-        </w:rPr>
-      </w:pPr>
-    </w:p>
-    <w:p>
-      <w:pPr>
-        <w:rPr>
-          <w:rFonts w:ascii="Times New Roman" w:eastAsia="Times New Roman" w:hAnsi="Times New Roman" w:cs="Times New Roman"/>
-          <w:i/>
-          <w:color w:val="D0CECE"/>
-          <w:sz w:val="20"/>
-          <w:szCs w:val="20"/>
-        </w:rPr>
-      </w:pPr>
-    </w:p>
-    <w:p>
-      <w:pPr>
-        <w:rPr>
-          <w:rFonts w:ascii="Times New Roman" w:eastAsia="Times New Roman" w:hAnsi="Times New Roman" w:cs="Times New Roman"/>
-        </w:rPr>
-      </w:pPr>
-      <w:r>
-        <w:rPr>
-          <w:rFonts w:ascii="Times New Roman" w:eastAsia="Times New Roman" w:hAnsi="Times New Roman" w:cs="Times New Roman"/>
-          <w:b/>
-        </w:rPr>
-        <w:t>Results Verification</w:t>
-      </w:r>
-    </w:p>
-    <w:p>
-      <w:pPr>
-        <w:rPr>
-          <w:rFonts w:ascii="Times New Roman" w:eastAsia="Times New Roman" w:hAnsi="Times New Roman" w:cs="Times New Roman"/>
-        </w:rPr>
-      </w:pPr>
-      <w:r>
-        <w:rPr>
-          <w:rFonts w:ascii="Times New Roman" w:eastAsia="Times New Roman" w:hAnsi="Times New Roman" w:cs="Times New Roman"/>
-          <w:i/>
-          <w:color w:val="D0CECE"/>
-          <w:sz w:val="20"/>
-          <w:szCs w:val="20"/>
-        </w:rPr>
-        <w:t>How do you know your results are correct? This can be a qualitative or quantitative verification.</w:t>
-      </w:r>
-    </w:p>
-    <w:p>
-      <w:pPr>
-        <w:rPr>
-          <w:rFonts w:ascii="Times New Roman" w:eastAsia="Times New Roman" w:hAnsi="Times New Roman" w:cs="Times New Roman"/>
-        </w:rPr>
-      </w:pPr>
-    </w:p>
-    <w:p>
-      <w:pPr>
-        <w:rPr>
-          <w:rFonts w:ascii="Times New Roman" w:eastAsia="Times New Roman" w:hAnsi="Times New Roman" w:cs="Times New Roman"/>
-        </w:rPr>
-      </w:pPr>
-    </w:p>
-    <w:p>
-      <w:pPr>
-        <w:rPr>
-          <w:rFonts w:ascii="Times New Roman" w:eastAsia="Times New Roman" w:hAnsi="Times New Roman" w:cs="Times New Roman"/>
-        </w:rPr>
-      </w:pPr>
-    </w:p>
-    <w:p>
-      <w:pPr>
-        <w:rPr>
-          <w:rFonts w:ascii="Times New Roman" w:eastAsia="Times New Roman" w:hAnsi="Times New Roman" w:cs="Times New Roman"/>
-          <w:b/>
-        </w:rPr>
-      </w:pPr>
-      <w:r>
-        <w:rPr>
-          <w:rFonts w:ascii="Times New Roman" w:eastAsia="Times New Roman" w:hAnsi="Times New Roman" w:cs="Times New Roman"/>
-          <w:b/>
-        </w:rPr>
-        <w:t>Discussion and Conclusion</w:t>
-      </w:r>
-    </w:p>
-    <w:p>
-      <w:pPr>
-        <w:rPr>
-          <w:rFonts w:ascii="Times New Roman" w:eastAsia="Times New Roman" w:hAnsi="Times New Roman" w:cs="Times New Roman"/>
-          <w:i/>
           <w:color w:val="000000" w:themeColor="text1"/>
           <w:sz w:val="20"/>
           <w:szCs w:val="20"/>
           <w:u w:val="single"/>
         </w:rPr>
-      </w:pPr>
-      <w:r>
+        <w:t xml:space="preserve"> Notebooks in ArcGIS Pro</w:t>
+      </w:r>
+    </w:p>
+    <w:p>
+      <w:pPr>
+        <w:rPr>
+          <w:rFonts w:ascii="Times New Roman" w:eastAsia="Times New Roman" w:hAnsi="Times New Roman" w:cs="Times New Roman"/>
+          <w:iCs/>
+          <w:color w:val="000000" w:themeColor="text1"/>
+          <w:sz w:val="20"/>
+          <w:szCs w:val="20"/>
+        </w:rPr>
+      </w:pPr>
+      <w:r>
+        <w:rPr>
+          <w:rFonts w:ascii="Times New Roman" w:eastAsia="Times New Roman" w:hAnsi="Times New Roman" w:cs="Times New Roman"/>
+          <w:iCs/>
+          <w:color w:val="000000" w:themeColor="text1"/>
+          <w:sz w:val="20"/>
+          <w:szCs w:val="20"/>
+        </w:rPr>
+        <w:t xml:space="preserve">After some initial frustrations </w:t>
+      </w:r>
+      <w:r>
+        <w:rPr>
+          <w:rFonts w:ascii="Times New Roman" w:eastAsia="Times New Roman" w:hAnsi="Times New Roman" w:cs="Times New Roman"/>
+          <w:iCs/>
+          <w:color w:val="000000" w:themeColor="text1"/>
+          <w:sz w:val="20"/>
+          <w:szCs w:val="20"/>
+        </w:rPr>
+        <w:t xml:space="preserve">with this, and some more ‘brute forcing’ my way through the task, I realized I was </w:t>
+      </w:r>
+      <w:proofErr w:type="gramStart"/>
+      <w:r>
+        <w:rPr>
+          <w:rFonts w:ascii="Times New Roman" w:eastAsia="Times New Roman" w:hAnsi="Times New Roman" w:cs="Times New Roman"/>
+          <w:iCs/>
+          <w:color w:val="000000" w:themeColor="text1"/>
+          <w:sz w:val="20"/>
+          <w:szCs w:val="20"/>
+        </w:rPr>
+        <w:t>actually over-</w:t>
+      </w:r>
+      <w:proofErr w:type="gramEnd"/>
+      <w:r>
+        <w:rPr>
+          <w:rFonts w:ascii="Times New Roman" w:eastAsia="Times New Roman" w:hAnsi="Times New Roman" w:cs="Times New Roman"/>
+          <w:iCs/>
+          <w:color w:val="000000" w:themeColor="text1"/>
+          <w:sz w:val="20"/>
+          <w:szCs w:val="20"/>
+        </w:rPr>
+        <w:t>complicating</w:t>
+      </w:r>
+      <w:r>
+        <w:rPr>
+          <w:rFonts w:ascii="Times New Roman" w:eastAsia="Times New Roman" w:hAnsi="Times New Roman" w:cs="Times New Roman"/>
+          <w:iCs/>
+          <w:color w:val="000000" w:themeColor="text1"/>
+          <w:sz w:val="20"/>
+          <w:szCs w:val="20"/>
+        </w:rPr>
+        <w:t xml:space="preserve"> things! The integration of Notebooks into </w:t>
+      </w:r>
+      <w:proofErr w:type="spellStart"/>
+      <w:r>
+        <w:rPr>
+          <w:rFonts w:ascii="Times New Roman" w:eastAsia="Times New Roman" w:hAnsi="Times New Roman" w:cs="Times New Roman"/>
+          <w:iCs/>
+          <w:color w:val="000000" w:themeColor="text1"/>
+          <w:sz w:val="20"/>
+          <w:szCs w:val="20"/>
+        </w:rPr>
+        <w:t>ArcPro</w:t>
+      </w:r>
+      <w:proofErr w:type="spellEnd"/>
+      <w:r>
+        <w:rPr>
+          <w:rFonts w:ascii="Times New Roman" w:eastAsia="Times New Roman" w:hAnsi="Times New Roman" w:cs="Times New Roman"/>
+          <w:iCs/>
+          <w:color w:val="000000" w:themeColor="text1"/>
+          <w:sz w:val="20"/>
+          <w:szCs w:val="20"/>
+        </w:rPr>
+        <w:t xml:space="preserve"> seems like a super useful feature that I didn’t even know existed, let alone</w:t>
+      </w:r>
+      <w:r>
+        <w:rPr>
+          <w:rFonts w:ascii="Times New Roman" w:eastAsia="Times New Roman" w:hAnsi="Times New Roman" w:cs="Times New Roman"/>
+          <w:iCs/>
+          <w:color w:val="000000" w:themeColor="text1"/>
+          <w:sz w:val="20"/>
+          <w:szCs w:val="20"/>
+        </w:rPr>
+        <w:t xml:space="preserve"> have any experience with. After my initial poke around in the interface though, one line of code later and I had a new feature class created, identical to the one that took about many more button presses using the Geoprocessing tab. I can’t wait to see what else is possible with Notebooks in </w:t>
+      </w:r>
+      <w:proofErr w:type="spellStart"/>
+      <w:r>
+        <w:rPr>
+          <w:rFonts w:ascii="Times New Roman" w:eastAsia="Times New Roman" w:hAnsi="Times New Roman" w:cs="Times New Roman"/>
+          <w:iCs/>
+          <w:color w:val="000000" w:themeColor="text1"/>
+          <w:sz w:val="20"/>
+          <w:szCs w:val="20"/>
+        </w:rPr>
+        <w:t>ArcPro</w:t>
+      </w:r>
+      <w:proofErr w:type="spellEnd"/>
+      <w:r>
+        <w:rPr>
+          <w:rFonts w:ascii="Times New Roman" w:eastAsia="Times New Roman" w:hAnsi="Times New Roman" w:cs="Times New Roman"/>
+          <w:iCs/>
+          <w:color w:val="000000" w:themeColor="text1"/>
+          <w:sz w:val="20"/>
+          <w:szCs w:val="20"/>
+        </w:rPr>
+        <w:t>.</w:t>
+      </w:r>
+    </w:p>
+    <w:p>
+      <w:pPr>
+        <w:rPr>
+          <w:rFonts w:ascii="Times New Roman" w:eastAsia="Times New Roman" w:hAnsi="Times New Roman" w:cs="Times New Roman"/>
+          <w:iCs/>
+          <w:color w:val="000000" w:themeColor="text1"/>
+          <w:sz w:val="20"/>
+          <w:szCs w:val="20"/>
+        </w:rPr>
+      </w:pPr>
+    </w:p>
+    <w:p>
+      <w:pPr>
         <w:rPr>
           <w:rFonts w:ascii="Times New Roman" w:eastAsia="Times New Roman" w:hAnsi="Times New Roman" w:cs="Times New Roman"/>
           <w:i/>
@@ -2164,41 +2629,327 @@
           <w:szCs w:val="20"/>
           <w:u w:val="single"/>
         </w:rPr>
-        <w:t>GitHub</w:t>
-      </w:r>
-    </w:p>
-    <w:p>
-      <w:pPr>
-        <w:rPr>
-          <w:rFonts w:ascii="Times New Roman" w:eastAsia="Times New Roman" w:hAnsi="Times New Roman" w:cs="Times New Roman"/>
-          <w:iCs/>
-          <w:color w:val="000000" w:themeColor="text1"/>
-          <w:sz w:val="20"/>
-          <w:szCs w:val="20"/>
-        </w:rPr>
-      </w:pPr>
-    </w:p>
-    <w:p>
-      <w:pPr>
-        <w:rPr>
-          <w:rFonts w:ascii="Times New Roman" w:eastAsia="Times New Roman" w:hAnsi="Times New Roman" w:cs="Times New Roman"/>
-          <w:i/>
-          <w:color w:val="D0CECE"/>
-          <w:sz w:val="20"/>
-          <w:szCs w:val="20"/>
-        </w:rPr>
-      </w:pPr>
-    </w:p>
-    <w:p>
-      <w:pPr>
-        <w:rPr>
-          <w:rFonts w:ascii="Times New Roman" w:eastAsia="Times New Roman" w:hAnsi="Times New Roman" w:cs="Times New Roman"/>
-          <w:i/>
-          <w:color w:val="D0CECE"/>
-          <w:sz w:val="20"/>
-          <w:szCs w:val="20"/>
-        </w:rPr>
-      </w:pPr>
+      </w:pPr>
+      <w:proofErr w:type="spellStart"/>
+      <w:r>
+        <w:rPr>
+          <w:rFonts w:ascii="Times New Roman" w:eastAsia="Times New Roman" w:hAnsi="Times New Roman" w:cs="Times New Roman"/>
+          <w:i/>
+          <w:color w:val="000000" w:themeColor="text1"/>
+          <w:sz w:val="20"/>
+          <w:szCs w:val="20"/>
+          <w:u w:val="single"/>
+        </w:rPr>
+        <w:t>Jupyter</w:t>
+      </w:r>
+      <w:proofErr w:type="spellEnd"/>
+      <w:r>
+        <w:rPr>
+          <w:rFonts w:ascii="Times New Roman" w:eastAsia="Times New Roman" w:hAnsi="Times New Roman" w:cs="Times New Roman"/>
+          <w:i/>
+          <w:color w:val="000000" w:themeColor="text1"/>
+          <w:sz w:val="20"/>
+          <w:szCs w:val="20"/>
+          <w:u w:val="single"/>
+        </w:rPr>
+        <w:t xml:space="preserve"> Notebooks in ArcGIS Online</w:t>
+      </w:r>
+    </w:p>
+    <w:p>
+      <w:pPr>
+        <w:rPr>
+          <w:rFonts w:ascii="Times New Roman" w:eastAsia="Times New Roman" w:hAnsi="Times New Roman" w:cs="Times New Roman"/>
+          <w:iCs/>
+          <w:color w:val="000000" w:themeColor="text1"/>
+          <w:sz w:val="20"/>
+          <w:szCs w:val="20"/>
+        </w:rPr>
+      </w:pPr>
+      <w:r>
+        <w:rPr>
+          <w:rFonts w:ascii="Times New Roman" w:eastAsia="Times New Roman" w:hAnsi="Times New Roman" w:cs="Times New Roman"/>
+          <w:iCs/>
+          <w:color w:val="000000" w:themeColor="text1"/>
+          <w:sz w:val="20"/>
+          <w:szCs w:val="20"/>
+        </w:rPr>
+        <w:t xml:space="preserve">This is the method with which I struggled the most; partly because the workflows and interfaces used in ArcGIS Online are the least familiar to me, but also because the </w:t>
+      </w:r>
+      <w:proofErr w:type="spellStart"/>
+      <w:proofErr w:type="gramStart"/>
+      <w:r>
+        <w:rPr>
+          <w:rFonts w:ascii="Times New Roman" w:eastAsia="Times New Roman" w:hAnsi="Times New Roman" w:cs="Times New Roman"/>
+          <w:i/>
+          <w:color w:val="000000" w:themeColor="text1"/>
+          <w:sz w:val="20"/>
+          <w:szCs w:val="20"/>
+        </w:rPr>
+        <w:t>arcgis.features</w:t>
+      </w:r>
+      <w:proofErr w:type="spellEnd"/>
+      <w:proofErr w:type="gramEnd"/>
+      <w:r>
+        <w:rPr>
+          <w:rFonts w:ascii="Times New Roman" w:eastAsia="Times New Roman" w:hAnsi="Times New Roman" w:cs="Times New Roman"/>
+          <w:iCs/>
+          <w:color w:val="000000" w:themeColor="text1"/>
+          <w:sz w:val="20"/>
+          <w:szCs w:val="20"/>
+        </w:rPr>
+        <w:t xml:space="preserve"> package seemed less intuitive to me than the </w:t>
+      </w:r>
+      <w:proofErr w:type="spellStart"/>
+      <w:r>
+        <w:rPr>
+          <w:rFonts w:ascii="Times New Roman" w:eastAsia="Times New Roman" w:hAnsi="Times New Roman" w:cs="Times New Roman"/>
+          <w:i/>
+          <w:color w:val="000000" w:themeColor="text1"/>
+          <w:sz w:val="20"/>
+          <w:szCs w:val="20"/>
+        </w:rPr>
+        <w:t>arcpy.analysis</w:t>
+      </w:r>
+      <w:proofErr w:type="spellEnd"/>
+      <w:r>
+        <w:rPr>
+          <w:rFonts w:ascii="Times New Roman" w:eastAsia="Times New Roman" w:hAnsi="Times New Roman" w:cs="Times New Roman"/>
+          <w:iCs/>
+          <w:color w:val="000000" w:themeColor="text1"/>
+          <w:sz w:val="20"/>
+          <w:szCs w:val="20"/>
+        </w:rPr>
+        <w:t xml:space="preserve">. Whenever I try to use </w:t>
+      </w:r>
+      <w:proofErr w:type="spellStart"/>
+      <w:r>
+        <w:rPr>
+          <w:rFonts w:ascii="Times New Roman" w:eastAsia="Times New Roman" w:hAnsi="Times New Roman" w:cs="Times New Roman"/>
+          <w:iCs/>
+          <w:color w:val="000000" w:themeColor="text1"/>
+          <w:sz w:val="20"/>
+          <w:szCs w:val="20"/>
+        </w:rPr>
+        <w:t>ArcOnline</w:t>
+      </w:r>
+      <w:proofErr w:type="spellEnd"/>
+      <w:r>
+        <w:rPr>
+          <w:rFonts w:ascii="Times New Roman" w:eastAsia="Times New Roman" w:hAnsi="Times New Roman" w:cs="Times New Roman"/>
+          <w:iCs/>
+          <w:color w:val="000000" w:themeColor="text1"/>
+          <w:sz w:val="20"/>
+          <w:szCs w:val="20"/>
+        </w:rPr>
+        <w:t xml:space="preserve"> I always end up frustrated, although I do see the potential benefits when working collaboratively</w:t>
+      </w:r>
+      <w:r>
+        <w:rPr>
+          <w:rFonts w:ascii="Times New Roman" w:eastAsia="Times New Roman" w:hAnsi="Times New Roman" w:cs="Times New Roman"/>
+          <w:iCs/>
+          <w:color w:val="000000" w:themeColor="text1"/>
+          <w:sz w:val="20"/>
+          <w:szCs w:val="20"/>
+        </w:rPr>
+        <w:t xml:space="preserve"> and in the sense that it’s a ‘simpler’ interface.</w:t>
+      </w:r>
+    </w:p>
+    <w:p>
+      <w:pPr>
+        <w:rPr>
+          <w:rFonts w:ascii="Times New Roman" w:eastAsia="Times New Roman" w:hAnsi="Times New Roman" w:cs="Times New Roman"/>
+          <w:iCs/>
+          <w:color w:val="000000" w:themeColor="text1"/>
+          <w:sz w:val="20"/>
+          <w:szCs w:val="20"/>
+        </w:rPr>
+      </w:pPr>
+    </w:p>
+    <w:p>
+      <w:pPr>
+        <w:rPr>
+          <w:rFonts w:ascii="Times New Roman" w:eastAsia="Times New Roman" w:hAnsi="Times New Roman" w:cs="Times New Roman"/>
+          <w:iCs/>
+          <w:color w:val="000000" w:themeColor="text1"/>
+          <w:sz w:val="20"/>
+          <w:szCs w:val="20"/>
+        </w:rPr>
+      </w:pPr>
+      <w:r>
+        <w:rPr>
+          <w:rFonts w:ascii="Times New Roman" w:eastAsia="Times New Roman" w:hAnsi="Times New Roman" w:cs="Times New Roman"/>
+          <w:iCs/>
+          <w:color w:val="000000" w:themeColor="text1"/>
+          <w:sz w:val="20"/>
+          <w:szCs w:val="20"/>
+        </w:rPr>
+        <w:lastRenderedPageBreak/>
+        <w:t xml:space="preserve">I discovered that you </w:t>
+      </w:r>
+      <w:proofErr w:type="gramStart"/>
+      <w:r>
+        <w:rPr>
+          <w:rFonts w:ascii="Times New Roman" w:eastAsia="Times New Roman" w:hAnsi="Times New Roman" w:cs="Times New Roman"/>
+          <w:iCs/>
+          <w:color w:val="000000" w:themeColor="text1"/>
+          <w:sz w:val="20"/>
+          <w:szCs w:val="20"/>
+        </w:rPr>
+        <w:t>can</w:t>
+      </w:r>
+      <w:proofErr w:type="gramEnd"/>
+      <w:r>
+        <w:rPr>
+          <w:rFonts w:ascii="Times New Roman" w:eastAsia="Times New Roman" w:hAnsi="Times New Roman" w:cs="Times New Roman"/>
+          <w:iCs/>
+          <w:color w:val="000000" w:themeColor="text1"/>
+          <w:sz w:val="20"/>
+          <w:szCs w:val="20"/>
+        </w:rPr>
+        <w:t xml:space="preserve"> use </w:t>
+      </w:r>
+      <w:proofErr w:type="spellStart"/>
+      <w:r>
+        <w:rPr>
+          <w:rFonts w:ascii="Times New Roman" w:eastAsia="Times New Roman" w:hAnsi="Times New Roman" w:cs="Times New Roman"/>
+          <w:i/>
+          <w:color w:val="000000" w:themeColor="text1"/>
+          <w:sz w:val="20"/>
+          <w:szCs w:val="20"/>
+        </w:rPr>
+        <w:t>arcpy</w:t>
+      </w:r>
+      <w:proofErr w:type="spellEnd"/>
+      <w:r>
+        <w:rPr>
+          <w:rFonts w:ascii="Times New Roman" w:eastAsia="Times New Roman" w:hAnsi="Times New Roman" w:cs="Times New Roman"/>
+          <w:iCs/>
+          <w:color w:val="000000" w:themeColor="text1"/>
+          <w:sz w:val="20"/>
+          <w:szCs w:val="20"/>
+        </w:rPr>
+        <w:t xml:space="preserve"> in Online, but only in an ‘Advanced’ workbook, which seems like an arbitrary limitation to me. I’d be interested to know the reasons behind that; technical, licensing, other?</w:t>
+      </w:r>
+      <w:r>
+        <w:rPr>
+          <w:rFonts w:ascii="Times New Roman" w:eastAsia="Times New Roman" w:hAnsi="Times New Roman" w:cs="Times New Roman"/>
+          <w:iCs/>
+          <w:color w:val="000000" w:themeColor="text1"/>
+          <w:sz w:val="20"/>
+          <w:szCs w:val="20"/>
+        </w:rPr>
+        <w:t xml:space="preserve"> I guess my frustrations with the Notebooks in </w:t>
+      </w:r>
+      <w:proofErr w:type="spellStart"/>
+      <w:r>
+        <w:rPr>
+          <w:rFonts w:ascii="Times New Roman" w:eastAsia="Times New Roman" w:hAnsi="Times New Roman" w:cs="Times New Roman"/>
+          <w:iCs/>
+          <w:color w:val="000000" w:themeColor="text1"/>
+          <w:sz w:val="20"/>
+          <w:szCs w:val="20"/>
+        </w:rPr>
+        <w:t>ArcOnline</w:t>
+      </w:r>
+      <w:proofErr w:type="spellEnd"/>
+      <w:r>
+        <w:rPr>
+          <w:rFonts w:ascii="Times New Roman" w:eastAsia="Times New Roman" w:hAnsi="Times New Roman" w:cs="Times New Roman"/>
+          <w:iCs/>
+          <w:color w:val="000000" w:themeColor="text1"/>
+          <w:sz w:val="20"/>
+          <w:szCs w:val="20"/>
+        </w:rPr>
+        <w:t xml:space="preserve"> compared to </w:t>
+      </w:r>
+      <w:proofErr w:type="spellStart"/>
+      <w:r>
+        <w:rPr>
+          <w:rFonts w:ascii="Times New Roman" w:eastAsia="Times New Roman" w:hAnsi="Times New Roman" w:cs="Times New Roman"/>
+          <w:iCs/>
+          <w:color w:val="000000" w:themeColor="text1"/>
+          <w:sz w:val="20"/>
+          <w:szCs w:val="20"/>
+        </w:rPr>
+        <w:t>ArcPro</w:t>
+      </w:r>
+      <w:proofErr w:type="spellEnd"/>
+      <w:r>
+        <w:rPr>
+          <w:rFonts w:ascii="Times New Roman" w:eastAsia="Times New Roman" w:hAnsi="Times New Roman" w:cs="Times New Roman"/>
+          <w:iCs/>
+          <w:color w:val="000000" w:themeColor="text1"/>
+          <w:sz w:val="20"/>
+          <w:szCs w:val="20"/>
+        </w:rPr>
+        <w:t xml:space="preserve"> are less about the Notebooks and more about the fact that I just like </w:t>
+      </w:r>
+      <w:proofErr w:type="spellStart"/>
+      <w:r>
+        <w:rPr>
+          <w:rFonts w:ascii="Times New Roman" w:eastAsia="Times New Roman" w:hAnsi="Times New Roman" w:cs="Times New Roman"/>
+          <w:iCs/>
+          <w:color w:val="000000" w:themeColor="text1"/>
+          <w:sz w:val="20"/>
+          <w:szCs w:val="20"/>
+        </w:rPr>
+        <w:t>ArcPro</w:t>
+      </w:r>
+      <w:proofErr w:type="spellEnd"/>
+      <w:r>
+        <w:rPr>
+          <w:rFonts w:ascii="Times New Roman" w:eastAsia="Times New Roman" w:hAnsi="Times New Roman" w:cs="Times New Roman"/>
+          <w:iCs/>
+          <w:color w:val="000000" w:themeColor="text1"/>
+          <w:sz w:val="20"/>
+          <w:szCs w:val="20"/>
+        </w:rPr>
+        <w:t xml:space="preserve"> and dislike </w:t>
+      </w:r>
+      <w:proofErr w:type="spellStart"/>
+      <w:r>
+        <w:rPr>
+          <w:rFonts w:ascii="Times New Roman" w:eastAsia="Times New Roman" w:hAnsi="Times New Roman" w:cs="Times New Roman"/>
+          <w:iCs/>
+          <w:color w:val="000000" w:themeColor="text1"/>
+          <w:sz w:val="20"/>
+          <w:szCs w:val="20"/>
+        </w:rPr>
+        <w:t>ArcOnline</w:t>
+      </w:r>
+      <w:proofErr w:type="spellEnd"/>
+      <w:r>
+        <w:rPr>
+          <w:rFonts w:ascii="Times New Roman" w:eastAsia="Times New Roman" w:hAnsi="Times New Roman" w:cs="Times New Roman"/>
+          <w:iCs/>
+          <w:color w:val="000000" w:themeColor="text1"/>
+          <w:sz w:val="20"/>
+          <w:szCs w:val="20"/>
+        </w:rPr>
+        <w:t xml:space="preserve">, but I’m looking forward to getting more experience with </w:t>
+      </w:r>
+      <w:proofErr w:type="spellStart"/>
+      <w:r>
+        <w:rPr>
+          <w:rFonts w:ascii="Times New Roman" w:eastAsia="Times New Roman" w:hAnsi="Times New Roman" w:cs="Times New Roman"/>
+          <w:iCs/>
+          <w:color w:val="000000" w:themeColor="text1"/>
+          <w:sz w:val="20"/>
+          <w:szCs w:val="20"/>
+        </w:rPr>
+        <w:t>ArcOnline</w:t>
+      </w:r>
+      <w:proofErr w:type="spellEnd"/>
+      <w:r>
+        <w:rPr>
+          <w:rFonts w:ascii="Times New Roman" w:eastAsia="Times New Roman" w:hAnsi="Times New Roman" w:cs="Times New Roman"/>
+          <w:iCs/>
+          <w:color w:val="000000" w:themeColor="text1"/>
+          <w:sz w:val="20"/>
+          <w:szCs w:val="20"/>
+        </w:rPr>
+        <w:t xml:space="preserve"> and hopefully getting over my initial hesitations towards it.</w:t>
+      </w:r>
     </w:p>
     <w:p>
       <w:pPr>
@@ -2656,12 +3407,21 @@
                 <w:right w:val="nil"/>
                 <w:between w:val="nil"/>
               </w:pBdr>
+              <w:jc w:val="center"/>
               <w:rPr>
                 <w:rFonts w:ascii="Times New Roman" w:eastAsia="Times New Roman" w:hAnsi="Times New Roman" w:cs="Times New Roman"/>
                 <w:b/>
                 <w:color w:val="D9D9D9"/>
               </w:rPr>
             </w:pPr>
+            <w:r>
+              <w:rPr>
+                <w:rFonts w:ascii="Times New Roman" w:eastAsia="Times New Roman" w:hAnsi="Times New Roman" w:cs="Times New Roman"/>
+                <w:b/>
+                <w:color w:val="000000" w:themeColor="text1"/>
+              </w:rPr>
+              <w:t>28</w:t>
+            </w:r>
           </w:p>
         </w:tc>
       </w:tr>
@@ -2698,7 +3458,6 @@
                 <w:b/>
                 <w:color w:val="000000"/>
               </w:rPr>
-              <w:lastRenderedPageBreak/>
               <w:t>Clarity of Content</w:t>
             </w:r>
           </w:p>
@@ -2837,12 +3596,21 @@
                 <w:right w:val="nil"/>
                 <w:between w:val="nil"/>
               </w:pBdr>
+              <w:jc w:val="center"/>
               <w:rPr>
                 <w:rFonts w:ascii="Times New Roman" w:eastAsia="Times New Roman" w:hAnsi="Times New Roman" w:cs="Times New Roman"/>
                 <w:b/>
                 <w:color w:val="D9D9D9"/>
               </w:rPr>
             </w:pPr>
+            <w:r>
+              <w:rPr>
+                <w:rFonts w:ascii="Times New Roman" w:eastAsia="Times New Roman" w:hAnsi="Times New Roman" w:cs="Times New Roman"/>
+                <w:b/>
+                <w:color w:val="000000" w:themeColor="text1"/>
+              </w:rPr>
+              <w:t>24</w:t>
+            </w:r>
           </w:p>
         </w:tc>
       </w:tr>
@@ -2979,12 +3747,21 @@
                 <w:right w:val="nil"/>
                 <w:between w:val="nil"/>
               </w:pBdr>
+              <w:jc w:val="center"/>
               <w:rPr>
                 <w:rFonts w:ascii="Times New Roman" w:eastAsia="Times New Roman" w:hAnsi="Times New Roman" w:cs="Times New Roman"/>
                 <w:b/>
                 <w:color w:val="D9D9D9"/>
               </w:rPr>
             </w:pPr>
+            <w:r>
+              <w:rPr>
+                <w:rFonts w:ascii="Times New Roman" w:eastAsia="Times New Roman" w:hAnsi="Times New Roman" w:cs="Times New Roman"/>
+                <w:b/>
+                <w:color w:val="000000" w:themeColor="text1"/>
+              </w:rPr>
+              <w:t>28</w:t>
+            </w:r>
           </w:p>
         </w:tc>
       </w:tr>
@@ -3179,12 +3956,21 @@
                 <w:right w:val="nil"/>
                 <w:between w:val="nil"/>
               </w:pBdr>
+              <w:jc w:val="center"/>
               <w:rPr>
                 <w:rFonts w:ascii="Times New Roman" w:eastAsia="Times New Roman" w:hAnsi="Times New Roman" w:cs="Times New Roman"/>
                 <w:b/>
                 <w:color w:val="D9D9D9"/>
               </w:rPr>
             </w:pPr>
+            <w:r>
+              <w:rPr>
+                <w:rFonts w:ascii="Times New Roman" w:eastAsia="Times New Roman" w:hAnsi="Times New Roman" w:cs="Times New Roman"/>
+                <w:b/>
+                <w:color w:val="000000" w:themeColor="text1"/>
+              </w:rPr>
+              <w:t>10</w:t>
+            </w:r>
           </w:p>
         </w:tc>
       </w:tr>
@@ -3574,6 +4360,7 @@
     <w:lsdException w:name="HTML Sample" w:semiHidden="1" w:unhideWhenUsed="1"/>
     <w:lsdException w:name="HTML Typewriter" w:semiHidden="1" w:unhideWhenUsed="1"/>
     <w:lsdException w:name="HTML Variable" w:semiHidden="1" w:unhideWhenUsed="1"/>
+    <w:lsdException w:name="Normal Table" w:semiHidden="1" w:unhideWhenUsed="1"/>
     <w:lsdException w:name="annotation subject" w:semiHidden="1" w:unhideWhenUsed="1"/>
     <w:lsdException w:name="No List" w:semiHidden="1" w:unhideWhenUsed="1"/>
     <w:lsdException w:name="Outline List 1" w:semiHidden="1" w:unhideWhenUsed="1"/>
@@ -3616,8 +4403,11 @@
     <w:lsdException w:name="Table Contemporary" w:semiHidden="1" w:unhideWhenUsed="1"/>
     <w:lsdException w:name="Table Elegant" w:semiHidden="1" w:unhideWhenUsed="1"/>
     <w:lsdException w:name="Table Professional" w:semiHidden="1" w:unhideWhenUsed="1"/>
+    <w:lsdException w:name="Table Subtle 1" w:semiHidden="1" w:unhideWhenUsed="1"/>
     <w:lsdException w:name="Table Subtle 2" w:semiHidden="1" w:unhideWhenUsed="1"/>
     <w:lsdException w:name="Table Web 1" w:semiHidden="1" w:unhideWhenUsed="1"/>
+    <w:lsdException w:name="Table Web 2" w:semiHidden="1" w:unhideWhenUsed="1"/>
+    <w:lsdException w:name="Table Web 3" w:semiHidden="1" w:unhideWhenUsed="1"/>
     <w:lsdException w:name="Balloon Text" w:semiHidden="1" w:unhideWhenUsed="1"/>
     <w:lsdException w:name="Table Grid" w:uiPriority="39"/>
     <w:lsdException w:name="Table Theme" w:semiHidden="1" w:unhideWhenUsed="1"/>

</xml_diff>

<commit_message>
Finishing lab report and uploading pdf
</commit_message>
<xml_diff>
--- a/Lab0/GIS5571_LabReport_Lab0.docx
+++ b/Lab0/GIS5571_LabReport_Lab0.docx
@@ -153,27 +153,7 @@
             <w:sz w:val="20"/>
             <w:szCs w:val="20"/>
           </w:rPr>
-          <w:t>https://github.c</w:t>
-        </w:r>
-        <w:r>
-          <w:rPr>
-            <w:rStyle w:val="Hyperlink"/>
-            <w:rFonts w:ascii="Times New Roman" w:eastAsia="Times New Roman" w:hAnsi="Times New Roman" w:cs="Times New Roman"/>
-            <w:i/>
-            <w:sz w:val="20"/>
-            <w:szCs w:val="20"/>
-          </w:rPr>
-          <w:t>o</w:t>
-        </w:r>
-        <w:r>
-          <w:rPr>
-            <w:rStyle w:val="Hyperlink"/>
-            <w:rFonts w:ascii="Times New Roman" w:eastAsia="Times New Roman" w:hAnsi="Times New Roman" w:cs="Times New Roman"/>
-            <w:i/>
-            <w:sz w:val="20"/>
-            <w:szCs w:val="20"/>
-          </w:rPr>
-          <w:t>m/cart0588/GIS5571</w:t>
+          <w:t>https://github.com/cart0588/GIS5571</w:t>
         </w:r>
       </w:hyperlink>
     </w:p>
@@ -260,13 +240,14 @@
       <w:pPr>
         <w:rPr>
           <w:rFonts w:ascii="Times New Roman" w:eastAsia="Times New Roman" w:hAnsi="Times New Roman" w:cs="Times New Roman"/>
-        </w:rPr>
-      </w:pPr>
-      <w:r>
-        <w:rPr>
-          <w:rFonts w:ascii="Times New Roman" w:eastAsia="Times New Roman" w:hAnsi="Times New Roman" w:cs="Times New Roman"/>
           <w:b/>
         </w:rPr>
+      </w:pPr>
+      <w:r>
+        <w:rPr>
+          <w:rFonts w:ascii="Times New Roman" w:eastAsia="Times New Roman" w:hAnsi="Times New Roman" w:cs="Times New Roman"/>
+          <w:b/>
+        </w:rPr>
         <w:t>Abstract</w:t>
       </w:r>
     </w:p>
@@ -274,55 +255,129 @@
       <w:pPr>
         <w:rPr>
           <w:rFonts w:ascii="Times New Roman" w:eastAsia="Times New Roman" w:hAnsi="Times New Roman" w:cs="Times New Roman"/>
-          <w:i/>
-          <w:color w:val="D0CECE"/>
-          <w:sz w:val="20"/>
-          <w:szCs w:val="20"/>
-        </w:rPr>
-      </w:pPr>
-      <w:r>
-        <w:rPr>
-          <w:rFonts w:ascii="Times New Roman" w:eastAsia="Times New Roman" w:hAnsi="Times New Roman" w:cs="Times New Roman"/>
-          <w:i/>
-          <w:color w:val="D0CECE"/>
-          <w:sz w:val="20"/>
-          <w:szCs w:val="20"/>
-        </w:rPr>
-        <w:t>&lt;Delete this text in light grey throughout&gt;</w:t>
-      </w:r>
-    </w:p>
-    <w:p>
-      <w:pPr>
-        <w:rPr>
-          <w:rFonts w:ascii="Times New Roman" w:eastAsia="Times New Roman" w:hAnsi="Times New Roman" w:cs="Times New Roman"/>
-          <w:i/>
-          <w:color w:val="D0CECE"/>
-          <w:sz w:val="20"/>
-          <w:szCs w:val="20"/>
-        </w:rPr>
-      </w:pPr>
-      <w:r>
-        <w:rPr>
-          <w:rFonts w:ascii="Times New Roman" w:eastAsia="Times New Roman" w:hAnsi="Times New Roman" w:cs="Times New Roman"/>
-          <w:i/>
-          <w:color w:val="D0CECE"/>
-          <w:sz w:val="20"/>
-          <w:szCs w:val="20"/>
-        </w:rPr>
-        <w:t xml:space="preserve">250 words max. Clearly summarize the following major sections. Each gets one or two sentences.  </w:t>
-      </w:r>
-    </w:p>
-    <w:p>
-      <w:pPr>
-        <w:rPr>
-          <w:rFonts w:ascii="Times New Roman" w:eastAsia="Times New Roman" w:hAnsi="Times New Roman" w:cs="Times New Roman"/>
-        </w:rPr>
-      </w:pPr>
-    </w:p>
-    <w:p>
-      <w:pPr>
-        <w:rPr>
-          <w:rFonts w:ascii="Times New Roman" w:eastAsia="Times New Roman" w:hAnsi="Times New Roman" w:cs="Times New Roman"/>
+          <w:iCs/>
+          <w:color w:val="000000" w:themeColor="text1"/>
+          <w:sz w:val="20"/>
+          <w:szCs w:val="20"/>
+        </w:rPr>
+      </w:pPr>
+      <w:r>
+        <w:rPr>
+          <w:rFonts w:ascii="Times New Roman" w:eastAsia="Times New Roman" w:hAnsi="Times New Roman" w:cs="Times New Roman"/>
+          <w:iCs/>
+          <w:color w:val="000000" w:themeColor="text1"/>
+          <w:sz w:val="20"/>
+          <w:szCs w:val="20"/>
+        </w:rPr>
+        <w:t xml:space="preserve">This lab report will explore the ways in which different aspects of the Esri system allow you to perform the same simple activity: buffering a network dataset. Using a road centerline shapefile, showing all roads in Aitkin County, Minnesota and acquired from the Minnesota Geospatial Commons, the buffer capability in ArcGIS Pro and in Notebooks in ArcGIS Pro and ArcGIS Online will be </w:t>
+      </w:r>
+      <w:proofErr w:type="gramStart"/>
+      <w:r>
+        <w:rPr>
+          <w:rFonts w:ascii="Times New Roman" w:eastAsia="Times New Roman" w:hAnsi="Times New Roman" w:cs="Times New Roman"/>
+          <w:iCs/>
+          <w:color w:val="000000" w:themeColor="text1"/>
+          <w:sz w:val="20"/>
+          <w:szCs w:val="20"/>
+        </w:rPr>
+        <w:t>compared and contrasted</w:t>
+      </w:r>
+      <w:proofErr w:type="gramEnd"/>
+      <w:r>
+        <w:rPr>
+          <w:rFonts w:ascii="Times New Roman" w:eastAsia="Times New Roman" w:hAnsi="Times New Roman" w:cs="Times New Roman"/>
+          <w:iCs/>
+          <w:color w:val="000000" w:themeColor="text1"/>
+          <w:sz w:val="20"/>
+          <w:szCs w:val="20"/>
+        </w:rPr>
+        <w:t xml:space="preserve">. </w:t>
+      </w:r>
+    </w:p>
+    <w:p>
+      <w:pPr>
+        <w:rPr>
+          <w:rFonts w:ascii="Times New Roman" w:eastAsia="Times New Roman" w:hAnsi="Times New Roman" w:cs="Times New Roman"/>
+          <w:iCs/>
+          <w:color w:val="000000" w:themeColor="text1"/>
+          <w:sz w:val="20"/>
+          <w:szCs w:val="20"/>
+        </w:rPr>
+      </w:pPr>
+    </w:p>
+    <w:p>
+      <w:pPr>
+        <w:rPr>
+          <w:rFonts w:ascii="Times New Roman" w:eastAsia="Times New Roman" w:hAnsi="Times New Roman" w:cs="Times New Roman"/>
+          <w:iCs/>
+          <w:color w:val="000000" w:themeColor="text1"/>
+          <w:sz w:val="20"/>
+          <w:szCs w:val="20"/>
+        </w:rPr>
+      </w:pPr>
+      <w:r>
+        <w:rPr>
+          <w:rFonts w:ascii="Times New Roman" w:eastAsia="Times New Roman" w:hAnsi="Times New Roman" w:cs="Times New Roman"/>
+          <w:iCs/>
+          <w:color w:val="000000" w:themeColor="text1"/>
+          <w:sz w:val="20"/>
+          <w:szCs w:val="20"/>
+        </w:rPr>
+        <w:t xml:space="preserve">These three </w:t>
+      </w:r>
+      <w:proofErr w:type="spellStart"/>
+      <w:r>
+        <w:rPr>
+          <w:rFonts w:ascii="Times New Roman" w:eastAsia="Times New Roman" w:hAnsi="Times New Roman" w:cs="Times New Roman"/>
+          <w:iCs/>
+          <w:color w:val="000000" w:themeColor="text1"/>
+          <w:sz w:val="20"/>
+          <w:szCs w:val="20"/>
+        </w:rPr>
+        <w:t>softwares</w:t>
+      </w:r>
+      <w:proofErr w:type="spellEnd"/>
+      <w:r>
+        <w:rPr>
+          <w:rFonts w:ascii="Times New Roman" w:eastAsia="Times New Roman" w:hAnsi="Times New Roman" w:cs="Times New Roman"/>
+          <w:iCs/>
+          <w:color w:val="000000" w:themeColor="text1"/>
+          <w:sz w:val="20"/>
+          <w:szCs w:val="20"/>
+        </w:rPr>
+        <w:t xml:space="preserve"> have largely similar processes, but different interfaces and packages available. For example, while Notebooks in ArcGIS Pro allow for the use of </w:t>
+      </w:r>
+      <w:proofErr w:type="spellStart"/>
+      <w:r>
+        <w:rPr>
+          <w:rFonts w:ascii="Times New Roman" w:eastAsia="Times New Roman" w:hAnsi="Times New Roman" w:cs="Times New Roman"/>
+          <w:iCs/>
+          <w:color w:val="000000" w:themeColor="text1"/>
+          <w:sz w:val="20"/>
+          <w:szCs w:val="20"/>
+        </w:rPr>
+        <w:t>arcpy</w:t>
+      </w:r>
+      <w:proofErr w:type="spellEnd"/>
+      <w:r>
+        <w:rPr>
+          <w:rFonts w:ascii="Times New Roman" w:eastAsia="Times New Roman" w:hAnsi="Times New Roman" w:cs="Times New Roman"/>
+          <w:iCs/>
+          <w:color w:val="000000" w:themeColor="text1"/>
+          <w:sz w:val="20"/>
+          <w:szCs w:val="20"/>
+        </w:rPr>
+        <w:t>, only Advanced notebooks in ArcGIS Online offer the same functionality.</w:t>
+      </w:r>
+    </w:p>
+    <w:p>
+      <w:pPr>
+        <w:rPr>
+          <w:rFonts w:ascii="Times New Roman" w:eastAsia="Times New Roman" w:hAnsi="Times New Roman" w:cs="Times New Roman"/>
+          <w:iCs/>
+          <w:color w:val="000000" w:themeColor="text1"/>
+          <w:sz w:val="20"/>
+          <w:szCs w:val="20"/>
         </w:rPr>
       </w:pPr>
     </w:p>
@@ -336,8 +391,56 @@
       <w:r>
         <w:rPr>
           <w:rFonts w:ascii="Times New Roman" w:eastAsia="Times New Roman" w:hAnsi="Times New Roman" w:cs="Times New Roman"/>
+          <w:iCs/>
+          <w:color w:val="000000" w:themeColor="text1"/>
+          <w:sz w:val="20"/>
+          <w:szCs w:val="20"/>
+        </w:rPr>
+        <w:t xml:space="preserve">This report will demonstrate three separate workflows that result in the same </w:t>
+      </w:r>
+      <w:proofErr w:type="gramStart"/>
+      <w:r>
+        <w:rPr>
+          <w:rFonts w:ascii="Times New Roman" w:eastAsia="Times New Roman" w:hAnsi="Times New Roman" w:cs="Times New Roman"/>
+          <w:iCs/>
+          <w:color w:val="000000" w:themeColor="text1"/>
+          <w:sz w:val="20"/>
+          <w:szCs w:val="20"/>
+        </w:rPr>
+        <w:t>result;</w:t>
+      </w:r>
+      <w:proofErr w:type="gramEnd"/>
+      <w:r>
+        <w:rPr>
+          <w:rFonts w:ascii="Times New Roman" w:eastAsia="Times New Roman" w:hAnsi="Times New Roman" w:cs="Times New Roman"/>
+          <w:iCs/>
+          <w:color w:val="000000" w:themeColor="text1"/>
+          <w:sz w:val="20"/>
+          <w:szCs w:val="20"/>
+        </w:rPr>
+        <w:t xml:space="preserve"> producing a 200m buffer around the aforementioned road centerline dataset. Discussion will follow, addressing complications, frustrations, and aspirations for the upcoming semester.</w:t>
+      </w:r>
+    </w:p>
+    <w:p>
+      <w:pPr>
+        <w:rPr>
+          <w:rFonts w:ascii="Times New Roman" w:eastAsia="Times New Roman" w:hAnsi="Times New Roman" w:cs="Times New Roman"/>
           <w:b/>
         </w:rPr>
+      </w:pPr>
+    </w:p>
+    <w:p>
+      <w:pPr>
+        <w:rPr>
+          <w:rFonts w:ascii="Times New Roman" w:eastAsia="Times New Roman" w:hAnsi="Times New Roman" w:cs="Times New Roman"/>
+          <w:b/>
+        </w:rPr>
+      </w:pPr>
+      <w:r>
+        <w:rPr>
+          <w:rFonts w:ascii="Times New Roman" w:eastAsia="Times New Roman" w:hAnsi="Times New Roman" w:cs="Times New Roman"/>
+          <w:b/>
+        </w:rPr>
         <w:t>Problem Statement</w:t>
       </w:r>
     </w:p>
@@ -381,7 +484,7 @@
           <w:sz w:val="20"/>
           <w:szCs w:val="20"/>
         </w:rPr>
-        <w:t xml:space="preserve"> that you can access the same underlying functionality. Your objective is to compare and contrast methods of performing the same simple activity – </w:t>
+        <w:t xml:space="preserve"> that you can access the same underlying functionality. Your objective is to </w:t>
       </w:r>
       <w:proofErr w:type="gramStart"/>
       <w:r>
@@ -392,9 +495,29 @@
           <w:sz w:val="20"/>
           <w:szCs w:val="20"/>
         </w:rPr>
-        <w:t>buffering  a</w:t>
+        <w:t>compare and contrast</w:t>
       </w:r>
       <w:proofErr w:type="gramEnd"/>
+      <w:r>
+        <w:rPr>
+          <w:rFonts w:ascii="Times New Roman" w:eastAsia="Times New Roman" w:hAnsi="Times New Roman" w:cs="Times New Roman"/>
+          <w:iCs/>
+          <w:color w:val="000000" w:themeColor="text1"/>
+          <w:sz w:val="20"/>
+          <w:szCs w:val="20"/>
+        </w:rPr>
+        <w:t xml:space="preserve"> methods of performing the same simple activity – </w:t>
+      </w:r>
+      <w:r>
+        <w:rPr>
+          <w:rFonts w:ascii="Times New Roman" w:eastAsia="Times New Roman" w:hAnsi="Times New Roman" w:cs="Times New Roman"/>
+          <w:iCs/>
+          <w:color w:val="000000" w:themeColor="text1"/>
+          <w:sz w:val="20"/>
+          <w:szCs w:val="20"/>
+        </w:rPr>
+        <w:t>buffering a</w:t>
+      </w:r>
       <w:r>
         <w:rPr>
           <w:rFonts w:ascii="Times New Roman" w:eastAsia="Times New Roman" w:hAnsi="Times New Roman" w:cs="Times New Roman"/>
@@ -992,25 +1115,7 @@
                   <w:sz w:val="20"/>
                   <w:szCs w:val="20"/>
                 </w:rPr>
-                <w:t>Minnesota G</w:t>
-              </w:r>
-              <w:r>
-                <w:rPr>
-                  <w:rStyle w:val="Hyperlink"/>
-                  <w:rFonts w:ascii="Times New Roman" w:hAnsi="Times New Roman" w:cs="Times New Roman"/>
-                  <w:sz w:val="20"/>
-                  <w:szCs w:val="20"/>
-                </w:rPr>
-                <w:t>e</w:t>
-              </w:r>
-              <w:r>
-                <w:rPr>
-                  <w:rStyle w:val="Hyperlink"/>
-                  <w:rFonts w:ascii="Times New Roman" w:hAnsi="Times New Roman" w:cs="Times New Roman"/>
-                  <w:sz w:val="20"/>
-                  <w:szCs w:val="20"/>
-                </w:rPr>
-                <w:t>ospatial Commons</w:t>
+                <w:t>Minnesota Geospatial Commons</w:t>
               </w:r>
             </w:hyperlink>
           </w:p>
@@ -1468,27 +1573,7 @@
                 <w:sz w:val="20"/>
                 <w:szCs w:val="20"/>
               </w:rPr>
-              <w:t>rcl</w:t>
-            </w:r>
-            <w:r>
-              <w:rPr>
-                <w:rFonts w:ascii="Courier" w:eastAsia="Times New Roman" w:hAnsi="Courier" w:cs="Times New Roman"/>
-                <w:iCs/>
-                <w:color w:val="000000" w:themeColor="text1"/>
-                <w:sz w:val="20"/>
-                <w:szCs w:val="20"/>
-              </w:rPr>
-              <w:t>_</w:t>
-            </w:r>
-            <w:r>
-              <w:rPr>
-                <w:rFonts w:ascii="Courier" w:eastAsia="Times New Roman" w:hAnsi="Courier" w:cs="Times New Roman"/>
-                <w:iCs/>
-                <w:color w:val="000000" w:themeColor="text1"/>
-                <w:sz w:val="20"/>
-                <w:szCs w:val="20"/>
-              </w:rPr>
-              <w:t>Buffer_NotebooksPro</w:t>
+              <w:t>rcl_Buffer_NotebooksPro</w:t>
             </w:r>
             <w:proofErr w:type="spellEnd"/>
             <w:r>
@@ -2139,17 +2224,7 @@
           <w:sz w:val="20"/>
           <w:szCs w:val="20"/>
         </w:rPr>
-        <w:t xml:space="preserve">Viewable at: </w:t>
-      </w:r>
-      <w:r>
-        <w:rPr>
-          <w:rFonts w:ascii="Times New Roman" w:eastAsia="Times New Roman" w:hAnsi="Times New Roman" w:cs="Times New Roman"/>
-          <w:iCs/>
-          <w:color w:val="000000" w:themeColor="text1"/>
-          <w:sz w:val="20"/>
-          <w:szCs w:val="20"/>
-        </w:rPr>
-        <w:t>https://arcg.is/18jbn2</w:t>
+        <w:t>Viewable at: https://arcg.is/18jbn2</w:t>
       </w:r>
     </w:p>
     <w:p>
@@ -2266,7 +2341,37 @@
           <w:sz w:val="20"/>
           <w:szCs w:val="20"/>
         </w:rPr>
-        <w:t xml:space="preserve"> (screenshots from maps have different scales)</w:t>
+        <w:t xml:space="preserve"> (</w:t>
+      </w:r>
+      <w:r>
+        <w:rPr>
+          <w:rFonts w:ascii="Times New Roman" w:eastAsia="Times New Roman" w:hAnsi="Times New Roman" w:cs="Times New Roman"/>
+          <w:iCs/>
+          <w:color w:val="000000" w:themeColor="text1"/>
+          <w:sz w:val="20"/>
+          <w:szCs w:val="20"/>
+        </w:rPr>
+        <w:t xml:space="preserve">please note, </w:t>
+      </w:r>
+      <w:r>
+        <w:rPr>
+          <w:rFonts w:ascii="Times New Roman" w:eastAsia="Times New Roman" w:hAnsi="Times New Roman" w:cs="Times New Roman"/>
+          <w:iCs/>
+          <w:color w:val="000000" w:themeColor="text1"/>
+          <w:sz w:val="20"/>
+          <w:szCs w:val="20"/>
+        </w:rPr>
+        <w:t>screenshots from maps have different scales)</w:t>
+      </w:r>
+      <w:r>
+        <w:rPr>
+          <w:rFonts w:ascii="Times New Roman" w:eastAsia="Times New Roman" w:hAnsi="Times New Roman" w:cs="Times New Roman"/>
+          <w:iCs/>
+          <w:color w:val="000000" w:themeColor="text1"/>
+          <w:sz w:val="20"/>
+          <w:szCs w:val="20"/>
+        </w:rPr>
+        <w:t>.</w:t>
       </w:r>
     </w:p>
     <w:p>
@@ -2386,7 +2491,27 @@
           <w:sz w:val="20"/>
           <w:szCs w:val="20"/>
         </w:rPr>
-        <w:t xml:space="preserve"> rely on an exploratory, trial-and-error approach to uploading Word documents!</w:t>
+        <w:t xml:space="preserve"> rely on a</w:t>
+      </w:r>
+      <w:r>
+        <w:rPr>
+          <w:rFonts w:ascii="Times New Roman" w:eastAsia="Times New Roman" w:hAnsi="Times New Roman" w:cs="Times New Roman"/>
+          <w:iCs/>
+          <w:color w:val="000000" w:themeColor="text1"/>
+          <w:sz w:val="20"/>
+          <w:szCs w:val="20"/>
+        </w:rPr>
+        <w:t xml:space="preserve"> crude,</w:t>
+      </w:r>
+      <w:r>
+        <w:rPr>
+          <w:rFonts w:ascii="Times New Roman" w:eastAsia="Times New Roman" w:hAnsi="Times New Roman" w:cs="Times New Roman"/>
+          <w:iCs/>
+          <w:color w:val="000000" w:themeColor="text1"/>
+          <w:sz w:val="20"/>
+          <w:szCs w:val="20"/>
+        </w:rPr>
+        <w:t xml:space="preserve"> exploratory, trial-and-error approach to uploading Word documents!</w:t>
       </w:r>
     </w:p>
     <w:p>
@@ -3000,35 +3125,24 @@
       </w:pPr>
       <w:r>
         <w:rPr>
+          <w:rFonts w:ascii="Times New Roman" w:hAnsi="Times New Roman" w:cs="Times New Roman"/>
+          <w:color w:val="000000"/>
+          <w:sz w:val="20"/>
+          <w:szCs w:val="20"/>
+          <w:shd w:val="clear" w:color="auto" w:fill="FFFFFF"/>
+        </w:rPr>
+        <w:t>Road Centerlines, Aitkin County, Minnesota - Minnesota Geospatial Commons. (2022). Retrieved 21 September 2022, from https://gisdata.mn.gov/dataset/us-mn-co-aitkin-trans-road-centerlines</w:t>
+      </w:r>
+    </w:p>
+    <w:p>
+      <w:pPr>
+        <w:rPr>
           <w:rFonts w:ascii="Times New Roman" w:eastAsia="Times New Roman" w:hAnsi="Times New Roman" w:cs="Times New Roman"/>
           <w:i/>
           <w:color w:val="D0CECE"/>
           <w:sz w:val="20"/>
           <w:szCs w:val="20"/>
         </w:rPr>
-        <w:t>Use a common format</w:t>
-      </w:r>
-    </w:p>
-    <w:p>
-      <w:pPr>
-        <w:rPr>
-          <w:rFonts w:ascii="Times New Roman" w:eastAsia="Times New Roman" w:hAnsi="Times New Roman" w:cs="Times New Roman"/>
-          <w:i/>
-          <w:color w:val="D0CECE"/>
-          <w:sz w:val="20"/>
-          <w:szCs w:val="20"/>
-        </w:rPr>
-      </w:pPr>
-    </w:p>
-    <w:p>
-      <w:pPr>
-        <w:rPr>
-          <w:rFonts w:ascii="Times New Roman" w:eastAsia="Times New Roman" w:hAnsi="Times New Roman" w:cs="Times New Roman"/>
-          <w:i/>
-          <w:color w:val="D0CECE"/>
-          <w:sz w:val="20"/>
-          <w:szCs w:val="20"/>
-        </w:rPr>
       </w:pPr>
     </w:p>
     <w:p>
@@ -3053,16 +3167,6 @@
           <w:b/>
         </w:rPr>
       </w:pPr>
-      <w:r>
-        <w:rPr>
-          <w:rFonts w:ascii="Times New Roman" w:eastAsia="Times New Roman" w:hAnsi="Times New Roman" w:cs="Times New Roman"/>
-          <w:i/>
-          <w:color w:val="D0CECE"/>
-          <w:sz w:val="20"/>
-          <w:szCs w:val="20"/>
-        </w:rPr>
-        <w:t>Fill out this rubric for yourself and include it in your lab report. The same rubric will be used to generate a grade in proportion to the points assigned in the syllabus to the assignment.</w:t>
-      </w:r>
     </w:p>
     <w:tbl>
       <w:tblPr>
@@ -4091,12 +4195,21 @@
                 <w:right w:val="nil"/>
                 <w:between w:val="nil"/>
               </w:pBdr>
+              <w:jc w:val="center"/>
               <w:rPr>
                 <w:rFonts w:ascii="Times New Roman" w:eastAsia="Times New Roman" w:hAnsi="Times New Roman" w:cs="Times New Roman"/>
                 <w:b/>
                 <w:color w:val="D9D9D9"/>
               </w:rPr>
             </w:pPr>
+            <w:r>
+              <w:rPr>
+                <w:rFonts w:ascii="Times New Roman" w:eastAsia="Times New Roman" w:hAnsi="Times New Roman" w:cs="Times New Roman"/>
+                <w:b/>
+                <w:color w:val="000000" w:themeColor="text1"/>
+              </w:rPr>
+              <w:t>100</w:t>
+            </w:r>
           </w:p>
         </w:tc>
       </w:tr>

</xml_diff>